<commit_message>
Finished 3.1 and 4.1
Need to update in the lab book.
</commit_message>
<xml_diff>
--- a/Lab book Fundamentals of Parallel systems.docx
+++ b/Lab book Fundamentals of Parallel systems.docx
@@ -22,7 +22,15 @@
     </w:p>
     <w:p>
       <w:r>
-        <w:t>Conner Weatherston (40167111)</w:t>
+        <w:t xml:space="preserve">Conner </w:t>
+      </w:r>
+      <w:proofErr w:type="spellStart"/>
+      <w:r>
+        <w:t>Weatherston</w:t>
+      </w:r>
+      <w:proofErr w:type="spellEnd"/>
+      <w:r>
+        <w:t xml:space="preserve"> (40167111)</w:t>
       </w:r>
     </w:p>
     <w:p/>
@@ -1205,9 +1213,11 @@
                             <w:pPr>
                               <w:jc w:val="center"/>
                             </w:pPr>
+                            <w:proofErr w:type="spellStart"/>
                             <w:r>
                               <w:t>ListToStream</w:t>
                             </w:r>
+                            <w:proofErr w:type="spellEnd"/>
                           </w:p>
                         </w:txbxContent>
                       </wps:txbx>
@@ -1299,9 +1309,11 @@
                             <w:pPr>
                               <w:jc w:val="center"/>
                             </w:pPr>
+                            <w:proofErr w:type="spellStart"/>
                             <w:r>
                               <w:t>CreateSetsOfN</w:t>
                             </w:r>
+                            <w:proofErr w:type="spellEnd"/>
                           </w:p>
                         </w:txbxContent>
                       </wps:txbx>
@@ -1393,9 +1405,11 @@
                             <w:pPr>
                               <w:jc w:val="center"/>
                             </w:pPr>
+                            <w:proofErr w:type="spellStart"/>
                             <w:r>
                               <w:t>GenerateSetsOfThree</w:t>
                             </w:r>
+                            <w:proofErr w:type="spellEnd"/>
                           </w:p>
                           <w:p>
                             <w:pPr>
@@ -1459,7 +1473,15 @@
         </w:numPr>
       </w:pPr>
       <w:r>
-        <w:t>Change the for loop in the CreateSetsOfN to print out in a list of 6 instead of a list of 8.</w:t>
+        <w:t xml:space="preserve">Change the for loop in the </w:t>
+      </w:r>
+      <w:proofErr w:type="spellStart"/>
+      <w:r>
+        <w:t>CreateSetsOfN</w:t>
+      </w:r>
+      <w:proofErr w:type="spellEnd"/>
+      <w:r>
+        <w:t xml:space="preserve"> to print out in a list of 6 instead of a list of 8.</w:t>
       </w:r>
     </w:p>
     <w:p>
@@ -1500,7 +1522,13 @@
         </w:numPr>
       </w:pPr>
       <w:r>
-        <w:t>The program cannot display proceed.</w:t>
+        <w:t xml:space="preserve">The program omits the </w:t>
+      </w:r>
+      <w:r>
+        <w:t>remainder</w:t>
+      </w:r>
+      <w:r>
+        <w:t xml:space="preserve"> of the set that would be printed and cannot terminate.</w:t>
       </w:r>
     </w:p>
     <w:p/>
@@ -1543,8 +1571,6 @@
           <w:szCs w:val="20"/>
         </w:rPr>
       </w:pPr>
-      <w:bookmarkStart w:id="0" w:name="_GoBack"/>
-      <w:bookmarkEnd w:id="0"/>
       <w:r>
         <w:rPr>
           <w:rFonts w:ascii="Consolas" w:hAnsi="Consolas" w:cs="Consolas"/>
@@ -1666,6 +1692,17 @@
       </w:r>
     </w:p>
     <w:p/>
+    <w:p/>
+    <w:p/>
+    <w:p>
+      <w:r>
+        <w:t>Exercise 3-1</w:t>
+      </w:r>
+    </w:p>
+    <w:p>
+      <w:bookmarkStart w:id="0" w:name="_GoBack"/>
+      <w:bookmarkEnd w:id="0"/>
+    </w:p>
     <w:sectPr>
       <w:pgSz w:w="11906" w:h="16838"/>
       <w:pgMar w:top="1440" w:right="1440" w:bottom="1440" w:left="1440" w:header="708" w:footer="708" w:gutter="0"/>

</xml_diff>

<commit_message>
Finished 5-2 and 6.
Also started 7 but need to write into log book.
</commit_message>
<xml_diff>
--- a/Lab book Fundamentals of Parallel systems.docx
+++ b/Lab book Fundamentals of Parallel systems.docx
@@ -117,7 +117,7 @@
               </wp:anchor>
             </w:drawing>
           </mc:Choice>
-          <mc:Fallback xmlns:cx2="http://schemas.microsoft.com/office/drawing/2015/10/21/chartex" xmlns:cx1="http://schemas.microsoft.com/office/drawing/2015/9/8/chartex">
+          <mc:Fallback xmlns:cx1="http://schemas.microsoft.com/office/drawing/2015/9/8/chartex" xmlns:cx2="http://schemas.microsoft.com/office/drawing/2015/10/21/chartex">
             <w:pict>
               <v:rect w14:anchorId="70AC5225" id="Rectangle 1" o:spid="_x0000_s1026" style="position:absolute;margin-left:-17.25pt;margin-top:10.4pt;width:94.5pt;height:57pt;z-index:251659264;visibility:visible;mso-wrap-style:square;mso-height-percent:0;mso-wrap-distance-left:9pt;mso-wrap-distance-top:0;mso-wrap-distance-right:9pt;mso-wrap-distance-bottom:0;mso-position-horizontal:absolute;mso-position-horizontal-relative:text;mso-position-vertical:absolute;mso-position-vertical-relative:text;mso-height-percent:0;mso-height-relative:margin;v-text-anchor:middle" o:gfxdata="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" fillcolor="#5b9bd5 [3204]" strokecolor="#1f4d78 [1604]" strokeweight="1pt">
                 <v:textbox>
@@ -214,7 +214,7 @@
               </wp:anchor>
             </w:drawing>
           </mc:Choice>
-          <mc:Fallback xmlns:cx2="http://schemas.microsoft.com/office/drawing/2015/10/21/chartex" xmlns:cx1="http://schemas.microsoft.com/office/drawing/2015/9/8/chartex">
+          <mc:Fallback xmlns:cx1="http://schemas.microsoft.com/office/drawing/2015/9/8/chartex" xmlns:cx2="http://schemas.microsoft.com/office/drawing/2015/10/21/chartex">
             <w:pict>
               <v:rect w14:anchorId="3D911B5D" id="Rectangle 2" o:spid="_x0000_s1027" style="position:absolute;margin-left:153.75pt;margin-top:10.4pt;width:94.5pt;height:60.75pt;z-index:251661312;visibility:visible;mso-wrap-style:square;mso-height-percent:0;mso-wrap-distance-left:9pt;mso-wrap-distance-top:0;mso-wrap-distance-right:9pt;mso-wrap-distance-bottom:0;mso-position-horizontal:absolute;mso-position-horizontal-relative:text;mso-position-vertical:absolute;mso-position-vertical-relative:text;mso-height-percent:0;mso-height-relative:margin;v-text-anchor:middle" o:gfxdata="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" fillcolor="#5b9bd5 [3204]" strokecolor="#1f4d78 [1604]" strokeweight="1pt">
                 <v:textbox>
@@ -314,7 +314,7 @@
               </wp:anchor>
             </w:drawing>
           </mc:Choice>
-          <mc:Fallback xmlns:cx2="http://schemas.microsoft.com/office/drawing/2015/10/21/chartex" xmlns:cx1="http://schemas.microsoft.com/office/drawing/2015/9/8/chartex">
+          <mc:Fallback xmlns:cx1="http://schemas.microsoft.com/office/drawing/2015/9/8/chartex" xmlns:cx2="http://schemas.microsoft.com/office/drawing/2015/10/21/chartex">
             <w:pict>
               <v:rect w14:anchorId="41E0596F" id="Rectangle 3" o:spid="_x0000_s1028" style="position:absolute;margin-left:344.25pt;margin-top:15.65pt;width:102pt;height:57pt;z-index:251663360;visibility:visible;mso-wrap-style:square;mso-width-percent:0;mso-height-percent:0;mso-wrap-distance-left:9pt;mso-wrap-distance-top:0;mso-wrap-distance-right:9pt;mso-wrap-distance-bottom:0;mso-position-horizontal:absolute;mso-position-horizontal-relative:text;mso-position-vertical:absolute;mso-position-vertical-relative:text;mso-width-percent:0;mso-height-percent:0;mso-width-relative:margin;mso-height-relative:margin;v-text-anchor:middle" o:gfxdata="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" fillcolor="#5b9bd5 [3204]" strokecolor="#1f4d78 [1604]" strokeweight="1pt">
                 <v:textbox>
@@ -400,7 +400,7 @@
               </wp:anchor>
             </w:drawing>
           </mc:Choice>
-          <mc:Fallback xmlns:cx2="http://schemas.microsoft.com/office/drawing/2015/10/21/chartex" xmlns:cx1="http://schemas.microsoft.com/office/drawing/2015/9/8/chartex">
+          <mc:Fallback xmlns:cx1="http://schemas.microsoft.com/office/drawing/2015/9/8/chartex" xmlns:cx2="http://schemas.microsoft.com/office/drawing/2015/10/21/chartex">
             <w:pict>
               <v:shapetype w14:anchorId="16C14D4C" id="_x0000_t202" coordsize="21600,21600" o:spt="202" path="m,l,21600r21600,l21600,xe">
                 <v:stroke joinstyle="miter"/>
@@ -491,7 +491,7 @@
               </wp:anchor>
             </w:drawing>
           </mc:Choice>
-          <mc:Fallback xmlns:cx2="http://schemas.microsoft.com/office/drawing/2015/10/21/chartex" xmlns:cx1="http://schemas.microsoft.com/office/drawing/2015/9/8/chartex">
+          <mc:Fallback xmlns:cx1="http://schemas.microsoft.com/office/drawing/2015/9/8/chartex" xmlns:cx2="http://schemas.microsoft.com/office/drawing/2015/10/21/chartex">
             <w:pict>
               <v:shape w14:anchorId="0B96FC27" id="Text Box 6" o:spid="_x0000_s1030" type="#_x0000_t202" style="position:absolute;margin-left:82.5pt;margin-top:18.05pt;width:61.5pt;height:23.25pt;z-index:251666432;visibility:visible;mso-wrap-style:square;mso-width-percent:0;mso-height-percent:0;mso-wrap-distance-left:9pt;mso-wrap-distance-top:0;mso-wrap-distance-right:9pt;mso-wrap-distance-bottom:0;mso-position-horizontal:absolute;mso-position-horizontal-relative:text;mso-position-vertical:absolute;mso-position-vertical-relative:text;mso-width-percent:0;mso-height-percent:0;mso-width-relative:margin;mso-height-relative:margin;v-text-anchor:top" o:gfxdata="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" fillcolor="white [3201]" strokeweight=".5pt">
                 <v:textbox>
@@ -570,7 +570,7 @@
               </wp:anchor>
             </w:drawing>
           </mc:Choice>
-          <mc:Fallback xmlns:cx2="http://schemas.microsoft.com/office/drawing/2015/10/21/chartex" xmlns:cx1="http://schemas.microsoft.com/office/drawing/2015/9/8/chartex">
+          <mc:Fallback xmlns:cx1="http://schemas.microsoft.com/office/drawing/2015/9/8/chartex" xmlns:cx2="http://schemas.microsoft.com/office/drawing/2015/10/21/chartex">
             <w:pict>
               <v:shapetype w14:anchorId="732F9675" id="_x0000_t32" coordsize="21600,21600" o:spt="32" o:oned="t" path="m,l21600,21600e" filled="f">
                 <v:path arrowok="t" fillok="f" o:connecttype="none"/>
@@ -641,7 +641,7 @@
               </wp:anchor>
             </w:drawing>
           </mc:Choice>
-          <mc:Fallback xmlns:cx2="http://schemas.microsoft.com/office/drawing/2015/10/21/chartex" xmlns:cx1="http://schemas.microsoft.com/office/drawing/2015/9/8/chartex">
+          <mc:Fallback xmlns:cx1="http://schemas.microsoft.com/office/drawing/2015/9/8/chartex" xmlns:cx2="http://schemas.microsoft.com/office/drawing/2015/10/21/chartex">
             <w:pict>
               <v:shape w14:anchorId="71ACCBA6" id="Straight Arrow Connector 52" o:spid="_x0000_s1026" type="#_x0000_t32" style="position:absolute;margin-left:77.25pt;margin-top:4.45pt;width:78pt;height:0;z-index:251718656;visibility:visible;mso-wrap-style:square;mso-wrap-distance-left:9pt;mso-wrap-distance-top:0;mso-wrap-distance-right:9pt;mso-wrap-distance-bottom:0;mso-position-horizontal:absolute;mso-position-horizontal-relative:text;mso-position-vertical:absolute;mso-position-vertical-relative:text" o:gfxdata="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" strokecolor="#5b9bd5 [3204]" strokeweight=".5pt">
                 <v:stroke endarrow="block" joinstyle="miter"/>
@@ -1273,7 +1273,7 @@
               </wp:anchor>
             </w:drawing>
           </mc:Choice>
-          <mc:Fallback xmlns:cx2="http://schemas.microsoft.com/office/drawing/2015/10/21/chartex" xmlns:cx1="http://schemas.microsoft.com/office/drawing/2015/9/8/chartex">
+          <mc:Fallback xmlns:cx1="http://schemas.microsoft.com/office/drawing/2015/9/8/chartex" xmlns:cx2="http://schemas.microsoft.com/office/drawing/2015/10/21/chartex">
             <w:pict>
               <v:shape w14:anchorId="356AAB5E" id="Text Box 15" o:spid="_x0000_s1031" type="#_x0000_t202" style="position:absolute;margin-left:273.75pt;margin-top:18.05pt;width:75pt;height:20.25pt;z-index:251676672;visibility:visible;mso-wrap-style:square;mso-wrap-distance-left:9pt;mso-wrap-distance-top:0;mso-wrap-distance-right:9pt;mso-wrap-distance-bottom:0;mso-position-horizontal:absolute;mso-position-horizontal-relative:text;mso-position-vertical:absolute;mso-position-vertical-relative:text;v-text-anchor:top" o:gfxdata="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" fillcolor="white [3201]" strokeweight=".5pt">
                 <v:textbox>
@@ -1356,7 +1356,7 @@
               </wp:anchor>
             </w:drawing>
           </mc:Choice>
-          <mc:Fallback xmlns:cx2="http://schemas.microsoft.com/office/drawing/2015/10/21/chartex" xmlns:cx1="http://schemas.microsoft.com/office/drawing/2015/9/8/chartex">
+          <mc:Fallback xmlns:cx1="http://schemas.microsoft.com/office/drawing/2015/9/8/chartex" xmlns:cx2="http://schemas.microsoft.com/office/drawing/2015/10/21/chartex">
             <w:pict>
               <v:shape w14:anchorId="394C9365" id="Text Box 14" o:spid="_x0000_s1032" type="#_x0000_t202" style="position:absolute;margin-left:98.25pt;margin-top:15.05pt;width:64.5pt;height:20.25pt;z-index:251675648;visibility:visible;mso-wrap-style:square;mso-width-percent:0;mso-wrap-distance-left:9pt;mso-wrap-distance-top:0;mso-wrap-distance-right:9pt;mso-wrap-distance-bottom:0;mso-position-horizontal:absolute;mso-position-horizontal-relative:text;mso-position-vertical:absolute;mso-position-vertical-relative:text;mso-width-percent:0;mso-width-relative:margin;v-text-anchor:top" o:gfxdata="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" fillcolor="white [3201]" strokeweight=".5pt">
                 <v:textbox>
@@ -1431,7 +1431,7 @@
               </wp:anchor>
             </w:drawing>
           </mc:Choice>
-          <mc:Fallback xmlns:cx2="http://schemas.microsoft.com/office/drawing/2015/10/21/chartex" xmlns:cx1="http://schemas.microsoft.com/office/drawing/2015/9/8/chartex">
+          <mc:Fallback xmlns:cx1="http://schemas.microsoft.com/office/drawing/2015/9/8/chartex" xmlns:cx2="http://schemas.microsoft.com/office/drawing/2015/10/21/chartex">
             <w:pict>
               <v:shape w14:anchorId="523D4DD3" id="Straight Arrow Connector 13" o:spid="_x0000_s1026" type="#_x0000_t32" style="position:absolute;margin-left:266.25pt;margin-top:40.35pt;width:86.25pt;height:0;z-index:251674624;visibility:visible;mso-wrap-style:square;mso-wrap-distance-left:9pt;mso-wrap-distance-top:0;mso-wrap-distance-right:9pt;mso-wrap-distance-bottom:0;mso-position-horizontal:absolute;mso-position-horizontal-relative:text;mso-position-vertical:absolute;mso-position-vertical-relative:text" o:gfxdata="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" strokecolor="#5b9bd5 [3204]" strokeweight=".5pt">
                 <v:stroke endarrow="block" joinstyle="miter"/>
@@ -1514,7 +1514,7 @@
               </wp:anchor>
             </w:drawing>
           </mc:Choice>
-          <mc:Fallback xmlns:cx2="http://schemas.microsoft.com/office/drawing/2015/10/21/chartex" xmlns:cx1="http://schemas.microsoft.com/office/drawing/2015/9/8/chartex">
+          <mc:Fallback xmlns:cx1="http://schemas.microsoft.com/office/drawing/2015/9/8/chartex" xmlns:cx2="http://schemas.microsoft.com/office/drawing/2015/10/21/chartex">
             <w:pict>
               <v:rect w14:anchorId="2FFD0A66" id="Rectangle 9" o:spid="_x0000_s1033" style="position:absolute;margin-left:163.5pt;margin-top:11.3pt;width:104.25pt;height:62.25pt;z-index:251670528;visibility:visible;mso-wrap-style:square;mso-wrap-distance-left:9pt;mso-wrap-distance-top:0;mso-wrap-distance-right:9pt;mso-wrap-distance-bottom:0;mso-position-horizontal:absolute;mso-position-horizontal-relative:text;mso-position-vertical:absolute;mso-position-vertical-relative:text;v-text-anchor:middle" o:gfxdata="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" fillcolor="#5b9bd5 [3204]" strokecolor="#1f4d78 [1604]" strokeweight="1pt">
                 <v:textbox>
@@ -1608,7 +1608,7 @@
               </wp:anchor>
             </w:drawing>
           </mc:Choice>
-          <mc:Fallback xmlns:cx2="http://schemas.microsoft.com/office/drawing/2015/10/21/chartex" xmlns:cx1="http://schemas.microsoft.com/office/drawing/2015/9/8/chartex">
+          <mc:Fallback xmlns:cx1="http://schemas.microsoft.com/office/drawing/2015/9/8/chartex" xmlns:cx2="http://schemas.microsoft.com/office/drawing/2015/10/21/chartex">
             <w:pict>
               <v:rect w14:anchorId="466EAF8E" id="Rectangle 10" o:spid="_x0000_s1034" style="position:absolute;margin-left:351pt;margin-top:9.05pt;width:104.25pt;height:62.25pt;z-index:251672576;visibility:visible;mso-wrap-style:square;mso-wrap-distance-left:9pt;mso-wrap-distance-top:0;mso-wrap-distance-right:9pt;mso-wrap-distance-bottom:0;mso-position-horizontal:absolute;mso-position-horizontal-relative:text;mso-position-vertical:absolute;mso-position-vertical-relative:text;v-text-anchor:middle" o:gfxdata="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" fillcolor="#5b9bd5 [3204]" strokecolor="#1f4d78 [1604]" strokeweight="1pt">
                 <v:textbox>
@@ -1713,7 +1713,7 @@
               </wp:anchor>
             </w:drawing>
           </mc:Choice>
-          <mc:Fallback xmlns:cx2="http://schemas.microsoft.com/office/drawing/2015/10/21/chartex" xmlns:cx1="http://schemas.microsoft.com/office/drawing/2015/9/8/chartex">
+          <mc:Fallback xmlns:cx1="http://schemas.microsoft.com/office/drawing/2015/9/8/chartex" xmlns:cx2="http://schemas.microsoft.com/office/drawing/2015/10/21/chartex">
             <w:pict>
               <v:rect w14:anchorId="6A6D92AB" id="Rectangle 8" o:spid="_x0000_s1035" style="position:absolute;margin-left:-9.75pt;margin-top:10.55pt;width:104.25pt;height:62.25pt;z-index:251668480;visibility:visible;mso-wrap-style:square;mso-wrap-distance-left:9pt;mso-wrap-distance-top:0;mso-wrap-distance-right:9pt;mso-wrap-distance-bottom:0;mso-position-horizontal:absolute;mso-position-horizontal-relative:text;mso-position-vertical:absolute;mso-position-vertical-relative:text;v-text-anchor:middle" o:gfxdata="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" fillcolor="#5b9bd5 [3204]" strokecolor="#1f4d78 [1604]" strokeweight="1pt">
                 <v:textbox>
@@ -1805,7 +1805,7 @@
               </wp:anchor>
             </w:drawing>
           </mc:Choice>
-          <mc:Fallback xmlns:cx2="http://schemas.microsoft.com/office/drawing/2015/10/21/chartex" xmlns:cx1="http://schemas.microsoft.com/office/drawing/2015/9/8/chartex">
+          <mc:Fallback xmlns:cx1="http://schemas.microsoft.com/office/drawing/2015/9/8/chartex" xmlns:cx2="http://schemas.microsoft.com/office/drawing/2015/10/21/chartex">
             <w:pict>
               <v:shape w14:anchorId="5EBAB8CB" id="Straight Arrow Connector 51" o:spid="_x0000_s1026" type="#_x0000_t32" style="position:absolute;margin-left:95.25pt;margin-top:1.15pt;width:69pt;height:0;z-index:251717632;visibility:visible;mso-wrap-style:square;mso-wrap-distance-left:9pt;mso-wrap-distance-top:0;mso-wrap-distance-right:9pt;mso-wrap-distance-bottom:0;mso-position-horizontal:absolute;mso-position-horizontal-relative:text;mso-position-vertical:absolute;mso-position-vertical-relative:text" o:gfxdata="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" strokecolor="#5b9bd5 [3204]" strokeweight=".5pt">
                 <v:stroke endarrow="block" joinstyle="miter"/>
@@ -2281,7 +2281,7 @@
               </wp:anchor>
             </w:drawing>
           </mc:Choice>
-          <mc:Fallback xmlns:cx2="http://schemas.microsoft.com/office/drawing/2015/10/21/chartex" xmlns:cx1="http://schemas.microsoft.com/office/drawing/2015/9/8/chartex">
+          <mc:Fallback xmlns:cx1="http://schemas.microsoft.com/office/drawing/2015/9/8/chartex" xmlns:cx2="http://schemas.microsoft.com/office/drawing/2015/10/21/chartex">
             <w:pict>
               <v:shape w14:anchorId="12EE6B34" id="Text Box 2" o:spid="_x0000_s1036" type="#_x0000_t202" style="position:absolute;margin-left:320.25pt;margin-top:87.6pt;width:36pt;height:20.25pt;z-index:251698176;visibility:visible;mso-wrap-style:square;mso-width-percent:0;mso-height-percent:0;mso-wrap-distance-left:9pt;mso-wrap-distance-top:3.6pt;mso-wrap-distance-right:9pt;mso-wrap-distance-bottom:3.6pt;mso-position-horizontal:absolute;mso-position-horizontal-relative:text;mso-position-vertical:absolute;mso-position-vertical-relative:text;mso-width-percent:0;mso-height-percent:0;mso-width-relative:margin;mso-height-relative:margin;v-text-anchor:top" o:gfxdata="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" stroked="f">
                 <v:textbox>
@@ -2370,7 +2370,7 @@
               </wp:anchor>
             </w:drawing>
           </mc:Choice>
-          <mc:Fallback xmlns:cx2="http://schemas.microsoft.com/office/drawing/2015/10/21/chartex" xmlns:cx1="http://schemas.microsoft.com/office/drawing/2015/9/8/chartex">
+          <mc:Fallback xmlns:cx1="http://schemas.microsoft.com/office/drawing/2015/9/8/chartex" xmlns:cx2="http://schemas.microsoft.com/office/drawing/2015/10/21/chartex">
             <w:pict>
               <v:shape w14:anchorId="12EE6B34" id="_x0000_s1037" type="#_x0000_t202" style="position:absolute;margin-left:218.9pt;margin-top:28.1pt;width:36pt;height:20.25pt;z-index:251696128;visibility:visible;mso-wrap-style:square;mso-width-percent:0;mso-height-percent:0;mso-wrap-distance-left:9pt;mso-wrap-distance-top:3.6pt;mso-wrap-distance-right:9pt;mso-wrap-distance-bottom:3.6pt;mso-position-horizontal:absolute;mso-position-horizontal-relative:margin;mso-position-vertical:absolute;mso-position-vertical-relative:text;mso-width-percent:0;mso-height-percent:0;mso-width-relative:margin;mso-height-relative:margin;v-text-anchor:top" o:gfxdata="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" stroked="f">
                 <v:textbox>
@@ -2459,7 +2459,7 @@
               </wp:anchor>
             </w:drawing>
           </mc:Choice>
-          <mc:Fallback xmlns:cx2="http://schemas.microsoft.com/office/drawing/2015/10/21/chartex" xmlns:cx1="http://schemas.microsoft.com/office/drawing/2015/9/8/chartex">
+          <mc:Fallback xmlns:cx1="http://schemas.microsoft.com/office/drawing/2015/9/8/chartex" xmlns:cx2="http://schemas.microsoft.com/office/drawing/2015/10/21/chartex">
             <w:pict>
               <v:shape id="_x0000_s1038" type="#_x0000_t202" style="position:absolute;margin-left:71.25pt;margin-top:26.6pt;width:36pt;height:20.25pt;z-index:251694080;visibility:visible;mso-wrap-style:square;mso-width-percent:0;mso-height-percent:0;mso-wrap-distance-left:9pt;mso-wrap-distance-top:3.6pt;mso-wrap-distance-right:9pt;mso-wrap-distance-bottom:3.6pt;mso-position-horizontal:absolute;mso-position-horizontal-relative:text;mso-position-vertical:absolute;mso-position-vertical-relative:text;mso-width-percent:0;mso-height-percent:0;mso-width-relative:margin;mso-height-relative:margin;v-text-anchor:top" o:gfxdata="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" stroked="f">
                 <v:textbox>
@@ -2535,7 +2535,7 @@
               </wp:anchor>
             </w:drawing>
           </mc:Choice>
-          <mc:Fallback xmlns:cx2="http://schemas.microsoft.com/office/drawing/2015/10/21/chartex" xmlns:cx1="http://schemas.microsoft.com/office/drawing/2015/9/8/chartex">
+          <mc:Fallback xmlns:cx1="http://schemas.microsoft.com/office/drawing/2015/9/8/chartex" xmlns:cx2="http://schemas.microsoft.com/office/drawing/2015/10/21/chartex">
             <w:pict>
               <v:shape w14:anchorId="4F9A8183" id="Straight Arrow Connector 33" o:spid="_x0000_s1026" type="#_x0000_t32" style="position:absolute;margin-left:313.5pt;margin-top:78.35pt;width:0;height:44.25pt;z-index:251692032;visibility:visible;mso-wrap-style:square;mso-wrap-distance-left:9pt;mso-wrap-distance-top:0;mso-wrap-distance-right:9pt;mso-wrap-distance-bottom:0;mso-position-horizontal:absolute;mso-position-horizontal-relative:text;mso-position-vertical:absolute;mso-position-vertical-relative:text" o:gfxdata="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" strokecolor="#5b9bd5 [3204]" strokeweight=".5pt">
                 <v:stroke endarrow="block" joinstyle="miter"/>
@@ -2602,7 +2602,7 @@
               </wp:anchor>
             </w:drawing>
           </mc:Choice>
-          <mc:Fallback xmlns:cx2="http://schemas.microsoft.com/office/drawing/2015/10/21/chartex" xmlns:cx1="http://schemas.microsoft.com/office/drawing/2015/9/8/chartex">
+          <mc:Fallback xmlns:cx1="http://schemas.microsoft.com/office/drawing/2015/9/8/chartex" xmlns:cx2="http://schemas.microsoft.com/office/drawing/2015/10/21/chartex">
             <w:pict>
               <v:shape w14:anchorId="1A95AFD8" id="Straight Arrow Connector 32" o:spid="_x0000_s1026" type="#_x0000_t32" style="position:absolute;margin-left:198.75pt;margin-top:50.6pt;width:79.5pt;height:0;z-index:251691008;visibility:visible;mso-wrap-style:square;mso-wrap-distance-left:9pt;mso-wrap-distance-top:0;mso-wrap-distance-right:9pt;mso-wrap-distance-bottom:0;mso-position-horizontal:absolute;mso-position-horizontal-relative:text;mso-position-vertical:absolute;mso-position-vertical-relative:text" o:gfxdata="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" strokecolor="#5b9bd5 [3204]" strokeweight=".5pt">
                 <v:stroke endarrow="block" joinstyle="miter"/>
@@ -2669,7 +2669,7 @@
               </wp:anchor>
             </w:drawing>
           </mc:Choice>
-          <mc:Fallback xmlns:cx2="http://schemas.microsoft.com/office/drawing/2015/10/21/chartex" xmlns:cx1="http://schemas.microsoft.com/office/drawing/2015/9/8/chartex">
+          <mc:Fallback xmlns:cx1="http://schemas.microsoft.com/office/drawing/2015/9/8/chartex" xmlns:cx2="http://schemas.microsoft.com/office/drawing/2015/10/21/chartex">
             <w:pict>
               <v:shape w14:anchorId="626C5D40" id="Straight Arrow Connector 31" o:spid="_x0000_s1026" type="#_x0000_t32" style="position:absolute;margin-left:59.25pt;margin-top:49.1pt;width:62.25pt;height:0;z-index:251689984;visibility:visible;mso-wrap-style:square;mso-wrap-distance-left:9pt;mso-wrap-distance-top:0;mso-wrap-distance-right:9pt;mso-wrap-distance-bottom:0;mso-position-horizontal:absolute;mso-position-horizontal-relative:text;mso-position-vertical:absolute;mso-position-vertical-relative:text" o:gfxdata="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" strokecolor="#5b9bd5 [3204]" strokeweight=".5pt">
                 <v:stroke endarrow="block" joinstyle="miter"/>
@@ -2755,7 +2755,7 @@
               </wp:anchor>
             </w:drawing>
           </mc:Choice>
-          <mc:Fallback xmlns:cx2="http://schemas.microsoft.com/office/drawing/2015/10/21/chartex" xmlns:cx1="http://schemas.microsoft.com/office/drawing/2015/9/8/chartex">
+          <mc:Fallback xmlns:cx1="http://schemas.microsoft.com/office/drawing/2015/9/8/chartex" xmlns:cx2="http://schemas.microsoft.com/office/drawing/2015/10/21/chartex">
             <w:pict>
               <v:rect w14:anchorId="4CB7827C" id="Rectangle 30" o:spid="_x0000_s1039" style="position:absolute;margin-left:275.25pt;margin-top:121.1pt;width:79.5pt;height:57pt;z-index:251688960;visibility:visible;mso-wrap-style:square;mso-width-percent:0;mso-wrap-distance-left:9pt;mso-wrap-distance-top:0;mso-wrap-distance-right:9pt;mso-wrap-distance-bottom:0;mso-position-horizontal:absolute;mso-position-horizontal-relative:text;mso-position-vertical:absolute;mso-position-vertical-relative:text;mso-width-percent:0;mso-width-relative:margin;v-text-anchor:middle" o:gfxdata="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" fillcolor="#5b9bd5 [3204]" strokecolor="#1f4d78 [1604]" strokeweight="1pt">
                 <v:textbox>
@@ -2852,7 +2852,7 @@
               </wp:anchor>
             </w:drawing>
           </mc:Choice>
-          <mc:Fallback xmlns:cx2="http://schemas.microsoft.com/office/drawing/2015/10/21/chartex" xmlns:cx1="http://schemas.microsoft.com/office/drawing/2015/9/8/chartex">
+          <mc:Fallback xmlns:cx1="http://schemas.microsoft.com/office/drawing/2015/9/8/chartex" xmlns:cx2="http://schemas.microsoft.com/office/drawing/2015/10/21/chartex">
             <w:pict>
               <v:rect w14:anchorId="3C93AAA7" id="Rectangle 28" o:spid="_x0000_s1040" style="position:absolute;margin-left:119.25pt;margin-top:14.25pt;width:79.5pt;height:57pt;z-index:251684864;visibility:visible;mso-wrap-style:square;mso-width-percent:0;mso-wrap-distance-left:9pt;mso-wrap-distance-top:0;mso-wrap-distance-right:9pt;mso-wrap-distance-bottom:0;mso-position-horizontal:absolute;mso-position-horizontal-relative:text;mso-position-vertical:absolute;mso-position-vertical-relative:text;mso-width-percent:0;mso-width-relative:margin;v-text-anchor:middle" o:gfxdata="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" fillcolor="#5b9bd5 [3204]" strokecolor="#1f4d78 [1604]" strokeweight="1pt">
                 <v:textbox>
@@ -2949,7 +2949,7 @@
               </wp:anchor>
             </w:drawing>
           </mc:Choice>
-          <mc:Fallback xmlns:cx2="http://schemas.microsoft.com/office/drawing/2015/10/21/chartex" xmlns:cx1="http://schemas.microsoft.com/office/drawing/2015/9/8/chartex">
+          <mc:Fallback xmlns:cx1="http://schemas.microsoft.com/office/drawing/2015/9/8/chartex" xmlns:cx2="http://schemas.microsoft.com/office/drawing/2015/10/21/chartex">
             <w:pict>
               <v:rect w14:anchorId="213D90B3" id="Rectangle 29" o:spid="_x0000_s1041" style="position:absolute;margin-left:275.25pt;margin-top:20.25pt;width:79.5pt;height:57pt;z-index:251686912;visibility:visible;mso-wrap-style:square;mso-width-percent:0;mso-wrap-distance-left:9pt;mso-wrap-distance-top:0;mso-wrap-distance-right:9pt;mso-wrap-distance-bottom:0;mso-position-horizontal:absolute;mso-position-horizontal-relative:text;mso-position-vertical:absolute;mso-position-vertical-relative:text;mso-width-percent:0;mso-width-relative:margin;v-text-anchor:middle" o:gfxdata="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" fillcolor="#5b9bd5 [3204]" strokecolor="#1f4d78 [1604]" strokeweight="1pt">
                 <v:textbox>
@@ -3046,7 +3046,7 @@
               </wp:anchor>
             </w:drawing>
           </mc:Choice>
-          <mc:Fallback xmlns:cx2="http://schemas.microsoft.com/office/drawing/2015/10/21/chartex" xmlns:cx1="http://schemas.microsoft.com/office/drawing/2015/9/8/chartex">
+          <mc:Fallback xmlns:cx1="http://schemas.microsoft.com/office/drawing/2015/9/8/chartex" xmlns:cx2="http://schemas.microsoft.com/office/drawing/2015/10/21/chartex">
             <w:pict>
               <v:rect id="Rectangle 26" o:spid="_x0000_s1042" style="position:absolute;margin-left:-20.25pt;margin-top:19.1pt;width:79.5pt;height:57pt;z-index:251682816;visibility:visible;mso-wrap-style:square;mso-width-percent:0;mso-wrap-distance-left:9pt;mso-wrap-distance-top:0;mso-wrap-distance-right:9pt;mso-wrap-distance-bottom:0;mso-position-horizontal:absolute;mso-position-horizontal-relative:text;mso-position-vertical:absolute;mso-position-vertical-relative:text;mso-width-percent:0;mso-width-relative:margin;v-text-anchor:middle" o:gfxdata="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" fillcolor="#5b9bd5 [3204]" strokecolor="#1f4d78 [1604]" strokeweight="1pt">
                 <v:textbox>
@@ -3169,7 +3169,7 @@
               </wp:anchor>
             </w:drawing>
           </mc:Choice>
-          <mc:Fallback xmlns:cx2="http://schemas.microsoft.com/office/drawing/2015/10/21/chartex" xmlns:cx1="http://schemas.microsoft.com/office/drawing/2015/9/8/chartex">
+          <mc:Fallback xmlns:cx1="http://schemas.microsoft.com/office/drawing/2015/9/8/chartex" xmlns:cx2="http://schemas.microsoft.com/office/drawing/2015/10/21/chartex">
             <w:pict>
               <v:shape w14:anchorId="68AB4124" id="_x0000_s1043" type="#_x0000_t202" style="position:absolute;margin-left:192pt;margin-top:20.1pt;width:36pt;height:20.25pt;z-index:251712512;visibility:visible;mso-wrap-style:square;mso-width-percent:0;mso-height-percent:0;mso-wrap-distance-left:9pt;mso-wrap-distance-top:3.6pt;mso-wrap-distance-right:9pt;mso-wrap-distance-bottom:3.6pt;mso-position-horizontal:absolute;mso-position-horizontal-relative:text;mso-position-vertical:absolute;mso-position-vertical-relative:text;mso-width-percent:0;mso-height-percent:0;mso-width-relative:margin;mso-height-relative:margin;v-text-anchor:top" o:gfxdata="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" stroked="f">
                 <v:textbox>
@@ -3262,7 +3262,7 @@
               </wp:anchor>
             </w:drawing>
           </mc:Choice>
-          <mc:Fallback xmlns:cx2="http://schemas.microsoft.com/office/drawing/2015/10/21/chartex" xmlns:cx1="http://schemas.microsoft.com/office/drawing/2015/9/8/chartex">
+          <mc:Fallback xmlns:cx1="http://schemas.microsoft.com/office/drawing/2015/9/8/chartex" xmlns:cx2="http://schemas.microsoft.com/office/drawing/2015/10/21/chartex">
             <w:pict>
               <v:rect w14:anchorId="19EC551E" id="Rectangle 39" o:spid="_x0000_s1044" style="position:absolute;margin-left:316.4pt;margin-top:21.75pt;width:76.5pt;height:57pt;z-index:251703296;visibility:visible;mso-wrap-style:square;mso-wrap-distance-left:9pt;mso-wrap-distance-top:0;mso-wrap-distance-right:9pt;mso-wrap-distance-bottom:0;mso-position-horizontal:absolute;mso-position-horizontal-relative:margin;mso-position-vertical:absolute;mso-position-vertical-relative:text;v-text-anchor:middle" o:gfxdata="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" fillcolor="#5b9bd5 [3204]" strokecolor="#1f4d78 [1604]" strokeweight="1pt">
                 <v:textbox>
@@ -3361,7 +3361,7 @@
               </wp:anchor>
             </w:drawing>
           </mc:Choice>
-          <mc:Fallback xmlns:cx2="http://schemas.microsoft.com/office/drawing/2015/10/21/chartex" xmlns:cx1="http://schemas.microsoft.com/office/drawing/2015/9/8/chartex">
+          <mc:Fallback xmlns:cx1="http://schemas.microsoft.com/office/drawing/2015/9/8/chartex" xmlns:cx2="http://schemas.microsoft.com/office/drawing/2015/10/21/chartex">
             <w:pict>
               <v:shape w14:anchorId="7F6FB238" id="_x0000_s1045" type="#_x0000_t202" style="position:absolute;margin-left:-19.5pt;margin-top:41.1pt;width:36pt;height:20.25pt;z-index:251725824;visibility:visible;mso-wrap-style:square;mso-width-percent:0;mso-height-percent:0;mso-wrap-distance-left:9pt;mso-wrap-distance-top:3.6pt;mso-wrap-distance-right:9pt;mso-wrap-distance-bottom:3.6pt;mso-position-horizontal:absolute;mso-position-horizontal-relative:text;mso-position-vertical:absolute;mso-position-vertical-relative:text;mso-width-percent:0;mso-height-percent:0;mso-width-relative:margin;mso-height-relative:margin;v-text-anchor:top" o:gfxdata="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" stroked="f">
                 <v:textbox>
@@ -3450,7 +3450,7 @@
               </wp:anchor>
             </w:drawing>
           </mc:Choice>
-          <mc:Fallback xmlns:cx2="http://schemas.microsoft.com/office/drawing/2015/10/21/chartex" xmlns:cx1="http://schemas.microsoft.com/office/drawing/2015/9/8/chartex">
+          <mc:Fallback xmlns:cx1="http://schemas.microsoft.com/office/drawing/2015/9/8/chartex" xmlns:cx2="http://schemas.microsoft.com/office/drawing/2015/10/21/chartex">
             <w:pict>
               <v:shape w14:anchorId="7377DA8C" id="_x0000_s1046" type="#_x0000_t202" style="position:absolute;margin-left:411.75pt;margin-top:32.7pt;width:36pt;height:20.25pt;z-index:251723776;visibility:visible;mso-wrap-style:square;mso-width-percent:0;mso-height-percent:0;mso-wrap-distance-left:9pt;mso-wrap-distance-top:3.6pt;mso-wrap-distance-right:9pt;mso-wrap-distance-bottom:3.6pt;mso-position-horizontal:absolute;mso-position-horizontal-relative:text;mso-position-vertical:absolute;mso-position-vertical-relative:text;mso-width-percent:0;mso-height-percent:0;mso-width-relative:margin;mso-height-relative:margin;v-text-anchor:top" o:gfxdata="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" stroked="f">
                 <v:textbox>
@@ -3526,7 +3526,7 @@
               </wp:anchor>
             </w:drawing>
           </mc:Choice>
-          <mc:Fallback xmlns:cx2="http://schemas.microsoft.com/office/drawing/2015/10/21/chartex" xmlns:cx1="http://schemas.microsoft.com/office/drawing/2015/9/8/chartex">
+          <mc:Fallback xmlns:cx1="http://schemas.microsoft.com/office/drawing/2015/9/8/chartex" xmlns:cx2="http://schemas.microsoft.com/office/drawing/2015/10/21/chartex">
             <w:pict>
               <v:shape w14:anchorId="16F4F89A" id="Straight Arrow Connector 56" o:spid="_x0000_s1026" type="#_x0000_t32" style="position:absolute;margin-left:393pt;margin-top:29.7pt;width:78pt;height:0;z-index:251721728;visibility:visible;mso-wrap-style:square;mso-wrap-distance-left:9pt;mso-wrap-distance-top:0;mso-wrap-distance-right:9pt;mso-wrap-distance-bottom:0;mso-position-horizontal:absolute;mso-position-horizontal-relative:text;mso-position-vertical:absolute;mso-position-vertical-relative:text" o:gfxdata="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" strokecolor="#5b9bd5 [3204]" strokeweight=".5pt">
                 <v:stroke endarrow="block" joinstyle="miter"/>
@@ -3593,7 +3593,7 @@
               </wp:anchor>
             </w:drawing>
           </mc:Choice>
-          <mc:Fallback xmlns:cx2="http://schemas.microsoft.com/office/drawing/2015/10/21/chartex" xmlns:cx1="http://schemas.microsoft.com/office/drawing/2015/9/8/chartex">
+          <mc:Fallback xmlns:cx1="http://schemas.microsoft.com/office/drawing/2015/9/8/chartex" xmlns:cx2="http://schemas.microsoft.com/office/drawing/2015/10/21/chartex">
             <w:pict>
               <v:shape w14:anchorId="2FC965E7" id="Straight Arrow Connector 55" o:spid="_x0000_s1026" type="#_x0000_t32" style="position:absolute;margin-left:-33pt;margin-top:33.45pt;width:63pt;height:1.5pt;z-index:251720704;visibility:visible;mso-wrap-style:square;mso-wrap-distance-left:9pt;mso-wrap-distance-top:0;mso-wrap-distance-right:9pt;mso-wrap-distance-bottom:0;mso-position-horizontal:absolute;mso-position-horizontal-relative:text;mso-position-vertical:absolute;mso-position-vertical-relative:text" o:gfxdata="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" strokecolor="#5b9bd5 [3204]" strokeweight=".5pt">
                 <v:stroke endarrow="block" joinstyle="miter"/>
@@ -3673,7 +3673,7 @@
               </wp:anchor>
             </w:drawing>
           </mc:Choice>
-          <mc:Fallback xmlns:cx2="http://schemas.microsoft.com/office/drawing/2015/10/21/chartex" xmlns:cx1="http://schemas.microsoft.com/office/drawing/2015/9/8/chartex">
+          <mc:Fallback xmlns:cx1="http://schemas.microsoft.com/office/drawing/2015/9/8/chartex" xmlns:cx2="http://schemas.microsoft.com/office/drawing/2015/10/21/chartex">
             <w:pict>
               <v:shape w14:anchorId="6178648A" id="_x0000_s1047" type="#_x0000_t202" style="position:absolute;margin-left:123pt;margin-top:53.1pt;width:36pt;height:20.25pt;z-index:251714560;visibility:visible;mso-wrap-style:square;mso-width-percent:0;mso-height-percent:0;mso-wrap-distance-left:9pt;mso-wrap-distance-top:3.6pt;mso-wrap-distance-right:9pt;mso-wrap-distance-bottom:3.6pt;mso-position-horizontal:absolute;mso-position-horizontal-relative:text;mso-position-vertical:absolute;mso-position-vertical-relative:text;mso-width-percent:0;mso-height-percent:0;mso-width-relative:margin;mso-height-relative:margin;v-text-anchor:top" o:gfxdata="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" stroked="f">
                 <v:textbox>
@@ -3756,7 +3756,7 @@
               </wp:anchor>
             </w:drawing>
           </mc:Choice>
-          <mc:Fallback xmlns:cx2="http://schemas.microsoft.com/office/drawing/2015/10/21/chartex" xmlns:cx1="http://schemas.microsoft.com/office/drawing/2015/9/8/chartex">
+          <mc:Fallback xmlns:cx1="http://schemas.microsoft.com/office/drawing/2015/9/8/chartex" xmlns:cx2="http://schemas.microsoft.com/office/drawing/2015/10/21/chartex">
             <w:pict>
               <v:shape w14:anchorId="5FF09558" id="Straight Arrow Connector 45" o:spid="_x0000_s1026" type="#_x0000_t32" style="position:absolute;margin-left:105.75pt;margin-top:18.45pt;width:208.5pt;height:1.5pt;z-index:251708416;visibility:visible;mso-wrap-style:square;mso-width-percent:0;mso-height-percent:0;mso-wrap-distance-left:9pt;mso-wrap-distance-top:0;mso-wrap-distance-right:9pt;mso-wrap-distance-bottom:0;mso-position-horizontal:absolute;mso-position-horizontal-relative:text;mso-position-vertical:absolute;mso-position-vertical-relative:text;mso-width-percent:0;mso-height-percent:0;mso-width-relative:margin;mso-height-relative:margin" o:gfxdata="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" strokecolor="#5b9bd5 [3204]" strokeweight=".5pt">
                 <v:stroke endarrow="block" joinstyle="miter"/>
@@ -3836,7 +3836,7 @@
               </wp:anchor>
             </w:drawing>
           </mc:Choice>
-          <mc:Fallback xmlns:cx2="http://schemas.microsoft.com/office/drawing/2015/10/21/chartex" xmlns:cx1="http://schemas.microsoft.com/office/drawing/2015/9/8/chartex">
+          <mc:Fallback xmlns:cx1="http://schemas.microsoft.com/office/drawing/2015/9/8/chartex" xmlns:cx2="http://schemas.microsoft.com/office/drawing/2015/10/21/chartex">
             <w:pict>
               <v:shape w14:anchorId="026E7D17" id="_x0000_s1048" type="#_x0000_t202" style="position:absolute;margin-left:264.75pt;margin-top:52.35pt;width:36pt;height:20.25pt;z-index:251716608;visibility:visible;mso-wrap-style:square;mso-width-percent:0;mso-height-percent:0;mso-wrap-distance-left:9pt;mso-wrap-distance-top:3.6pt;mso-wrap-distance-right:9pt;mso-wrap-distance-bottom:3.6pt;mso-position-horizontal:absolute;mso-position-horizontal-relative:text;mso-position-vertical:absolute;mso-position-vertical-relative:text;mso-width-percent:0;mso-height-percent:0;mso-width-relative:margin;mso-height-relative:margin;v-text-anchor:top" o:gfxdata="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" stroked="f">
                 <v:textbox>
@@ -3913,7 +3913,7 @@
               </wp:anchor>
             </w:drawing>
           </mc:Choice>
-          <mc:Fallback xmlns:cx2="http://schemas.microsoft.com/office/drawing/2015/10/21/chartex" xmlns:cx1="http://schemas.microsoft.com/office/drawing/2015/9/8/chartex">
+          <mc:Fallback xmlns:cx1="http://schemas.microsoft.com/office/drawing/2015/9/8/chartex" xmlns:cx2="http://schemas.microsoft.com/office/drawing/2015/10/21/chartex">
             <w:pict>
               <v:shape w14:anchorId="756C5322" id="Straight Arrow Connector 43" o:spid="_x0000_s1026" type="#_x0000_t32" style="position:absolute;margin-left:255.75pt;margin-top:49.2pt;width:59.25pt;height:0;z-index:251706368;visibility:visible;mso-wrap-style:square;mso-wrap-distance-left:9pt;mso-wrap-distance-top:0;mso-wrap-distance-right:9pt;mso-wrap-distance-bottom:0;mso-position-horizontal:absolute;mso-position-horizontal-relative:text;mso-position-vertical:absolute;mso-position-vertical-relative:text" o:gfxdata="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" strokecolor="#5b9bd5 [3204]" strokeweight=".5pt">
                 <v:stroke endarrow="block" joinstyle="miter"/>
@@ -3981,7 +3981,7 @@
               </wp:anchor>
             </w:drawing>
           </mc:Choice>
-          <mc:Fallback xmlns:cx2="http://schemas.microsoft.com/office/drawing/2015/10/21/chartex" xmlns:cx1="http://schemas.microsoft.com/office/drawing/2015/9/8/chartex">
+          <mc:Fallback xmlns:cx1="http://schemas.microsoft.com/office/drawing/2015/9/8/chartex" xmlns:cx2="http://schemas.microsoft.com/office/drawing/2015/10/21/chartex">
             <w:pict>
               <v:shape w14:anchorId="4F73D54A" id="Straight Arrow Connector 44" o:spid="_x0000_s1026" type="#_x0000_t32" style="position:absolute;margin-left:105.75pt;margin-top:50.7pt;width:67.5pt;height:0;z-index:251707392;visibility:visible;mso-wrap-style:square;mso-wrap-distance-left:9pt;mso-wrap-distance-top:0;mso-wrap-distance-right:9pt;mso-wrap-distance-bottom:0;mso-position-horizontal:absolute;mso-position-horizontal-relative:text;mso-position-vertical:absolute;mso-position-vertical-relative:text" o:gfxdata="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" strokecolor="#5b9bd5 [3204]" strokeweight=".5pt">
                 <v:stroke endarrow="block" joinstyle="miter"/>
@@ -4065,7 +4065,7 @@
               </wp:anchor>
             </w:drawing>
           </mc:Choice>
-          <mc:Fallback xmlns:cx2="http://schemas.microsoft.com/office/drawing/2015/10/21/chartex" xmlns:cx1="http://schemas.microsoft.com/office/drawing/2015/9/8/chartex">
+          <mc:Fallback xmlns:cx1="http://schemas.microsoft.com/office/drawing/2015/9/8/chartex" xmlns:cx2="http://schemas.microsoft.com/office/drawing/2015/10/21/chartex">
             <w:pict>
               <v:rect w14:anchorId="61714EC1" id="Rectangle 37" o:spid="_x0000_s1049" style="position:absolute;margin-left:176.9pt;margin-top:37.95pt;width:76.5pt;height:57pt;z-index:251699200;visibility:visible;mso-wrap-style:square;mso-wrap-distance-left:9pt;mso-wrap-distance-top:0;mso-wrap-distance-right:9pt;mso-wrap-distance-bottom:0;mso-position-horizontal:absolute;mso-position-horizontal-relative:margin;mso-position-vertical:absolute;mso-position-vertical-relative:text;v-text-anchor:middle" o:gfxdata="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" fillcolor="#5b9bd5 [3204]" strokecolor="#1f4d78 [1604]" strokeweight="1pt">
                 <v:textbox>
@@ -4161,7 +4161,7 @@
               </wp:anchor>
             </w:drawing>
           </mc:Choice>
-          <mc:Fallback xmlns:cx2="http://schemas.microsoft.com/office/drawing/2015/10/21/chartex" xmlns:cx1="http://schemas.microsoft.com/office/drawing/2015/9/8/chartex">
+          <mc:Fallback xmlns:cx1="http://schemas.microsoft.com/office/drawing/2015/9/8/chartex" xmlns:cx2="http://schemas.microsoft.com/office/drawing/2015/10/21/chartex">
             <w:pict>
               <v:rect w14:anchorId="2FB1A910" id="Rectangle 38" o:spid="_x0000_s1050" style="position:absolute;margin-left:27.75pt;margin-top:6pt;width:76.5pt;height:57pt;z-index:251701248;visibility:visible;mso-wrap-style:square;mso-wrap-distance-left:9pt;mso-wrap-distance-top:0;mso-wrap-distance-right:9pt;mso-wrap-distance-bottom:0;mso-position-horizontal:absolute;mso-position-horizontal-relative:text;mso-position-vertical:absolute;mso-position-vertical-relative:text;v-text-anchor:middle" o:gfxdata="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" fillcolor="#5b9bd5 [3204]" strokecolor="#1f4d78 [1604]" strokeweight="1pt">
                 <v:textbox>
@@ -4248,7 +4248,7 @@
               </wp:anchor>
             </w:drawing>
           </mc:Choice>
-          <mc:Fallback xmlns:cx2="http://schemas.microsoft.com/office/drawing/2015/10/21/chartex" xmlns:cx1="http://schemas.microsoft.com/office/drawing/2015/9/8/chartex">
+          <mc:Fallback xmlns:cx1="http://schemas.microsoft.com/office/drawing/2015/9/8/chartex" xmlns:cx2="http://schemas.microsoft.com/office/drawing/2015/10/21/chartex">
             <w:pict>
               <v:shape w14:anchorId="63AEAA79" id="_x0000_s1051" type="#_x0000_t202" style="position:absolute;margin-left:380.25pt;margin-top:128.85pt;width:36pt;height:20.25pt;z-index:251710464;visibility:visible;mso-wrap-style:square;mso-width-percent:0;mso-height-percent:0;mso-wrap-distance-left:9pt;mso-wrap-distance-top:3.6pt;mso-wrap-distance-right:9pt;mso-wrap-distance-bottom:3.6pt;mso-position-horizontal:absolute;mso-position-horizontal-relative:text;mso-position-vertical:absolute;mso-position-vertical-relative:text;mso-width-percent:0;mso-height-percent:0;mso-width-relative:margin;mso-height-relative:margin;v-text-anchor:top" o:gfxdata="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" stroked="f">
                 <v:textbox>
@@ -4351,7 +4351,7 @@
               </wp:anchor>
             </w:drawing>
           </mc:Choice>
-          <mc:Fallback xmlns:cx2="http://schemas.microsoft.com/office/drawing/2015/10/21/chartex" xmlns:cx1="http://schemas.microsoft.com/office/drawing/2015/9/8/chartex">
+          <mc:Fallback xmlns:cx1="http://schemas.microsoft.com/office/drawing/2015/9/8/chartex" xmlns:cx2="http://schemas.microsoft.com/office/drawing/2015/10/21/chartex">
             <w:pict>
               <v:shape w14:anchorId="41B4E155" id="_x0000_s1052" type="#_x0000_t202" style="position:absolute;margin-left:-268.5pt;margin-top:22.3pt;width:36pt;height:20.25pt;z-index:251745280;visibility:visible;mso-wrap-style:square;mso-width-percent:0;mso-height-percent:0;mso-wrap-distance-left:9pt;mso-wrap-distance-top:3.6pt;mso-wrap-distance-right:9pt;mso-wrap-distance-bottom:3.6pt;mso-position-horizontal:absolute;mso-position-horizontal-relative:right-margin-area;mso-position-vertical:absolute;mso-position-vertical-relative:text;mso-width-percent:0;mso-height-percent:0;mso-width-relative:margin;mso-height-relative:margin;v-text-anchor:top" o:gfxdata="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" stroked="f">
                 <v:textbox>
@@ -4442,7 +4442,7 @@
               </wp:anchor>
             </w:drawing>
           </mc:Choice>
-          <mc:Fallback xmlns:cx2="http://schemas.microsoft.com/office/drawing/2015/10/21/chartex" xmlns:cx1="http://schemas.microsoft.com/office/drawing/2015/9/8/chartex">
+          <mc:Fallback xmlns:cx1="http://schemas.microsoft.com/office/drawing/2015/9/8/chartex" xmlns:cx2="http://schemas.microsoft.com/office/drawing/2015/10/21/chartex">
             <w:pict>
               <v:shape w14:anchorId="3FD3CBC6" id="_x0000_s1053" type="#_x0000_t202" style="position:absolute;margin-left:325.5pt;margin-top:62.8pt;width:36pt;height:20.25pt;z-index:251747328;visibility:visible;mso-wrap-style:square;mso-width-percent:0;mso-height-percent:0;mso-wrap-distance-left:9pt;mso-wrap-distance-top:3.6pt;mso-wrap-distance-right:9pt;mso-wrap-distance-bottom:3.6pt;mso-position-horizontal:absolute;mso-position-horizontal-relative:text;mso-position-vertical:absolute;mso-position-vertical-relative:text;mso-width-percent:0;mso-height-percent:0;mso-width-relative:margin;mso-height-relative:margin;v-text-anchor:top" o:gfxdata="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" stroked="f">
                 <v:textbox>
@@ -4531,7 +4531,7 @@
               </wp:anchor>
             </w:drawing>
           </mc:Choice>
-          <mc:Fallback xmlns:cx2="http://schemas.microsoft.com/office/drawing/2015/10/21/chartex" xmlns:cx1="http://schemas.microsoft.com/office/drawing/2015/9/8/chartex">
+          <mc:Fallback xmlns:cx1="http://schemas.microsoft.com/office/drawing/2015/9/8/chartex" xmlns:cx2="http://schemas.microsoft.com/office/drawing/2015/10/21/chartex">
             <w:pict>
               <v:shape w14:anchorId="39AEFDCA" id="_x0000_s1054" type="#_x0000_t202" style="position:absolute;margin-left:-15.2pt;margin-top:32.8pt;width:36pt;height:20.25pt;z-index:251743232;visibility:visible;mso-wrap-style:square;mso-width-percent:0;mso-height-percent:0;mso-wrap-distance-left:9pt;mso-wrap-distance-top:3.6pt;mso-wrap-distance-right:9pt;mso-wrap-distance-bottom:3.6pt;mso-position-horizontal:right;mso-position-horizontal-relative:left-margin-area;mso-position-vertical:absolute;mso-position-vertical-relative:text;mso-width-percent:0;mso-height-percent:0;mso-width-relative:margin;mso-height-relative:margin;v-text-anchor:top" o:gfxdata="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" stroked="f">
                 <v:textbox>
@@ -4608,7 +4608,7 @@
               </wp:anchor>
             </w:drawing>
           </mc:Choice>
-          <mc:Fallback xmlns:cx2="http://schemas.microsoft.com/office/drawing/2015/10/21/chartex" xmlns:cx1="http://schemas.microsoft.com/office/drawing/2015/9/8/chartex">
+          <mc:Fallback xmlns:cx1="http://schemas.microsoft.com/office/drawing/2015/9/8/chartex" xmlns:cx2="http://schemas.microsoft.com/office/drawing/2015/10/21/chartex">
             <w:pict>
               <v:shape w14:anchorId="1BC0BEC5" id="Straight Arrow Connector 198" o:spid="_x0000_s1026" type="#_x0000_t32" style="position:absolute;margin-left:447.75pt;margin-top:41pt;width:51pt;height:0;z-index:251741184;visibility:visible;mso-wrap-style:square;mso-wrap-distance-left:9pt;mso-wrap-distance-top:0;mso-wrap-distance-right:9pt;mso-wrap-distance-bottom:0;mso-position-horizontal:absolute;mso-position-horizontal-relative:text;mso-position-vertical:absolute;mso-position-vertical-relative:text" o:gfxdata="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" strokecolor="#5b9bd5 [3204]" strokeweight=".5pt">
                 <v:stroke endarrow="block" joinstyle="miter"/>
@@ -4676,7 +4676,7 @@
               </wp:anchor>
             </w:drawing>
           </mc:Choice>
-          <mc:Fallback xmlns:cx2="http://schemas.microsoft.com/office/drawing/2015/10/21/chartex" xmlns:cx1="http://schemas.microsoft.com/office/drawing/2015/9/8/chartex">
+          <mc:Fallback xmlns:cx1="http://schemas.microsoft.com/office/drawing/2015/9/8/chartex" xmlns:cx2="http://schemas.microsoft.com/office/drawing/2015/10/21/chartex">
             <w:pict>
               <v:shape w14:anchorId="5329AB12" id="Straight Arrow Connector 197" o:spid="_x0000_s1026" type="#_x0000_t32" style="position:absolute;margin-left:-36.75pt;margin-top:26pt;width:38.25pt;height:0;z-index:251740160;visibility:visible;mso-wrap-style:square;mso-wrap-distance-left:9pt;mso-wrap-distance-top:0;mso-wrap-distance-right:9pt;mso-wrap-distance-bottom:0;mso-position-horizontal:absolute;mso-position-horizontal-relative:text;mso-position-vertical:absolute;mso-position-vertical-relative:text" o:gfxdata="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" strokecolor="#5b9bd5 [3204]" strokeweight=".5pt">
                 <v:stroke endarrow="block" joinstyle="miter"/>
@@ -4744,7 +4744,7 @@
               </wp:anchor>
             </w:drawing>
           </mc:Choice>
-          <mc:Fallback xmlns:cx2="http://schemas.microsoft.com/office/drawing/2015/10/21/chartex" xmlns:cx1="http://schemas.microsoft.com/office/drawing/2015/9/8/chartex">
+          <mc:Fallback xmlns:cx1="http://schemas.microsoft.com/office/drawing/2015/9/8/chartex" xmlns:cx2="http://schemas.microsoft.com/office/drawing/2015/10/21/chartex">
             <w:pict>
               <v:shape w14:anchorId="170004FB" id="Straight Arrow Connector 196" o:spid="_x0000_s1026" type="#_x0000_t32" style="position:absolute;margin-left:319.5pt;margin-top:58.25pt;width:51.75pt;height:0;z-index:251739136;visibility:visible;mso-wrap-style:square;mso-wrap-distance-left:9pt;mso-wrap-distance-top:0;mso-wrap-distance-right:9pt;mso-wrap-distance-bottom:0;mso-position-horizontal:absolute;mso-position-horizontal-relative:text;mso-position-vertical:absolute;mso-position-vertical-relative:text" o:gfxdata="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" strokecolor="#5b9bd5 [3204]" strokeweight=".5pt">
                 <v:stroke endarrow="block" joinstyle="miter"/>
@@ -4812,7 +4812,7 @@
               </wp:anchor>
             </w:drawing>
           </mc:Choice>
-          <mc:Fallback xmlns:cx2="http://schemas.microsoft.com/office/drawing/2015/10/21/chartex" xmlns:cx1="http://schemas.microsoft.com/office/drawing/2015/9/8/chartex">
+          <mc:Fallback xmlns:cx1="http://schemas.microsoft.com/office/drawing/2015/9/8/chartex" xmlns:cx2="http://schemas.microsoft.com/office/drawing/2015/10/21/chartex">
             <w:pict>
               <v:shape w14:anchorId="40872446" id="Straight Arrow Connector 195" o:spid="_x0000_s1026" type="#_x0000_t32" style="position:absolute;margin-left:207pt;margin-top:59.75pt;width:36pt;height:0;z-index:251738112;visibility:visible;mso-wrap-style:square;mso-wrap-distance-left:9pt;mso-wrap-distance-top:0;mso-wrap-distance-right:9pt;mso-wrap-distance-bottom:0;mso-position-horizontal:absolute;mso-position-horizontal-relative:text;mso-position-vertical:absolute;mso-position-vertical-relative:text" o:gfxdata="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" strokecolor="#5b9bd5 [3204]" strokeweight=".5pt">
                 <v:stroke endarrow="block" joinstyle="miter"/>
@@ -4880,7 +4880,7 @@
               </wp:anchor>
             </w:drawing>
           </mc:Choice>
-          <mc:Fallback xmlns:cx2="http://schemas.microsoft.com/office/drawing/2015/10/21/chartex" xmlns:cx1="http://schemas.microsoft.com/office/drawing/2015/9/8/chartex">
+          <mc:Fallback xmlns:cx1="http://schemas.microsoft.com/office/drawing/2015/9/8/chartex" xmlns:cx2="http://schemas.microsoft.com/office/drawing/2015/10/21/chartex">
             <w:pict>
               <v:shape w14:anchorId="427FB0AC" id="Straight Arrow Connector 194" o:spid="_x0000_s1026" type="#_x0000_t32" style="position:absolute;margin-left:77.25pt;margin-top:20.75pt;width:296.25pt;height:0;z-index:251737088;visibility:visible;mso-wrap-style:square;mso-wrap-distance-left:9pt;mso-wrap-distance-top:0;mso-wrap-distance-right:9pt;mso-wrap-distance-bottom:0;mso-position-horizontal:absolute;mso-position-horizontal-relative:text;mso-position-vertical:absolute;mso-position-vertical-relative:text" o:gfxdata="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" strokecolor="#5b9bd5 [3204]" strokeweight=".5pt">
                 <v:stroke endarrow="block" joinstyle="miter"/>
@@ -4964,7 +4964,7 @@
               </wp:anchor>
             </w:drawing>
           </mc:Choice>
-          <mc:Fallback xmlns:cx2="http://schemas.microsoft.com/office/drawing/2015/10/21/chartex" xmlns:cx1="http://schemas.microsoft.com/office/drawing/2015/9/8/chartex">
+          <mc:Fallback xmlns:cx1="http://schemas.microsoft.com/office/drawing/2015/9/8/chartex" xmlns:cx2="http://schemas.microsoft.com/office/drawing/2015/10/21/chartex">
             <w:pict>
               <v:rect w14:anchorId="7AF8BCA7" id="Rectangle 192" o:spid="_x0000_s1055" style="position:absolute;margin-left:371.25pt;margin-top:8pt;width:76.5pt;height:57pt;z-index:251734016;visibility:visible;mso-wrap-style:square;mso-wrap-distance-left:9pt;mso-wrap-distance-top:0;mso-wrap-distance-right:9pt;mso-wrap-distance-bottom:0;mso-position-horizontal:absolute;mso-position-horizontal-relative:text;mso-position-vertical:absolute;mso-position-vertical-relative:text;v-text-anchor:middle" o:gfxdata="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" fillcolor="#5b9bd5 [3204]" strokecolor="#1f4d78 [1604]" strokeweight="1pt">
                 <v:textbox>
@@ -5059,7 +5059,7 @@
               </wp:anchor>
             </w:drawing>
           </mc:Choice>
-          <mc:Fallback xmlns:cx2="http://schemas.microsoft.com/office/drawing/2015/10/21/chartex" xmlns:cx1="http://schemas.microsoft.com/office/drawing/2015/9/8/chartex">
+          <mc:Fallback xmlns:cx1="http://schemas.microsoft.com/office/drawing/2015/9/8/chartex" xmlns:cx2="http://schemas.microsoft.com/office/drawing/2015/10/21/chartex">
             <w:pict>
               <v:rect w14:anchorId="1130A461" id="Rectangle 193" o:spid="_x0000_s1056" style="position:absolute;margin-left:241.5pt;margin-top:48.5pt;width:76.5pt;height:57pt;z-index:251736064;visibility:visible;mso-wrap-style:square;mso-wrap-distance-left:9pt;mso-wrap-distance-top:0;mso-wrap-distance-right:9pt;mso-wrap-distance-bottom:0;mso-position-horizontal:absolute;mso-position-horizontal-relative:text;mso-position-vertical:absolute;mso-position-vertical-relative:text;v-text-anchor:middle" o:gfxdata="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" fillcolor="#5b9bd5 [3204]" strokecolor="#1f4d78 [1604]" strokeweight="1pt">
                 <v:textbox>
@@ -5154,7 +5154,7 @@
               </wp:anchor>
             </w:drawing>
           </mc:Choice>
-          <mc:Fallback xmlns:cx2="http://schemas.microsoft.com/office/drawing/2015/10/21/chartex" xmlns:cx1="http://schemas.microsoft.com/office/drawing/2015/9/8/chartex">
+          <mc:Fallback xmlns:cx1="http://schemas.microsoft.com/office/drawing/2015/9/8/chartex" xmlns:cx2="http://schemas.microsoft.com/office/drawing/2015/10/21/chartex">
             <w:pict>
               <v:rect w14:anchorId="4502D997" id="Rectangle 61" o:spid="_x0000_s1057" style="position:absolute;margin-left:129.75pt;margin-top:47pt;width:76.5pt;height:57pt;z-index:251729920;visibility:visible;mso-wrap-style:square;mso-wrap-distance-left:9pt;mso-wrap-distance-top:0;mso-wrap-distance-right:9pt;mso-wrap-distance-bottom:0;mso-position-horizontal:absolute;mso-position-horizontal-relative:text;mso-position-vertical:absolute;mso-position-vertical-relative:text;v-text-anchor:middle" o:gfxdata="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" fillcolor="#5b9bd5 [3204]" strokecolor="#1f4d78 [1604]" strokeweight="1pt">
                 <v:textbox>
@@ -5233,7 +5233,7 @@
               </wp:anchor>
             </w:drawing>
           </mc:Choice>
-          <mc:Fallback xmlns:cx2="http://schemas.microsoft.com/office/drawing/2015/10/21/chartex" xmlns:cx1="http://schemas.microsoft.com/office/drawing/2015/9/8/chartex">
+          <mc:Fallback xmlns:cx1="http://schemas.microsoft.com/office/drawing/2015/9/8/chartex" xmlns:cx2="http://schemas.microsoft.com/office/drawing/2015/10/21/chartex">
             <w:pict>
               <v:shape w14:anchorId="1CB7F208" id="Straight Arrow Connector 63" o:spid="_x0000_s1026" type="#_x0000_t32" style="position:absolute;margin-left:77.25pt;margin-top:52.25pt;width:51pt;height:0;z-index:251731968;visibility:visible;mso-wrap-style:square;mso-wrap-distance-left:9pt;mso-wrap-distance-top:0;mso-wrap-distance-right:9pt;mso-wrap-distance-bottom:0;mso-position-horizontal:absolute;mso-position-horizontal-relative:text;mso-position-vertical:absolute;mso-position-vertical-relative:text" o:gfxdata="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" strokecolor="#5b9bd5 [3204]" strokeweight=".5pt">
                 <v:stroke endarrow="block" joinstyle="miter"/>
@@ -5317,7 +5317,7 @@
               </wp:anchor>
             </w:drawing>
           </mc:Choice>
-          <mc:Fallback xmlns:cx2="http://schemas.microsoft.com/office/drawing/2015/10/21/chartex" xmlns:cx1="http://schemas.microsoft.com/office/drawing/2015/9/8/chartex">
+          <mc:Fallback xmlns:cx1="http://schemas.microsoft.com/office/drawing/2015/9/8/chartex" xmlns:cx2="http://schemas.microsoft.com/office/drawing/2015/10/21/chartex">
             <w:pict>
               <v:rect w14:anchorId="100F20B3" id="Rectangle 59" o:spid="_x0000_s1058" style="position:absolute;margin-left:0;margin-top:-.05pt;width:76.5pt;height:57pt;z-index:251727872;visibility:visible;mso-wrap-style:square;mso-wrap-distance-left:9pt;mso-wrap-distance-top:0;mso-wrap-distance-right:9pt;mso-wrap-distance-bottom:0;mso-position-horizontal:absolute;mso-position-horizontal-relative:text;mso-position-vertical:absolute;mso-position-vertical-relative:text;v-text-anchor:middle" o:gfxdata="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" fillcolor="#5b9bd5 [3204]" strokecolor="#1f4d78 [1604]" strokeweight="1pt">
                 <v:textbox>
@@ -5410,7 +5410,7 @@
               </wp:anchor>
             </w:drawing>
           </mc:Choice>
-          <mc:Fallback xmlns:cx2="http://schemas.microsoft.com/office/drawing/2015/10/21/chartex" xmlns:cx1="http://schemas.microsoft.com/office/drawing/2015/9/8/chartex">
+          <mc:Fallback xmlns:cx1="http://schemas.microsoft.com/office/drawing/2015/9/8/chartex" xmlns:cx2="http://schemas.microsoft.com/office/drawing/2015/10/21/chartex">
             <w:pict>
               <v:shape w14:anchorId="7EA8FFF8" id="_x0000_s1059" type="#_x0000_t202" style="position:absolute;margin-left:0;margin-top:21.55pt;width:36pt;height:20.25pt;z-index:251749376;visibility:visible;mso-wrap-style:square;mso-width-percent:0;mso-height-percent:0;mso-wrap-distance-left:9pt;mso-wrap-distance-top:3.6pt;mso-wrap-distance-right:9pt;mso-wrap-distance-bottom:3.6pt;mso-position-horizontal:left;mso-position-horizontal-relative:right-margin-area;mso-position-vertical:absolute;mso-position-vertical-relative:text;mso-width-percent:0;mso-height-percent:0;mso-width-relative:margin;mso-height-relative:margin;v-text-anchor:top" o:gfxdata="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" stroked="f">
                 <v:textbox>
@@ -5504,7 +5504,7 @@
               </wp:anchor>
             </w:drawing>
           </mc:Choice>
-          <mc:Fallback xmlns:cx2="http://schemas.microsoft.com/office/drawing/2015/10/21/chartex" xmlns:cx1="http://schemas.microsoft.com/office/drawing/2015/9/8/chartex">
+          <mc:Fallback xmlns:cx1="http://schemas.microsoft.com/office/drawing/2015/9/8/chartex" xmlns:cx2="http://schemas.microsoft.com/office/drawing/2015/10/21/chartex">
             <w:pict>
               <v:shape w14:anchorId="3BA79A9A" id="_x0000_s1060" type="#_x0000_t202" style="position:absolute;left:0;text-align:left;margin-left:207.75pt;margin-top:17.75pt;width:27.75pt;height:20.25pt;z-index:251751424;visibility:visible;mso-wrap-style:square;mso-width-percent:0;mso-height-percent:0;mso-wrap-distance-left:9pt;mso-wrap-distance-top:3.6pt;mso-wrap-distance-right:9pt;mso-wrap-distance-bottom:3.6pt;mso-position-horizontal:absolute;mso-position-horizontal-relative:margin;mso-position-vertical:absolute;mso-position-vertical-relative:text;mso-width-percent:0;mso-height-percent:0;mso-width-relative:margin;mso-height-relative:margin;v-text-anchor:top" o:gfxdata="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" stroked="f">
                 <v:textbox>
@@ -5593,7 +5593,7 @@
               </wp:anchor>
             </w:drawing>
           </mc:Choice>
-          <mc:Fallback xmlns:cx2="http://schemas.microsoft.com/office/drawing/2015/10/21/chartex" xmlns:cx1="http://schemas.microsoft.com/office/drawing/2015/9/8/chartex">
+          <mc:Fallback xmlns:cx1="http://schemas.microsoft.com/office/drawing/2015/9/8/chartex" xmlns:cx2="http://schemas.microsoft.com/office/drawing/2015/10/21/chartex">
             <w:pict>
               <v:shape w14:anchorId="28097304" id="_x0000_s1061" type="#_x0000_t202" style="position:absolute;left:0;text-align:left;margin-left:86.25pt;margin-top:12.55pt;width:36pt;height:20.25pt;z-index:251753472;visibility:visible;mso-wrap-style:square;mso-width-percent:0;mso-height-percent:0;mso-wrap-distance-left:9pt;mso-wrap-distance-top:3.6pt;mso-wrap-distance-right:9pt;mso-wrap-distance-bottom:3.6pt;mso-position-horizontal:absolute;mso-position-horizontal-relative:text;mso-position-vertical:absolute;mso-position-vertical-relative:text;mso-width-percent:0;mso-height-percent:0;mso-width-relative:margin;mso-height-relative:margin;v-text-anchor:top" o:gfxdata="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" stroked="f">
                 <v:textbox>
@@ -5710,7 +5710,7 @@
               </wp:anchor>
             </w:drawing>
           </mc:Choice>
-          <mc:Fallback xmlns:cx2="http://schemas.microsoft.com/office/drawing/2015/10/21/chartex" xmlns:cx1="http://schemas.microsoft.com/office/drawing/2015/9/8/chartex">
+          <mc:Fallback xmlns:cx1="http://schemas.microsoft.com/office/drawing/2015/9/8/chartex" xmlns:cx2="http://schemas.microsoft.com/office/drawing/2015/10/21/chartex">
             <w:pict>
               <v:shapetype w14:anchorId="238F1A1C" id="_x0000_t202" coordsize="21600,21600" o:spt="202" path="m,l,21600r21600,l21600,xe">
                 <v:stroke joinstyle="miter"/>
@@ -5797,7 +5797,7 @@
               </wp:anchor>
             </w:drawing>
           </mc:Choice>
-          <mc:Fallback xmlns:cx2="http://schemas.microsoft.com/office/drawing/2015/10/21/chartex" xmlns:cx1="http://schemas.microsoft.com/office/drawing/2015/9/8/chartex">
+          <mc:Fallback xmlns:cx1="http://schemas.microsoft.com/office/drawing/2015/9/8/chartex" xmlns:cx2="http://schemas.microsoft.com/office/drawing/2015/10/21/chartex">
             <w:pict>
               <v:shape w14:anchorId="25509A04" id="Text Box 40" o:spid="_x0000_s1063" type="#_x0000_t202" style="position:absolute;margin-left:105pt;margin-top:68.25pt;width:27pt;height:19.5pt;z-index:251762688;visibility:visible;mso-wrap-style:square;mso-width-percent:0;mso-height-percent:0;mso-wrap-distance-left:9pt;mso-wrap-distance-top:0;mso-wrap-distance-right:9pt;mso-wrap-distance-bottom:0;mso-position-horizontal:absolute;mso-position-horizontal-relative:text;mso-position-vertical:absolute;mso-position-vertical-relative:text;mso-width-percent:0;mso-height-percent:0;mso-width-relative:margin;mso-height-relative:margin;v-text-anchor:top" o:gfxdata="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" filled="f" stroked="f" strokeweight=".5pt">
                 <v:textbox>
@@ -5823,90 +5823,7 @@
         <mc:AlternateContent>
           <mc:Choice Requires="wps">
             <w:drawing>
-              <wp:anchor distT="0" distB="0" distL="114300" distR="114300" simplePos="0" relativeHeight="251760640" behindDoc="0" locked="0" layoutInCell="1" allowOverlap="1" wp14:anchorId="08614854" wp14:editId="17206987">
-                <wp:simplePos x="0" y="0"/>
-                <wp:positionH relativeFrom="column">
-                  <wp:posOffset>2457450</wp:posOffset>
-                </wp:positionH>
-                <wp:positionV relativeFrom="paragraph">
-                  <wp:posOffset>305435</wp:posOffset>
-                </wp:positionV>
-                <wp:extent cx="342900" cy="247650"/>
-                <wp:effectExtent l="0" t="0" r="0" b="0"/>
-                <wp:wrapNone/>
-                <wp:docPr id="34" name="Text Box 34"/>
-                <wp:cNvGraphicFramePr/>
-                <a:graphic xmlns:a="http://schemas.openxmlformats.org/drawingml/2006/main">
-                  <a:graphicData uri="http://schemas.microsoft.com/office/word/2010/wordprocessingShape">
-                    <wps:wsp>
-                      <wps:cNvSpPr txBox="1"/>
-                      <wps:spPr>
-                        <a:xfrm>
-                          <a:off x="0" y="0"/>
-                          <a:ext cx="342900" cy="247650"/>
-                        </a:xfrm>
-                        <a:prstGeom prst="rect">
-                          <a:avLst/>
-                        </a:prstGeom>
-                        <a:noFill/>
-                        <a:ln w="6350">
-                          <a:noFill/>
-                        </a:ln>
-                      </wps:spPr>
-                      <wps:txbx>
-                        <w:txbxContent>
-                          <w:p>
-                            <w:r>
-                              <w:t>A</w:t>
-                            </w:r>
-                          </w:p>
-                        </w:txbxContent>
-                      </wps:txbx>
-                      <wps:bodyPr rot="0" spcFirstLastPara="0" vertOverflow="overflow" horzOverflow="overflow" vert="horz" wrap="square" lIns="91440" tIns="45720" rIns="91440" bIns="45720" numCol="1" spcCol="0" rtlCol="0" fromWordArt="0" anchor="t" anchorCtr="0" forceAA="0" compatLnSpc="1">
-                        <a:prstTxWarp prst="textNoShape">
-                          <a:avLst/>
-                        </a:prstTxWarp>
-                        <a:noAutofit/>
-                      </wps:bodyPr>
-                    </wps:wsp>
-                  </a:graphicData>
-                </a:graphic>
-                <wp14:sizeRelH relativeFrom="margin">
-                  <wp14:pctWidth>0</wp14:pctWidth>
-                </wp14:sizeRelH>
-                <wp14:sizeRelV relativeFrom="margin">
-                  <wp14:pctHeight>0</wp14:pctHeight>
-                </wp14:sizeRelV>
-              </wp:anchor>
-            </w:drawing>
-          </mc:Choice>
-          <mc:Fallback xmlns:cx2="http://schemas.microsoft.com/office/drawing/2015/10/21/chartex" xmlns:cx1="http://schemas.microsoft.com/office/drawing/2015/9/8/chartex">
-            <w:pict>
-              <v:shape w14:anchorId="08614854" id="Text Box 34" o:spid="_x0000_s1064" type="#_x0000_t202" style="position:absolute;margin-left:193.5pt;margin-top:24.05pt;width:27pt;height:19.5pt;z-index:251760640;visibility:visible;mso-wrap-style:square;mso-width-percent:0;mso-height-percent:0;mso-wrap-distance-left:9pt;mso-wrap-distance-top:0;mso-wrap-distance-right:9pt;mso-wrap-distance-bottom:0;mso-position-horizontal:absolute;mso-position-horizontal-relative:text;mso-position-vertical:absolute;mso-position-vertical-relative:text;mso-width-percent:0;mso-height-percent:0;mso-width-relative:margin;mso-height-relative:margin;v-text-anchor:top" o:gfxdata="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" filled="f" stroked="f" strokeweight=".5pt">
-                <v:textbox>
-                  <w:txbxContent>
-                    <w:p>
-                      <w:r>
-                        <w:t>A</w:t>
-                      </w:r>
-                    </w:p>
-                  </w:txbxContent>
-                </v:textbox>
-              </v:shape>
-            </w:pict>
-          </mc:Fallback>
-        </mc:AlternateContent>
-      </w:r>
-      <w:r>
-        <w:rPr>
-          <w:noProof/>
-          <w:u w:val="single"/>
-          <w:lang w:eastAsia="en-GB"/>
-        </w:rPr>
-        <mc:AlternateContent>
-          <mc:Choice Requires="wps">
-            <w:drawing>
-              <wp:anchor distT="0" distB="0" distL="114300" distR="114300" simplePos="0" relativeHeight="251759616" behindDoc="0" locked="0" layoutInCell="1" allowOverlap="1">
+              <wp:anchor distT="0" distB="0" distL="114300" distR="114300" simplePos="0" relativeHeight="251759616" behindDoc="0" locked="0" layoutInCell="1" allowOverlap="1" wp14:anchorId="115492F8" wp14:editId="7496E59E">
                 <wp:simplePos x="0" y="0"/>
                 <wp:positionH relativeFrom="column">
                   <wp:posOffset>3409950</wp:posOffset>
@@ -5956,9 +5873,9 @@
               </wp:anchor>
             </w:drawing>
           </mc:Choice>
-          <mc:Fallback xmlns:cx2="http://schemas.microsoft.com/office/drawing/2015/10/21/chartex" xmlns:cx1="http://schemas.microsoft.com/office/drawing/2015/9/8/chartex">
+          <mc:Fallback>
             <w:pict>
-              <v:shapetype w14:anchorId="4B446561" id="_x0000_t32" coordsize="21600,21600" o:spt="32" o:oned="t" path="m,l21600,21600e" filled="f">
+              <v:shapetype w14:anchorId="52ED85DB" id="_x0000_t32" coordsize="21600,21600" o:spt="32" o:oned="t" path="m,l21600,21600e" filled="f">
                 <v:path arrowok="t" fillok="f" o:connecttype="none"/>
                 <o:lock v:ext="edit" shapetype="t"/>
               </v:shapetype>
@@ -5978,7 +5895,7 @@
         <mc:AlternateContent>
           <mc:Choice Requires="wps">
             <w:drawing>
-              <wp:anchor distT="0" distB="0" distL="114300" distR="114300" simplePos="0" relativeHeight="251758592" behindDoc="0" locked="0" layoutInCell="1" allowOverlap="1">
+              <wp:anchor distT="0" distB="0" distL="114300" distR="114300" simplePos="0" relativeHeight="251758592" behindDoc="0" locked="0" layoutInCell="1" allowOverlap="1" wp14:anchorId="5BF3E112" wp14:editId="360E675A">
                 <wp:simplePos x="0" y="0"/>
                 <wp:positionH relativeFrom="column">
                   <wp:posOffset>1095375</wp:posOffset>
@@ -6028,7 +5945,7 @@
               </wp:anchor>
             </w:drawing>
           </mc:Choice>
-          <mc:Fallback xmlns:cx2="http://schemas.microsoft.com/office/drawing/2015/10/21/chartex" xmlns:cx1="http://schemas.microsoft.com/office/drawing/2015/9/8/chartex">
+          <mc:Fallback xmlns:cx1="http://schemas.microsoft.com/office/drawing/2015/9/8/chartex" xmlns:cx2="http://schemas.microsoft.com/office/drawing/2015/10/21/chartex">
             <w:pict>
               <v:shape w14:anchorId="1292D318" id="Straight Arrow Connector 20" o:spid="_x0000_s1026" type="#_x0000_t32" style="position:absolute;margin-left:86.25pt;margin-top:87.8pt;width:69.75pt;height:0;z-index:251758592;visibility:visible;mso-wrap-style:square;mso-wrap-distance-left:9pt;mso-wrap-distance-top:0;mso-wrap-distance-right:9pt;mso-wrap-distance-bottom:0;mso-position-horizontal:absolute;mso-position-horizontal-relative:text;mso-position-vertical:absolute;mso-position-vertical-relative:text" o:gfxdata="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" strokecolor="#5b9bd5 [3204]" strokeweight=".5pt">
                 <v:stroke endarrow="block" joinstyle="miter"/>
@@ -6046,7 +5963,7 @@
         <mc:AlternateContent>
           <mc:Choice Requires="wps">
             <w:drawing>
-              <wp:anchor distT="0" distB="0" distL="114300" distR="114300" simplePos="0" relativeHeight="251757568" behindDoc="0" locked="0" layoutInCell="1" allowOverlap="1">
+              <wp:anchor distT="0" distB="0" distL="114300" distR="114300" simplePos="0" relativeHeight="251757568" behindDoc="0" locked="0" layoutInCell="1" allowOverlap="1" wp14:anchorId="619FAC2E" wp14:editId="459D3B4D">
                 <wp:simplePos x="0" y="0"/>
                 <wp:positionH relativeFrom="column">
                   <wp:posOffset>1095375</wp:posOffset>
@@ -6096,7 +6013,7 @@
               </wp:anchor>
             </w:drawing>
           </mc:Choice>
-          <mc:Fallback xmlns:cx2="http://schemas.microsoft.com/office/drawing/2015/10/21/chartex" xmlns:cx1="http://schemas.microsoft.com/office/drawing/2015/9/8/chartex">
+          <mc:Fallback xmlns:cx1="http://schemas.microsoft.com/office/drawing/2015/9/8/chartex" xmlns:cx2="http://schemas.microsoft.com/office/drawing/2015/10/21/chartex">
             <w:pict>
               <v:shape w14:anchorId="3394FCD6" id="Straight Arrow Connector 18" o:spid="_x0000_s1026" type="#_x0000_t32" style="position:absolute;margin-left:86.25pt;margin-top:44.3pt;width:253.5pt;height:0;z-index:251757568;visibility:visible;mso-wrap-style:square;mso-wrap-distance-left:9pt;mso-wrap-distance-top:0;mso-wrap-distance-right:9pt;mso-wrap-distance-bottom:0;mso-position-horizontal:absolute;mso-position-horizontal-relative:text;mso-position-vertical:absolute;mso-position-vertical-relative:text" o:gfxdata="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" strokecolor="#5b9bd5 [3204]" strokeweight=".5pt">
                 <v:stroke endarrow="block" joinstyle="miter"/>
@@ -6114,7 +6031,7 @@
         <mc:AlternateContent>
           <mc:Choice Requires="wps">
             <w:drawing>
-              <wp:anchor distT="0" distB="0" distL="114300" distR="114300" simplePos="0" relativeHeight="251755520" behindDoc="0" locked="0" layoutInCell="1" allowOverlap="1" wp14:anchorId="5714C594" wp14:editId="52ECA0C5">
+              <wp:anchor distT="0" distB="0" distL="114300" distR="114300" simplePos="0" relativeHeight="251755520" behindDoc="0" locked="0" layoutInCell="1" allowOverlap="1" wp14:anchorId="3BF8C39A" wp14:editId="5174C17D">
                 <wp:simplePos x="0" y="0"/>
                 <wp:positionH relativeFrom="column">
                   <wp:posOffset>1981200</wp:posOffset>
@@ -6180,7 +6097,7 @@
               </wp:anchor>
             </w:drawing>
           </mc:Choice>
-          <mc:Fallback xmlns:cx2="http://schemas.microsoft.com/office/drawing/2015/10/21/chartex" xmlns:cx1="http://schemas.microsoft.com/office/drawing/2015/9/8/chartex">
+          <mc:Fallback xmlns:cx1="http://schemas.microsoft.com/office/drawing/2015/9/8/chartex" xmlns:cx2="http://schemas.microsoft.com/office/drawing/2015/10/21/chartex">
             <w:pict>
               <v:rect w14:anchorId="5714C594" id="Rectangle 5" o:spid="_x0000_s1065" style="position:absolute;margin-left:156pt;margin-top:78.8pt;width:111.75pt;height:48pt;z-index:251755520;visibility:visible;mso-wrap-style:square;mso-wrap-distance-left:9pt;mso-wrap-distance-top:0;mso-wrap-distance-right:9pt;mso-wrap-distance-bottom:0;mso-position-horizontal:absolute;mso-position-horizontal-relative:text;mso-position-vertical:absolute;mso-position-vertical-relative:text;v-text-anchor:middle" o:gfxdata="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" fillcolor="#5b9bd5 [3204]" strokecolor="#1f4d78 [1604]" strokeweight="1pt">
                 <v:textbox>
@@ -6209,7 +6126,7 @@
         <mc:AlternateContent>
           <mc:Choice Requires="wps">
             <w:drawing>
-              <wp:anchor distT="0" distB="0" distL="114300" distR="114300" simplePos="0" relativeHeight="251756544" behindDoc="0" locked="0" layoutInCell="1" allowOverlap="1" wp14:anchorId="0CF276A8" wp14:editId="4CBEC03B">
+              <wp:anchor distT="0" distB="0" distL="114300" distR="114300" simplePos="0" relativeHeight="251756544" behindDoc="0" locked="0" layoutInCell="1" allowOverlap="1" wp14:anchorId="072FAA63" wp14:editId="4AA84080">
                 <wp:simplePos x="0" y="0"/>
                 <wp:positionH relativeFrom="column">
                   <wp:posOffset>4324350</wp:posOffset>
@@ -6275,7 +6192,7 @@
               </wp:anchor>
             </w:drawing>
           </mc:Choice>
-          <mc:Fallback xmlns:cx2="http://schemas.microsoft.com/office/drawing/2015/10/21/chartex" xmlns:cx1="http://schemas.microsoft.com/office/drawing/2015/9/8/chartex">
+          <mc:Fallback xmlns:cx1="http://schemas.microsoft.com/office/drawing/2015/9/8/chartex" xmlns:cx2="http://schemas.microsoft.com/office/drawing/2015/10/21/chartex">
             <w:pict>
               <v:rect w14:anchorId="0CF276A8" id="Rectangle 12" o:spid="_x0000_s1066" style="position:absolute;margin-left:340.5pt;margin-top:40.55pt;width:107.25pt;height:52.5pt;z-index:251756544;visibility:visible;mso-wrap-style:square;mso-wrap-distance-left:9pt;mso-wrap-distance-top:0;mso-wrap-distance-right:9pt;mso-wrap-distance-bottom:0;mso-position-horizontal:absolute;mso-position-horizontal-relative:text;mso-position-vertical:absolute;mso-position-vertical-relative:text;v-text-anchor:middle" o:gfxdata="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" fillcolor="#5b9bd5 [3204]" strokecolor="#1f4d78 [1604]" strokeweight="1pt">
                 <v:textbox>
@@ -6304,7 +6221,7 @@
         <mc:AlternateContent>
           <mc:Choice Requires="wps">
             <w:drawing>
-              <wp:anchor distT="0" distB="0" distL="114300" distR="114300" simplePos="0" relativeHeight="251754496" behindDoc="0" locked="0" layoutInCell="1" allowOverlap="1">
+              <wp:anchor distT="0" distB="0" distL="114300" distR="114300" simplePos="0" relativeHeight="251754496" behindDoc="0" locked="0" layoutInCell="1" allowOverlap="1" wp14:anchorId="33BF529B" wp14:editId="4DD0D18F">
                 <wp:simplePos x="0" y="0"/>
                 <wp:positionH relativeFrom="column">
                   <wp:posOffset>-38100</wp:posOffset>
@@ -6370,7 +6287,7 @@
               </wp:anchor>
             </w:drawing>
           </mc:Choice>
-          <mc:Fallback xmlns:cx2="http://schemas.microsoft.com/office/drawing/2015/10/21/chartex" xmlns:cx1="http://schemas.microsoft.com/office/drawing/2015/9/8/chartex">
+          <mc:Fallback xmlns:cx1="http://schemas.microsoft.com/office/drawing/2015/9/8/chartex" xmlns:cx2="http://schemas.microsoft.com/office/drawing/2015/10/21/chartex">
             <w:pict>
               <v:rect id="Rectangle 4" o:spid="_x0000_s1067" style="position:absolute;margin-left:-3pt;margin-top:38.3pt;width:89.25pt;height:52.5pt;z-index:251754496;visibility:visible;mso-wrap-style:square;mso-wrap-distance-left:9pt;mso-wrap-distance-top:0;mso-wrap-distance-right:9pt;mso-wrap-distance-bottom:0;mso-position-horizontal:absolute;mso-position-horizontal-relative:text;mso-position-vertical:absolute;mso-position-vertical-relative:text;v-text-anchor:middle" o:gfxdata="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" fillcolor="#5b9bd5 [3204]" strokecolor="#1f4d78 [1604]" strokeweight="1pt">
                 <v:textbox>
@@ -6397,7 +6314,101 @@
         <w:t>GSPairsA</w:t>
       </w:r>
     </w:p>
-    <w:p/>
+    <w:p>
+      <w:r>
+        <w:rPr>
+          <w:noProof/>
+          <w:u w:val="single"/>
+          <w:lang w:eastAsia="en-GB"/>
+        </w:rPr>
+        <mc:AlternateContent>
+          <mc:Choice Requires="wps">
+            <w:drawing>
+              <wp:anchor distT="0" distB="0" distL="114300" distR="114300" simplePos="0" relativeHeight="251760640" behindDoc="0" locked="0" layoutInCell="1" allowOverlap="1" wp14:anchorId="6B959DE6" wp14:editId="65D78001">
+                <wp:simplePos x="0" y="0"/>
+                <wp:positionH relativeFrom="column">
+                  <wp:posOffset>2457450</wp:posOffset>
+                </wp:positionH>
+                <wp:positionV relativeFrom="paragraph">
+                  <wp:posOffset>19685</wp:posOffset>
+                </wp:positionV>
+                <wp:extent cx="1428750" cy="247650"/>
+                <wp:effectExtent l="0" t="0" r="0" b="0"/>
+                <wp:wrapNone/>
+                <wp:docPr id="34" name="Text Box 34"/>
+                <wp:cNvGraphicFramePr/>
+                <a:graphic xmlns:a="http://schemas.openxmlformats.org/drawingml/2006/main">
+                  <a:graphicData uri="http://schemas.microsoft.com/office/word/2010/wordprocessingShape">
+                    <wps:wsp>
+                      <wps:cNvSpPr txBox="1"/>
+                      <wps:spPr>
+                        <a:xfrm>
+                          <a:off x="0" y="0"/>
+                          <a:ext cx="1428750" cy="247650"/>
+                        </a:xfrm>
+                        <a:prstGeom prst="rect">
+                          <a:avLst/>
+                        </a:prstGeom>
+                        <a:noFill/>
+                        <a:ln w="6350">
+                          <a:noFill/>
+                        </a:ln>
+                      </wps:spPr>
+                      <wps:txbx>
+                        <w:txbxContent>
+                          <w:p>
+                            <w:r>
+                              <w:t>A</w:t>
+                            </w:r>
+                            <w:r>
+                              <w:t xml:space="preserve"> (this comes first)</w:t>
+                            </w:r>
+                          </w:p>
+                        </w:txbxContent>
+                      </wps:txbx>
+                      <wps:bodyPr rot="0" spcFirstLastPara="0" vertOverflow="overflow" horzOverflow="overflow" vert="horz" wrap="square" lIns="91440" tIns="45720" rIns="91440" bIns="45720" numCol="1" spcCol="0" rtlCol="0" fromWordArt="0" anchor="t" anchorCtr="0" forceAA="0" compatLnSpc="1">
+                        <a:prstTxWarp prst="textNoShape">
+                          <a:avLst/>
+                        </a:prstTxWarp>
+                        <a:noAutofit/>
+                      </wps:bodyPr>
+                    </wps:wsp>
+                  </a:graphicData>
+                </a:graphic>
+                <wp14:sizeRelH relativeFrom="margin">
+                  <wp14:pctWidth>0</wp14:pctWidth>
+                </wp14:sizeRelH>
+                <wp14:sizeRelV relativeFrom="margin">
+                  <wp14:pctHeight>0</wp14:pctHeight>
+                </wp14:sizeRelV>
+              </wp:anchor>
+            </w:drawing>
+          </mc:Choice>
+          <mc:Fallback>
+            <w:pict>
+              <v:shapetype w14:anchorId="6B959DE6" id="_x0000_t202" coordsize="21600,21600" o:spt="202" path="m,l,21600r21600,l21600,xe">
+                <v:stroke joinstyle="miter"/>
+                <v:path gradientshapeok="t" o:connecttype="rect"/>
+              </v:shapetype>
+              <v:shape id="Text Box 34" o:spid="_x0000_s1067" type="#_x0000_t202" style="position:absolute;margin-left:193.5pt;margin-top:1.55pt;width:112.5pt;height:19.5pt;z-index:251760640;visibility:visible;mso-wrap-style:square;mso-width-percent:0;mso-height-percent:0;mso-wrap-distance-left:9pt;mso-wrap-distance-top:0;mso-wrap-distance-right:9pt;mso-wrap-distance-bottom:0;mso-position-horizontal:absolute;mso-position-horizontal-relative:text;mso-position-vertical:absolute;mso-position-vertical-relative:text;mso-width-percent:0;mso-height-percent:0;mso-width-relative:margin;mso-height-relative:margin;v-text-anchor:top" o:gfxdata="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" filled="f" stroked="f" strokeweight=".5pt">
+                <v:textbox>
+                  <w:txbxContent>
+                    <w:p>
+                      <w:r>
+                        <w:t>A</w:t>
+                      </w:r>
+                      <w:r>
+                        <w:t xml:space="preserve"> (this comes first)</w:t>
+                      </w:r>
+                    </w:p>
+                  </w:txbxContent>
+                </v:textbox>
+              </v:shape>
+            </w:pict>
+          </mc:Fallback>
+        </mc:AlternateContent>
+      </w:r>
+    </w:p>
     <w:p/>
     <w:p/>
     <w:p/>
@@ -6542,7 +6553,7 @@
               </wp:anchor>
             </w:drawing>
           </mc:Choice>
-          <mc:Fallback xmlns:cx2="http://schemas.microsoft.com/office/drawing/2015/10/21/chartex" xmlns:cx1="http://schemas.microsoft.com/office/drawing/2015/9/8/chartex">
+          <mc:Fallback xmlns:cx1="http://schemas.microsoft.com/office/drawing/2015/9/8/chartex" xmlns:cx2="http://schemas.microsoft.com/office/drawing/2015/10/21/chartex">
             <w:pict>
               <v:shape w14:anchorId="3B61A5DD" id="Text Box 46" o:spid="_x0000_s1068" type="#_x0000_t202" style="position:absolute;margin-left:291.75pt;margin-top:68.3pt;width:27pt;height:19.5pt;z-index:251774976;visibility:visible;mso-wrap-style:square;mso-width-percent:0;mso-height-percent:0;mso-wrap-distance-left:9pt;mso-wrap-distance-top:0;mso-wrap-distance-right:9pt;mso-wrap-distance-bottom:0;mso-position-horizontal:absolute;mso-position-horizontal-relative:text;mso-position-vertical:absolute;mso-position-vertical-relative:text;mso-width-percent:0;mso-height-percent:0;mso-width-relative:margin;mso-height-relative:margin;v-text-anchor:top" o:gfxdata="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" filled="f" stroked="f" strokeweight=".5pt">
                 <v:textbox>
@@ -6602,7 +6613,7 @@
                         <w:txbxContent>
                           <w:p>
                             <w:r>
-                              <w:t>C</w:t>
+                              <w:t>B</w:t>
                             </w:r>
                           </w:p>
                         </w:txbxContent>
@@ -6625,92 +6636,9 @@
               </wp:anchor>
             </w:drawing>
           </mc:Choice>
-          <mc:Fallback xmlns:cx2="http://schemas.microsoft.com/office/drawing/2015/10/21/chartex" xmlns:cx1="http://schemas.microsoft.com/office/drawing/2015/9/8/chartex">
+          <mc:Fallback>
             <w:pict>
               <v:shape w14:anchorId="1FE4F8BB" id="Text Box 54" o:spid="_x0000_s1069" type="#_x0000_t202" style="position:absolute;margin-left:105pt;margin-top:68.25pt;width:27pt;height:19.5pt;z-index:251773952;visibility:visible;mso-wrap-style:square;mso-width-percent:0;mso-height-percent:0;mso-wrap-distance-left:9pt;mso-wrap-distance-top:0;mso-wrap-distance-right:9pt;mso-wrap-distance-bottom:0;mso-position-horizontal:absolute;mso-position-horizontal-relative:text;mso-position-vertical:absolute;mso-position-vertical-relative:text;mso-width-percent:0;mso-height-percent:0;mso-width-relative:margin;mso-height-relative:margin;v-text-anchor:top" o:gfxdata="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" filled="f" stroked="f" strokeweight=".5pt">
-                <v:textbox>
-                  <w:txbxContent>
-                    <w:p>
-                      <w:r>
-                        <w:t>C</w:t>
-                      </w:r>
-                    </w:p>
-                  </w:txbxContent>
-                </v:textbox>
-              </v:shape>
-            </w:pict>
-          </mc:Fallback>
-        </mc:AlternateContent>
-      </w:r>
-      <w:r>
-        <w:rPr>
-          <w:noProof/>
-          <w:u w:val="single"/>
-          <w:lang w:eastAsia="en-GB"/>
-        </w:rPr>
-        <mc:AlternateContent>
-          <mc:Choice Requires="wps">
-            <w:drawing>
-              <wp:anchor distT="0" distB="0" distL="114300" distR="114300" simplePos="0" relativeHeight="251772928" behindDoc="0" locked="0" layoutInCell="1" allowOverlap="1" wp14:anchorId="2275F83B" wp14:editId="22C0C321">
-                <wp:simplePos x="0" y="0"/>
-                <wp:positionH relativeFrom="column">
-                  <wp:posOffset>2457450</wp:posOffset>
-                </wp:positionH>
-                <wp:positionV relativeFrom="paragraph">
-                  <wp:posOffset>305435</wp:posOffset>
-                </wp:positionV>
-                <wp:extent cx="342900" cy="247650"/>
-                <wp:effectExtent l="0" t="0" r="0" b="0"/>
-                <wp:wrapNone/>
-                <wp:docPr id="60" name="Text Box 60"/>
-                <wp:cNvGraphicFramePr/>
-                <a:graphic xmlns:a="http://schemas.openxmlformats.org/drawingml/2006/main">
-                  <a:graphicData uri="http://schemas.microsoft.com/office/word/2010/wordprocessingShape">
-                    <wps:wsp>
-                      <wps:cNvSpPr txBox="1"/>
-                      <wps:spPr>
-                        <a:xfrm>
-                          <a:off x="0" y="0"/>
-                          <a:ext cx="342900" cy="247650"/>
-                        </a:xfrm>
-                        <a:prstGeom prst="rect">
-                          <a:avLst/>
-                        </a:prstGeom>
-                        <a:noFill/>
-                        <a:ln w="6350">
-                          <a:noFill/>
-                        </a:ln>
-                      </wps:spPr>
-                      <wps:txbx>
-                        <w:txbxContent>
-                          <w:p>
-                            <w:r>
-                              <w:t>B</w:t>
-                            </w:r>
-                          </w:p>
-                        </w:txbxContent>
-                      </wps:txbx>
-                      <wps:bodyPr rot="0" spcFirstLastPara="0" vertOverflow="overflow" horzOverflow="overflow" vert="horz" wrap="square" lIns="91440" tIns="45720" rIns="91440" bIns="45720" numCol="1" spcCol="0" rtlCol="0" fromWordArt="0" anchor="t" anchorCtr="0" forceAA="0" compatLnSpc="1">
-                        <a:prstTxWarp prst="textNoShape">
-                          <a:avLst/>
-                        </a:prstTxWarp>
-                        <a:noAutofit/>
-                      </wps:bodyPr>
-                    </wps:wsp>
-                  </a:graphicData>
-                </a:graphic>
-                <wp14:sizeRelH relativeFrom="margin">
-                  <wp14:pctWidth>0</wp14:pctWidth>
-                </wp14:sizeRelH>
-                <wp14:sizeRelV relativeFrom="margin">
-                  <wp14:pctHeight>0</wp14:pctHeight>
-                </wp14:sizeRelV>
-              </wp:anchor>
-            </w:drawing>
-          </mc:Choice>
-          <mc:Fallback xmlns:cx2="http://schemas.microsoft.com/office/drawing/2015/10/21/chartex" xmlns:cx1="http://schemas.microsoft.com/office/drawing/2015/9/8/chartex">
-            <w:pict>
-              <v:shape w14:anchorId="2275F83B" id="Text Box 60" o:spid="_x0000_s1070" type="#_x0000_t202" style="position:absolute;margin-left:193.5pt;margin-top:24.05pt;width:27pt;height:19.5pt;z-index:251772928;visibility:visible;mso-wrap-style:square;mso-width-percent:0;mso-height-percent:0;mso-wrap-distance-left:9pt;mso-wrap-distance-top:0;mso-wrap-distance-right:9pt;mso-wrap-distance-bottom:0;mso-position-horizontal:absolute;mso-position-horizontal-relative:text;mso-position-vertical:absolute;mso-position-vertical-relative:text;mso-width-percent:0;mso-height-percent:0;mso-width-relative:margin;mso-height-relative:margin;v-text-anchor:top" o:gfxdata="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" filled="f" stroked="f" strokeweight=".5pt">
                 <v:textbox>
                   <w:txbxContent>
                     <w:p>
@@ -6734,7 +6662,7 @@
         <mc:AlternateContent>
           <mc:Choice Requires="wps">
             <w:drawing>
-              <wp:anchor distT="0" distB="0" distL="114300" distR="114300" simplePos="0" relativeHeight="251771904" behindDoc="0" locked="0" layoutInCell="1" allowOverlap="1" wp14:anchorId="580A9EB5" wp14:editId="2A7757CD">
+              <wp:anchor distT="0" distB="0" distL="114300" distR="114300" simplePos="0" relativeHeight="251771904" behindDoc="0" locked="0" layoutInCell="1" allowOverlap="1" wp14:anchorId="7B02B7C2" wp14:editId="32508E94">
                 <wp:simplePos x="0" y="0"/>
                 <wp:positionH relativeFrom="column">
                   <wp:posOffset>3409950</wp:posOffset>
@@ -6784,9 +6712,9 @@
               </wp:anchor>
             </w:drawing>
           </mc:Choice>
-          <mc:Fallback xmlns:cx2="http://schemas.microsoft.com/office/drawing/2015/10/21/chartex" xmlns:cx1="http://schemas.microsoft.com/office/drawing/2015/9/8/chartex">
+          <mc:Fallback>
             <w:pict>
-              <v:shape w14:anchorId="442DD19A" id="Straight Arrow Connector 62" o:spid="_x0000_s1026" type="#_x0000_t32" style="position:absolute;margin-left:268.5pt;margin-top:87.05pt;width:71.25pt;height:0;z-index:251771904;visibility:visible;mso-wrap-style:square;mso-wrap-distance-left:9pt;mso-wrap-distance-top:0;mso-wrap-distance-right:9pt;mso-wrap-distance-bottom:0;mso-position-horizontal:absolute;mso-position-horizontal-relative:text;mso-position-vertical:absolute;mso-position-vertical-relative:text" o:gfxdata="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" strokecolor="#5b9bd5 [3204]" strokeweight=".5pt">
+              <v:shape w14:anchorId="22936144" id="Straight Arrow Connector 62" o:spid="_x0000_s1026" type="#_x0000_t32" style="position:absolute;margin-left:268.5pt;margin-top:87.05pt;width:71.25pt;height:0;z-index:251771904;visibility:visible;mso-wrap-style:square;mso-wrap-distance-left:9pt;mso-wrap-distance-top:0;mso-wrap-distance-right:9pt;mso-wrap-distance-bottom:0;mso-position-horizontal:absolute;mso-position-horizontal-relative:text;mso-position-vertical:absolute;mso-position-vertical-relative:text" o:gfxdata="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" strokecolor="#5b9bd5 [3204]" strokeweight=".5pt">
                 <v:stroke endarrow="block" joinstyle="miter"/>
               </v:shape>
             </w:pict>
@@ -6802,7 +6730,7 @@
         <mc:AlternateContent>
           <mc:Choice Requires="wps">
             <w:drawing>
-              <wp:anchor distT="0" distB="0" distL="114300" distR="114300" simplePos="0" relativeHeight="251770880" behindDoc="0" locked="0" layoutInCell="1" allowOverlap="1" wp14:anchorId="3F702957" wp14:editId="4CEECE97">
+              <wp:anchor distT="0" distB="0" distL="114300" distR="114300" simplePos="0" relativeHeight="251770880" behindDoc="0" locked="0" layoutInCell="1" allowOverlap="1" wp14:anchorId="577A9C68" wp14:editId="15CF170D">
                 <wp:simplePos x="0" y="0"/>
                 <wp:positionH relativeFrom="column">
                   <wp:posOffset>1095375</wp:posOffset>
@@ -6852,7 +6780,7 @@
               </wp:anchor>
             </w:drawing>
           </mc:Choice>
-          <mc:Fallback xmlns:cx2="http://schemas.microsoft.com/office/drawing/2015/10/21/chartex" xmlns:cx1="http://schemas.microsoft.com/office/drawing/2015/9/8/chartex">
+          <mc:Fallback xmlns:cx1="http://schemas.microsoft.com/office/drawing/2015/9/8/chartex" xmlns:cx2="http://schemas.microsoft.com/office/drawing/2015/10/21/chartex">
             <w:pict>
               <v:shape w14:anchorId="67E59093" id="Straight Arrow Connector 205" o:spid="_x0000_s1026" type="#_x0000_t32" style="position:absolute;margin-left:86.25pt;margin-top:87.8pt;width:69.75pt;height:0;z-index:251770880;visibility:visible;mso-wrap-style:square;mso-wrap-distance-left:9pt;mso-wrap-distance-top:0;mso-wrap-distance-right:9pt;mso-wrap-distance-bottom:0;mso-position-horizontal:absolute;mso-position-horizontal-relative:text;mso-position-vertical:absolute;mso-position-vertical-relative:text" o:gfxdata="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" strokecolor="#5b9bd5 [3204]" strokeweight=".5pt">
                 <v:stroke endarrow="block" joinstyle="miter"/>
@@ -6870,7 +6798,7 @@
         <mc:AlternateContent>
           <mc:Choice Requires="wps">
             <w:drawing>
-              <wp:anchor distT="0" distB="0" distL="114300" distR="114300" simplePos="0" relativeHeight="251769856" behindDoc="0" locked="0" layoutInCell="1" allowOverlap="1" wp14:anchorId="0078447C" wp14:editId="20E8036B">
+              <wp:anchor distT="0" distB="0" distL="114300" distR="114300" simplePos="0" relativeHeight="251769856" behindDoc="0" locked="0" layoutInCell="1" allowOverlap="1" wp14:anchorId="44B41C53" wp14:editId="4CAF6462">
                 <wp:simplePos x="0" y="0"/>
                 <wp:positionH relativeFrom="column">
                   <wp:posOffset>1095375</wp:posOffset>
@@ -6920,7 +6848,7 @@
               </wp:anchor>
             </w:drawing>
           </mc:Choice>
-          <mc:Fallback xmlns:cx2="http://schemas.microsoft.com/office/drawing/2015/10/21/chartex" xmlns:cx1="http://schemas.microsoft.com/office/drawing/2015/9/8/chartex">
+          <mc:Fallback xmlns:cx1="http://schemas.microsoft.com/office/drawing/2015/9/8/chartex" xmlns:cx2="http://schemas.microsoft.com/office/drawing/2015/10/21/chartex">
             <w:pict>
               <v:shape w14:anchorId="29F399DB" id="Straight Arrow Connector 206" o:spid="_x0000_s1026" type="#_x0000_t32" style="position:absolute;margin-left:86.25pt;margin-top:44.3pt;width:253.5pt;height:0;z-index:251769856;visibility:visible;mso-wrap-style:square;mso-wrap-distance-left:9pt;mso-wrap-distance-top:0;mso-wrap-distance-right:9pt;mso-wrap-distance-bottom:0;mso-position-horizontal:absolute;mso-position-horizontal-relative:text;mso-position-vertical:absolute;mso-position-vertical-relative:text" o:gfxdata="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" strokecolor="#5b9bd5 [3204]" strokeweight=".5pt">
                 <v:stroke endarrow="block" joinstyle="miter"/>
@@ -6938,7 +6866,7 @@
         <mc:AlternateContent>
           <mc:Choice Requires="wps">
             <w:drawing>
-              <wp:anchor distT="0" distB="0" distL="114300" distR="114300" simplePos="0" relativeHeight="251767808" behindDoc="0" locked="0" layoutInCell="1" allowOverlap="1" wp14:anchorId="7FD7E673" wp14:editId="18B0D988">
+              <wp:anchor distT="0" distB="0" distL="114300" distR="114300" simplePos="0" relativeHeight="251767808" behindDoc="0" locked="0" layoutInCell="1" allowOverlap="1" wp14:anchorId="7FAAE155" wp14:editId="599382FF">
                 <wp:simplePos x="0" y="0"/>
                 <wp:positionH relativeFrom="column">
                   <wp:posOffset>1981200</wp:posOffset>
@@ -6987,7 +6915,12 @@
                               <w:jc w:val="center"/>
                             </w:pPr>
                             <w:r>
-                              <w:t>GTail</w:t>
+                              <w:t>GTa</w:t>
+                            </w:r>
+                            <w:bookmarkStart w:id="0" w:name="_GoBack"/>
+                            <w:bookmarkEnd w:id="0"/>
+                            <w:r>
+                              <w:t>il</w:t>
                             </w:r>
                           </w:p>
                         </w:txbxContent>
@@ -7004,7 +6937,7 @@
               </wp:anchor>
             </w:drawing>
           </mc:Choice>
-          <mc:Fallback xmlns:cx2="http://schemas.microsoft.com/office/drawing/2015/10/21/chartex" xmlns:cx1="http://schemas.microsoft.com/office/drawing/2015/9/8/chartex">
+          <mc:Fallback xmlns:cx1="http://schemas.microsoft.com/office/drawing/2015/9/8/chartex" xmlns:cx2="http://schemas.microsoft.com/office/drawing/2015/10/21/chartex">
             <w:pict>
               <v:rect w14:anchorId="7FD7E673" id="Rectangle 207" o:spid="_x0000_s1071" style="position:absolute;margin-left:156pt;margin-top:78.8pt;width:111.75pt;height:48pt;z-index:251767808;visibility:visible;mso-wrap-style:square;mso-wrap-distance-left:9pt;mso-wrap-distance-top:0;mso-wrap-distance-right:9pt;mso-wrap-distance-bottom:0;mso-position-horizontal:absolute;mso-position-horizontal-relative:text;mso-position-vertical:absolute;mso-position-vertical-relative:text;v-text-anchor:middle" o:gfxdata="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" fillcolor="#5b9bd5 [3204]" strokecolor="#1f4d78 [1604]" strokeweight="1pt">
                 <v:textbox>
@@ -7033,7 +6966,7 @@
         <mc:AlternateContent>
           <mc:Choice Requires="wps">
             <w:drawing>
-              <wp:anchor distT="0" distB="0" distL="114300" distR="114300" simplePos="0" relativeHeight="251768832" behindDoc="0" locked="0" layoutInCell="1" allowOverlap="1" wp14:anchorId="5395E922" wp14:editId="391D9611">
+              <wp:anchor distT="0" distB="0" distL="114300" distR="114300" simplePos="0" relativeHeight="251768832" behindDoc="0" locked="0" layoutInCell="1" allowOverlap="1" wp14:anchorId="0B155A10" wp14:editId="4D2CE118">
                 <wp:simplePos x="0" y="0"/>
                 <wp:positionH relativeFrom="column">
                   <wp:posOffset>4324350</wp:posOffset>
@@ -7099,7 +7032,7 @@
               </wp:anchor>
             </w:drawing>
           </mc:Choice>
-          <mc:Fallback xmlns:cx2="http://schemas.microsoft.com/office/drawing/2015/10/21/chartex" xmlns:cx1="http://schemas.microsoft.com/office/drawing/2015/9/8/chartex">
+          <mc:Fallback xmlns:cx1="http://schemas.microsoft.com/office/drawing/2015/9/8/chartex" xmlns:cx2="http://schemas.microsoft.com/office/drawing/2015/10/21/chartex">
             <w:pict>
               <v:rect w14:anchorId="5395E922" id="Rectangle 208" o:spid="_x0000_s1072" style="position:absolute;margin-left:340.5pt;margin-top:40.55pt;width:107.25pt;height:52.5pt;z-index:251768832;visibility:visible;mso-wrap-style:square;mso-wrap-distance-left:9pt;mso-wrap-distance-top:0;mso-wrap-distance-right:9pt;mso-wrap-distance-bottom:0;mso-position-horizontal:absolute;mso-position-horizontal-relative:text;mso-position-vertical:absolute;mso-position-vertical-relative:text;v-text-anchor:middle" o:gfxdata="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" fillcolor="#5b9bd5 [3204]" strokecolor="#1f4d78 [1604]" strokeweight="1pt">
                 <v:textbox>
@@ -7128,7 +7061,7 @@
         <mc:AlternateContent>
           <mc:Choice Requires="wps">
             <w:drawing>
-              <wp:anchor distT="0" distB="0" distL="114300" distR="114300" simplePos="0" relativeHeight="251766784" behindDoc="0" locked="0" layoutInCell="1" allowOverlap="1" wp14:anchorId="3F12E66A" wp14:editId="531E3AFC">
+              <wp:anchor distT="0" distB="0" distL="114300" distR="114300" simplePos="0" relativeHeight="251766784" behindDoc="0" locked="0" layoutInCell="1" allowOverlap="1" wp14:anchorId="4DC421EC" wp14:editId="78562A28">
                 <wp:simplePos x="0" y="0"/>
                 <wp:positionH relativeFrom="column">
                   <wp:posOffset>-38100</wp:posOffset>
@@ -7194,7 +7127,7 @@
               </wp:anchor>
             </w:drawing>
           </mc:Choice>
-          <mc:Fallback xmlns:cx2="http://schemas.microsoft.com/office/drawing/2015/10/21/chartex" xmlns:cx1="http://schemas.microsoft.com/office/drawing/2015/9/8/chartex">
+          <mc:Fallback xmlns:cx1="http://schemas.microsoft.com/office/drawing/2015/9/8/chartex" xmlns:cx2="http://schemas.microsoft.com/office/drawing/2015/10/21/chartex">
             <w:pict>
               <v:rect w14:anchorId="3F12E66A" id="Rectangle 209" o:spid="_x0000_s1073" style="position:absolute;margin-left:-3pt;margin-top:38.3pt;width:89.25pt;height:52.5pt;z-index:251766784;visibility:visible;mso-wrap-style:square;mso-wrap-distance-left:9pt;mso-wrap-distance-top:0;mso-wrap-distance-right:9pt;mso-wrap-distance-bottom:0;mso-position-horizontal:absolute;mso-position-horizontal-relative:text;mso-position-vertical:absolute;mso-position-vertical-relative:text;v-text-anchor:middle" o:gfxdata="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" fillcolor="#5b9bd5 [3204]" strokecolor="#1f4d78 [1604]" strokeweight="1pt">
                 <v:textbox>
@@ -7221,7 +7154,103 @@
         <w:t>GSPairsB</w:t>
       </w:r>
     </w:p>
-    <w:p/>
+    <w:p>
+      <w:r>
+        <w:rPr>
+          <w:noProof/>
+          <w:u w:val="single"/>
+          <w:lang w:eastAsia="en-GB"/>
+        </w:rPr>
+        <mc:AlternateContent>
+          <mc:Choice Requires="wps">
+            <w:drawing>
+              <wp:anchor distT="0" distB="0" distL="114300" distR="114300" simplePos="0" relativeHeight="251772928" behindDoc="0" locked="0" layoutInCell="1" allowOverlap="1" wp14:anchorId="56769160" wp14:editId="1DB3FC60">
+                <wp:simplePos x="0" y="0"/>
+                <wp:positionH relativeFrom="column">
+                  <wp:posOffset>2457450</wp:posOffset>
+                </wp:positionH>
+                <wp:positionV relativeFrom="paragraph">
+                  <wp:posOffset>20320</wp:posOffset>
+                </wp:positionV>
+                <wp:extent cx="1314450" cy="247650"/>
+                <wp:effectExtent l="0" t="0" r="0" b="0"/>
+                <wp:wrapNone/>
+                <wp:docPr id="60" name="Text Box 60"/>
+                <wp:cNvGraphicFramePr/>
+                <a:graphic xmlns:a="http://schemas.openxmlformats.org/drawingml/2006/main">
+                  <a:graphicData uri="http://schemas.microsoft.com/office/word/2010/wordprocessingShape">
+                    <wps:wsp>
+                      <wps:cNvSpPr txBox="1"/>
+                      <wps:spPr>
+                        <a:xfrm>
+                          <a:off x="0" y="0"/>
+                          <a:ext cx="1314450" cy="247650"/>
+                        </a:xfrm>
+                        <a:prstGeom prst="rect">
+                          <a:avLst/>
+                        </a:prstGeom>
+                        <a:noFill/>
+                        <a:ln w="6350">
+                          <a:noFill/>
+                        </a:ln>
+                      </wps:spPr>
+                      <wps:txbx>
+                        <w:txbxContent>
+                          <w:p>
+                            <w:r>
+                              <w:t>A</w:t>
+                            </w:r>
+                            <w:r>
+                              <w:t xml:space="preserve"> (</w:t>
+                            </w:r>
+                            <w:r>
+                              <w:t>B occurs first)</w:t>
+                            </w:r>
+                          </w:p>
+                        </w:txbxContent>
+                      </wps:txbx>
+                      <wps:bodyPr rot="0" spcFirstLastPara="0" vertOverflow="overflow" horzOverflow="overflow" vert="horz" wrap="square" lIns="91440" tIns="45720" rIns="91440" bIns="45720" numCol="1" spcCol="0" rtlCol="0" fromWordArt="0" anchor="t" anchorCtr="0" forceAA="0" compatLnSpc="1">
+                        <a:prstTxWarp prst="textNoShape">
+                          <a:avLst/>
+                        </a:prstTxWarp>
+                        <a:noAutofit/>
+                      </wps:bodyPr>
+                    </wps:wsp>
+                  </a:graphicData>
+                </a:graphic>
+                <wp14:sizeRelH relativeFrom="margin">
+                  <wp14:pctWidth>0</wp14:pctWidth>
+                </wp14:sizeRelH>
+                <wp14:sizeRelV relativeFrom="margin">
+                  <wp14:pctHeight>0</wp14:pctHeight>
+                </wp14:sizeRelV>
+              </wp:anchor>
+            </w:drawing>
+          </mc:Choice>
+          <mc:Fallback>
+            <w:pict>
+              <v:shape w14:anchorId="56769160" id="Text Box 60" o:spid="_x0000_s1073" type="#_x0000_t202" style="position:absolute;margin-left:193.5pt;margin-top:1.6pt;width:103.5pt;height:19.5pt;z-index:251772928;visibility:visible;mso-wrap-style:square;mso-width-percent:0;mso-height-percent:0;mso-wrap-distance-left:9pt;mso-wrap-distance-top:0;mso-wrap-distance-right:9pt;mso-wrap-distance-bottom:0;mso-position-horizontal:absolute;mso-position-horizontal-relative:text;mso-position-vertical:absolute;mso-position-vertical-relative:text;mso-width-percent:0;mso-height-percent:0;mso-width-relative:margin;mso-height-relative:margin;v-text-anchor:top" o:gfxdata="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" filled="f" stroked="f" strokeweight=".5pt">
+                <v:textbox>
+                  <w:txbxContent>
+                    <w:p>
+                      <w:r>
+                        <w:t>A</w:t>
+                      </w:r>
+                      <w:r>
+                        <w:t xml:space="preserve"> (</w:t>
+                      </w:r>
+                      <w:r>
+                        <w:t>B occurs first)</w:t>
+                      </w:r>
+                    </w:p>
+                  </w:txbxContent>
+                </v:textbox>
+              </v:shape>
+            </w:pict>
+          </mc:Fallback>
+        </mc:AlternateContent>
+      </w:r>
+    </w:p>
     <w:p/>
     <w:p/>
     <w:p/>
@@ -10115,10 +10144,7 @@
                               <w:jc w:val="center"/>
                             </w:pPr>
                             <w:r>
-                              <w:t>G</w:t>
-                            </w:r>
-                            <w:r>
-                              <w:t>FixedDelay</w:t>
+                              <w:t>GFixedDelay</w:t>
                             </w:r>
                           </w:p>
                         </w:txbxContent>
@@ -10825,8 +10851,6 @@
                             <w:r>
                               <w:t>scaledData</w:t>
                             </w:r>
-                            <w:bookmarkStart w:id="0" w:name="_GoBack"/>
-                            <w:bookmarkEnd w:id="0"/>
                           </w:p>
                         </w:txbxContent>
                       </wps:txbx>

</xml_diff>

<commit_message>
Worked on log book.
Need to add more information.
</commit_message>
<xml_diff>
--- a/Lab book Fundamentals of Parallel systems.docx
+++ b/Lab book Fundamentals of Parallel systems.docx
@@ -1,6 +1,6 @@
 
 <file path=word/document.xml><?xml version="1.0" encoding="utf-8"?>
-<w:document xmlns:wpc="http://schemas.microsoft.com/office/word/2010/wordprocessingCanvas" xmlns:cx="http://schemas.microsoft.com/office/drawing/2014/chartex" xmlns:mc="http://schemas.openxmlformats.org/markup-compatibility/2006" xmlns:o="urn:schemas-microsoft-com:office:office" xmlns:r="http://schemas.openxmlformats.org/officeDocument/2006/relationships" xmlns:m="http://schemas.openxmlformats.org/officeDocument/2006/math" xmlns:v="urn:schemas-microsoft-com:vml" xmlns:wp14="http://schemas.microsoft.com/office/word/2010/wordprocessingDrawing" xmlns:wp="http://schemas.openxmlformats.org/drawingml/2006/wordprocessingDrawing" xmlns:w10="urn:schemas-microsoft-com:office:word" xmlns:w="http://schemas.openxmlformats.org/wordprocessingml/2006/main" xmlns:w14="http://schemas.microsoft.com/office/word/2010/wordml" xmlns:w15="http://schemas.microsoft.com/office/word/2012/wordml" xmlns:w16se="http://schemas.microsoft.com/office/word/2015/wordml/symex" xmlns:wpg="http://schemas.microsoft.com/office/word/2010/wordprocessingGroup" xmlns:wpi="http://schemas.microsoft.com/office/word/2010/wordprocessingInk" xmlns:wne="http://schemas.microsoft.com/office/word/2006/wordml" xmlns:wps="http://schemas.microsoft.com/office/word/2010/wordprocessingShape" mc:Ignorable="w14 w15 w16se wp14">
+<w:document xmlns:wpc="http://schemas.microsoft.com/office/word/2010/wordprocessingCanvas" xmlns:cx="http://schemas.microsoft.com/office/drawing/2014/chartex" xmlns:cx1="http://schemas.microsoft.com/office/drawing/2015/9/8/chartex" xmlns:cx2="http://schemas.microsoft.com/office/drawing/2015/10/21/chartex" xmlns:mc="http://schemas.openxmlformats.org/markup-compatibility/2006" xmlns:o="urn:schemas-microsoft-com:office:office" xmlns:r="http://schemas.openxmlformats.org/officeDocument/2006/relationships" xmlns:m="http://schemas.openxmlformats.org/officeDocument/2006/math" xmlns:v="urn:schemas-microsoft-com:vml" xmlns:wp14="http://schemas.microsoft.com/office/word/2010/wordprocessingDrawing" xmlns:wp="http://schemas.openxmlformats.org/drawingml/2006/wordprocessingDrawing" xmlns:w10="urn:schemas-microsoft-com:office:word" xmlns:w="http://schemas.openxmlformats.org/wordprocessingml/2006/main" xmlns:w14="http://schemas.microsoft.com/office/word/2010/wordml" xmlns:w15="http://schemas.microsoft.com/office/word/2012/wordml" xmlns:w16se="http://schemas.microsoft.com/office/word/2015/wordml/symex" xmlns:wpg="http://schemas.microsoft.com/office/word/2010/wordprocessingGroup" xmlns:wpi="http://schemas.microsoft.com/office/word/2010/wordprocessingInk" xmlns:wne="http://schemas.microsoft.com/office/word/2006/wordml" xmlns:wps="http://schemas.microsoft.com/office/word/2010/wordprocessingShape" mc:Ignorable="w14 w15 w16se wp14">
   <w:body>
     <w:p>
       <w:pPr>
@@ -117,7 +117,7 @@
               </wp:anchor>
             </w:drawing>
           </mc:Choice>
-          <mc:Fallback xmlns:cx1="http://schemas.microsoft.com/office/drawing/2015/9/8/chartex" xmlns:cx2="http://schemas.microsoft.com/office/drawing/2015/10/21/chartex">
+          <mc:Fallback>
             <w:pict>
               <v:rect w14:anchorId="70AC5225" id="Rectangle 1" o:spid="_x0000_s1026" style="position:absolute;margin-left:-17.25pt;margin-top:10.4pt;width:94.5pt;height:57pt;z-index:251659264;visibility:visible;mso-wrap-style:square;mso-height-percent:0;mso-wrap-distance-left:9pt;mso-wrap-distance-top:0;mso-wrap-distance-right:9pt;mso-wrap-distance-bottom:0;mso-position-horizontal:absolute;mso-position-horizontal-relative:text;mso-position-vertical:absolute;mso-position-vertical-relative:text;mso-height-percent:0;mso-height-relative:margin;v-text-anchor:middle" o:gfxdata="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" fillcolor="#5b9bd5 [3204]" strokecolor="#1f4d78 [1604]" strokeweight="1pt">
                 <v:textbox>
@@ -214,7 +214,7 @@
               </wp:anchor>
             </w:drawing>
           </mc:Choice>
-          <mc:Fallback xmlns:cx1="http://schemas.microsoft.com/office/drawing/2015/9/8/chartex" xmlns:cx2="http://schemas.microsoft.com/office/drawing/2015/10/21/chartex">
+          <mc:Fallback>
             <w:pict>
               <v:rect w14:anchorId="3D911B5D" id="Rectangle 2" o:spid="_x0000_s1027" style="position:absolute;margin-left:153.75pt;margin-top:10.4pt;width:94.5pt;height:60.75pt;z-index:251661312;visibility:visible;mso-wrap-style:square;mso-height-percent:0;mso-wrap-distance-left:9pt;mso-wrap-distance-top:0;mso-wrap-distance-right:9pt;mso-wrap-distance-bottom:0;mso-position-horizontal:absolute;mso-position-horizontal-relative:text;mso-position-vertical:absolute;mso-position-vertical-relative:text;mso-height-percent:0;mso-height-relative:margin;v-text-anchor:middle" o:gfxdata="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" fillcolor="#5b9bd5 [3204]" strokecolor="#1f4d78 [1604]" strokeweight="1pt">
                 <v:textbox>
@@ -314,7 +314,7 @@
               </wp:anchor>
             </w:drawing>
           </mc:Choice>
-          <mc:Fallback xmlns:cx1="http://schemas.microsoft.com/office/drawing/2015/9/8/chartex" xmlns:cx2="http://schemas.microsoft.com/office/drawing/2015/10/21/chartex">
+          <mc:Fallback>
             <w:pict>
               <v:rect w14:anchorId="41E0596F" id="Rectangle 3" o:spid="_x0000_s1028" style="position:absolute;margin-left:344.25pt;margin-top:15.65pt;width:102pt;height:57pt;z-index:251663360;visibility:visible;mso-wrap-style:square;mso-width-percent:0;mso-height-percent:0;mso-wrap-distance-left:9pt;mso-wrap-distance-top:0;mso-wrap-distance-right:9pt;mso-wrap-distance-bottom:0;mso-position-horizontal:absolute;mso-position-horizontal-relative:text;mso-position-vertical:absolute;mso-position-vertical-relative:text;mso-width-percent:0;mso-height-percent:0;mso-width-relative:margin;mso-height-relative:margin;v-text-anchor:middle" o:gfxdata="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" fillcolor="#5b9bd5 [3204]" strokecolor="#1f4d78 [1604]" strokeweight="1pt">
                 <v:textbox>
@@ -400,7 +400,7 @@
               </wp:anchor>
             </w:drawing>
           </mc:Choice>
-          <mc:Fallback xmlns:cx1="http://schemas.microsoft.com/office/drawing/2015/9/8/chartex" xmlns:cx2="http://schemas.microsoft.com/office/drawing/2015/10/21/chartex">
+          <mc:Fallback>
             <w:pict>
               <v:shapetype w14:anchorId="16C14D4C" id="_x0000_t202" coordsize="21600,21600" o:spt="202" path="m,l,21600r21600,l21600,xe">
                 <v:stroke joinstyle="miter"/>
@@ -491,7 +491,7 @@
               </wp:anchor>
             </w:drawing>
           </mc:Choice>
-          <mc:Fallback xmlns:cx1="http://schemas.microsoft.com/office/drawing/2015/9/8/chartex" xmlns:cx2="http://schemas.microsoft.com/office/drawing/2015/10/21/chartex">
+          <mc:Fallback>
             <w:pict>
               <v:shape w14:anchorId="0B96FC27" id="Text Box 6" o:spid="_x0000_s1030" type="#_x0000_t202" style="position:absolute;margin-left:82.5pt;margin-top:18.05pt;width:61.5pt;height:23.25pt;z-index:251666432;visibility:visible;mso-wrap-style:square;mso-width-percent:0;mso-height-percent:0;mso-wrap-distance-left:9pt;mso-wrap-distance-top:0;mso-wrap-distance-right:9pt;mso-wrap-distance-bottom:0;mso-position-horizontal:absolute;mso-position-horizontal-relative:text;mso-position-vertical:absolute;mso-position-vertical-relative:text;mso-width-percent:0;mso-height-percent:0;mso-width-relative:margin;mso-height-relative:margin;v-text-anchor:top" o:gfxdata="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" fillcolor="white [3201]" strokeweight=".5pt">
                 <v:textbox>
@@ -570,7 +570,7 @@
               </wp:anchor>
             </w:drawing>
           </mc:Choice>
-          <mc:Fallback xmlns:cx1="http://schemas.microsoft.com/office/drawing/2015/9/8/chartex" xmlns:cx2="http://schemas.microsoft.com/office/drawing/2015/10/21/chartex">
+          <mc:Fallback>
             <w:pict>
               <v:shapetype w14:anchorId="732F9675" id="_x0000_t32" coordsize="21600,21600" o:spt="32" o:oned="t" path="m,l21600,21600e" filled="f">
                 <v:path arrowok="t" fillok="f" o:connecttype="none"/>
@@ -641,7 +641,7 @@
               </wp:anchor>
             </w:drawing>
           </mc:Choice>
-          <mc:Fallback xmlns:cx1="http://schemas.microsoft.com/office/drawing/2015/9/8/chartex" xmlns:cx2="http://schemas.microsoft.com/office/drawing/2015/10/21/chartex">
+          <mc:Fallback>
             <w:pict>
               <v:shape w14:anchorId="71ACCBA6" id="Straight Arrow Connector 52" o:spid="_x0000_s1026" type="#_x0000_t32" style="position:absolute;margin-left:77.25pt;margin-top:4.45pt;width:78pt;height:0;z-index:251718656;visibility:visible;mso-wrap-style:square;mso-wrap-distance-left:9pt;mso-wrap-distance-top:0;mso-wrap-distance-right:9pt;mso-wrap-distance-bottom:0;mso-position-horizontal:absolute;mso-position-horizontal-relative:text;mso-position-vertical:absolute;mso-position-vertical-relative:text" o:gfxdata="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" strokecolor="#5b9bd5 [3204]" strokeweight=".5pt">
                 <v:stroke endarrow="block" joinstyle="miter"/>
@@ -1273,7 +1273,7 @@
               </wp:anchor>
             </w:drawing>
           </mc:Choice>
-          <mc:Fallback xmlns:cx1="http://schemas.microsoft.com/office/drawing/2015/9/8/chartex" xmlns:cx2="http://schemas.microsoft.com/office/drawing/2015/10/21/chartex">
+          <mc:Fallback>
             <w:pict>
               <v:shape w14:anchorId="356AAB5E" id="Text Box 15" o:spid="_x0000_s1031" type="#_x0000_t202" style="position:absolute;margin-left:273.75pt;margin-top:18.05pt;width:75pt;height:20.25pt;z-index:251676672;visibility:visible;mso-wrap-style:square;mso-wrap-distance-left:9pt;mso-wrap-distance-top:0;mso-wrap-distance-right:9pt;mso-wrap-distance-bottom:0;mso-position-horizontal:absolute;mso-position-horizontal-relative:text;mso-position-vertical:absolute;mso-position-vertical-relative:text;v-text-anchor:top" o:gfxdata="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" fillcolor="white [3201]" strokeweight=".5pt">
                 <v:textbox>
@@ -1356,9 +1356,9 @@
               </wp:anchor>
             </w:drawing>
           </mc:Choice>
-          <mc:Fallback xmlns:cx1="http://schemas.microsoft.com/office/drawing/2015/9/8/chartex" xmlns:cx2="http://schemas.microsoft.com/office/drawing/2015/10/21/chartex">
+          <mc:Fallback>
             <w:pict>
-              <v:shape w14:anchorId="394C9365" id="Text Box 14" o:spid="_x0000_s1032" type="#_x0000_t202" style="position:absolute;margin-left:98.25pt;margin-top:15.05pt;width:64.5pt;height:20.25pt;z-index:251675648;visibility:visible;mso-wrap-style:square;mso-width-percent:0;mso-wrap-distance-left:9pt;mso-wrap-distance-top:0;mso-wrap-distance-right:9pt;mso-wrap-distance-bottom:0;mso-position-horizontal:absolute;mso-position-horizontal-relative:text;mso-position-vertical:absolute;mso-position-vertical-relative:text;mso-width-percent:0;mso-width-relative:margin;v-text-anchor:top" o:gfxdata="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" fillcolor="white [3201]" strokeweight=".5pt">
+              <v:shape w14:anchorId="394C9365" id="Text Box 14" o:spid="_x0000_s1032" type="#_x0000_t202" style="position:absolute;margin-left:98.25pt;margin-top:15.05pt;width:64.5pt;height:20.25pt;z-index:251675648;visibility:visible;mso-wrap-style:square;mso-width-percent:0;mso-wrap-distance-left:9pt;mso-wrap-distance-top:0;mso-wrap-distance-right:9pt;mso-wrap-distance-bottom:0;mso-position-horizontal:absolute;mso-position-horizontal-relative:text;mso-position-vertical:absolute;mso-position-vertical-relative:text;mso-width-percent:0;mso-width-relative:margin;v-text-anchor:top" o:gfxdata="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" fillcolor="white [3201]" strokeweight=".5pt">
                 <v:textbox>
                   <w:txbxContent>
                     <w:p>
@@ -1431,7 +1431,7 @@
               </wp:anchor>
             </w:drawing>
           </mc:Choice>
-          <mc:Fallback xmlns:cx1="http://schemas.microsoft.com/office/drawing/2015/9/8/chartex" xmlns:cx2="http://schemas.microsoft.com/office/drawing/2015/10/21/chartex">
+          <mc:Fallback>
             <w:pict>
               <v:shape w14:anchorId="523D4DD3" id="Straight Arrow Connector 13" o:spid="_x0000_s1026" type="#_x0000_t32" style="position:absolute;margin-left:266.25pt;margin-top:40.35pt;width:86.25pt;height:0;z-index:251674624;visibility:visible;mso-wrap-style:square;mso-wrap-distance-left:9pt;mso-wrap-distance-top:0;mso-wrap-distance-right:9pt;mso-wrap-distance-bottom:0;mso-position-horizontal:absolute;mso-position-horizontal-relative:text;mso-position-vertical:absolute;mso-position-vertical-relative:text" o:gfxdata="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" strokecolor="#5b9bd5 [3204]" strokeweight=".5pt">
                 <v:stroke endarrow="block" joinstyle="miter"/>
@@ -1496,9 +1496,11 @@
                             <w:pPr>
                               <w:jc w:val="center"/>
                             </w:pPr>
+                            <w:proofErr w:type="spellStart"/>
                             <w:r>
                               <w:t>ListToStream</w:t>
                             </w:r>
+                            <w:proofErr w:type="spellEnd"/>
                           </w:p>
                         </w:txbxContent>
                       </wps:txbx>
@@ -1514,7 +1516,7 @@
               </wp:anchor>
             </w:drawing>
           </mc:Choice>
-          <mc:Fallback xmlns:cx1="http://schemas.microsoft.com/office/drawing/2015/9/8/chartex" xmlns:cx2="http://schemas.microsoft.com/office/drawing/2015/10/21/chartex">
+          <mc:Fallback>
             <w:pict>
               <v:rect w14:anchorId="2FFD0A66" id="Rectangle 9" o:spid="_x0000_s1033" style="position:absolute;margin-left:163.5pt;margin-top:11.3pt;width:104.25pt;height:62.25pt;z-index:251670528;visibility:visible;mso-wrap-style:square;mso-wrap-distance-left:9pt;mso-wrap-distance-top:0;mso-wrap-distance-right:9pt;mso-wrap-distance-bottom:0;mso-position-horizontal:absolute;mso-position-horizontal-relative:text;mso-position-vertical:absolute;mso-position-vertical-relative:text;v-text-anchor:middle" o:gfxdata="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" fillcolor="#5b9bd5 [3204]" strokecolor="#1f4d78 [1604]" strokeweight="1pt">
                 <v:textbox>
@@ -1523,9 +1525,11 @@
                       <w:pPr>
                         <w:jc w:val="center"/>
                       </w:pPr>
+                      <w:proofErr w:type="spellStart"/>
                       <w:r>
                         <w:t>ListToStream</w:t>
                       </w:r>
+                      <w:proofErr w:type="spellEnd"/>
                     </w:p>
                   </w:txbxContent>
                 </v:textbox>
@@ -1590,9 +1594,11 @@
                             <w:pPr>
                               <w:jc w:val="center"/>
                             </w:pPr>
+                            <w:proofErr w:type="spellStart"/>
                             <w:r>
                               <w:t>CreateSetsOfN</w:t>
                             </w:r>
+                            <w:proofErr w:type="spellEnd"/>
                           </w:p>
                         </w:txbxContent>
                       </wps:txbx>
@@ -1608,18 +1614,20 @@
               </wp:anchor>
             </w:drawing>
           </mc:Choice>
-          <mc:Fallback xmlns:cx1="http://schemas.microsoft.com/office/drawing/2015/9/8/chartex" xmlns:cx2="http://schemas.microsoft.com/office/drawing/2015/10/21/chartex">
+          <mc:Fallback>
             <w:pict>
-              <v:rect w14:anchorId="466EAF8E" id="Rectangle 10" o:spid="_x0000_s1034" style="position:absolute;margin-left:351pt;margin-top:9.05pt;width:104.25pt;height:62.25pt;z-index:251672576;visibility:visible;mso-wrap-style:square;mso-wrap-distance-left:9pt;mso-wrap-distance-top:0;mso-wrap-distance-right:9pt;mso-wrap-distance-bottom:0;mso-position-horizontal:absolute;mso-position-horizontal-relative:text;mso-position-vertical:absolute;mso-position-vertical-relative:text;v-text-anchor:middle" o:gfxdata="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" fillcolor="#5b9bd5 [3204]" strokecolor="#1f4d78 [1604]" strokeweight="1pt">
+              <v:rect w14:anchorId="1171C5AF" id="Rectangle 10" o:spid="_x0000_s1034" style="position:absolute;margin-left:351pt;margin-top:9.05pt;width:104.25pt;height:62.25pt;z-index:251672576;visibility:visible;mso-wrap-style:square;mso-wrap-distance-left:9pt;mso-wrap-distance-top:0;mso-wrap-distance-right:9pt;mso-wrap-distance-bottom:0;mso-position-horizontal:absolute;mso-position-horizontal-relative:text;mso-position-vertical:absolute;mso-position-vertical-relative:text;v-text-anchor:middle" o:gfxdata="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" fillcolor="#5b9bd5 [3204]" strokecolor="#1f4d78 [1604]" strokeweight="1pt">
                 <v:textbox>
                   <w:txbxContent>
                     <w:p>
                       <w:pPr>
                         <w:jc w:val="center"/>
                       </w:pPr>
+                      <w:proofErr w:type="spellStart"/>
                       <w:r>
                         <w:t>CreateSetsOfN</w:t>
                       </w:r>
+                      <w:proofErr w:type="spellEnd"/>
                     </w:p>
                   </w:txbxContent>
                 </v:textbox>
@@ -1684,9 +1692,11 @@
                             <w:pPr>
                               <w:jc w:val="center"/>
                             </w:pPr>
+                            <w:proofErr w:type="spellStart"/>
                             <w:r>
                               <w:t>GenerateSetsOf</w:t>
                             </w:r>
+                            <w:proofErr w:type="spellEnd"/>
                             <w:r>
                               <w:br/>
                             </w:r>
@@ -1713,7 +1723,7 @@
               </wp:anchor>
             </w:drawing>
           </mc:Choice>
-          <mc:Fallback xmlns:cx1="http://schemas.microsoft.com/office/drawing/2015/9/8/chartex" xmlns:cx2="http://schemas.microsoft.com/office/drawing/2015/10/21/chartex">
+          <mc:Fallback>
             <w:pict>
               <v:rect w14:anchorId="6A6D92AB" id="Rectangle 8" o:spid="_x0000_s1035" style="position:absolute;margin-left:-9.75pt;margin-top:10.55pt;width:104.25pt;height:62.25pt;z-index:251668480;visibility:visible;mso-wrap-style:square;mso-wrap-distance-left:9pt;mso-wrap-distance-top:0;mso-wrap-distance-right:9pt;mso-wrap-distance-bottom:0;mso-position-horizontal:absolute;mso-position-horizontal-relative:text;mso-position-vertical:absolute;mso-position-vertical-relative:text;v-text-anchor:middle" o:gfxdata="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" fillcolor="#5b9bd5 [3204]" strokecolor="#1f4d78 [1604]" strokeweight="1pt">
                 <v:textbox>
@@ -1722,9 +1732,11 @@
                       <w:pPr>
                         <w:jc w:val="center"/>
                       </w:pPr>
+                      <w:proofErr w:type="spellStart"/>
                       <w:r>
                         <w:t>GenerateSetsOf</w:t>
                       </w:r>
+                      <w:proofErr w:type="spellEnd"/>
                       <w:r>
                         <w:br/>
                       </w:r>
@@ -1805,7 +1817,7 @@
               </wp:anchor>
             </w:drawing>
           </mc:Choice>
-          <mc:Fallback xmlns:cx1="http://schemas.microsoft.com/office/drawing/2015/9/8/chartex" xmlns:cx2="http://schemas.microsoft.com/office/drawing/2015/10/21/chartex">
+          <mc:Fallback>
             <w:pict>
               <v:shape w14:anchorId="5EBAB8CB" id="Straight Arrow Connector 51" o:spid="_x0000_s1026" type="#_x0000_t32" style="position:absolute;margin-left:95.25pt;margin-top:1.15pt;width:69pt;height:0;z-index:251717632;visibility:visible;mso-wrap-style:square;mso-wrap-distance-left:9pt;mso-wrap-distance-top:0;mso-wrap-distance-right:9pt;mso-wrap-distance-bottom:0;mso-position-horizontal:absolute;mso-position-horizontal-relative:text;mso-position-vertical:absolute;mso-position-vertical-relative:text" o:gfxdata="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" strokecolor="#5b9bd5 [3204]" strokeweight=".5pt">
                 <v:stroke endarrow="block" joinstyle="miter"/>
@@ -2166,7 +2178,15 @@
         </w:numPr>
       </w:pPr>
       <w:r>
-        <w:t>Change the for loop in the CreateSetsOfN to print out in a list of 6 instead of a list of 8.</w:t>
+        <w:t xml:space="preserve">Change the for loop in the </w:t>
+      </w:r>
+      <w:proofErr w:type="spellStart"/>
+      <w:r>
+        <w:t>CreateSetsOfN</w:t>
+      </w:r>
+      <w:proofErr w:type="spellEnd"/>
+      <w:r>
+        <w:t xml:space="preserve"> to print out in a list of 6 instead of a list of 8.</w:t>
       </w:r>
     </w:p>
     <w:p>
@@ -2281,7 +2301,7 @@
               </wp:anchor>
             </w:drawing>
           </mc:Choice>
-          <mc:Fallback xmlns:cx1="http://schemas.microsoft.com/office/drawing/2015/9/8/chartex" xmlns:cx2="http://schemas.microsoft.com/office/drawing/2015/10/21/chartex">
+          <mc:Fallback>
             <w:pict>
               <v:shape w14:anchorId="12EE6B34" id="Text Box 2" o:spid="_x0000_s1036" type="#_x0000_t202" style="position:absolute;margin-left:320.25pt;margin-top:87.6pt;width:36pt;height:20.25pt;z-index:251698176;visibility:visible;mso-wrap-style:square;mso-width-percent:0;mso-height-percent:0;mso-wrap-distance-left:9pt;mso-wrap-distance-top:3.6pt;mso-wrap-distance-right:9pt;mso-wrap-distance-bottom:3.6pt;mso-position-horizontal:absolute;mso-position-horizontal-relative:text;mso-position-vertical:absolute;mso-position-vertical-relative:text;mso-width-percent:0;mso-height-percent:0;mso-width-relative:margin;mso-height-relative:margin;v-text-anchor:top" o:gfxdata="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" stroked="f">
                 <v:textbox>
@@ -2370,7 +2390,7 @@
               </wp:anchor>
             </w:drawing>
           </mc:Choice>
-          <mc:Fallback xmlns:cx1="http://schemas.microsoft.com/office/drawing/2015/9/8/chartex" xmlns:cx2="http://schemas.microsoft.com/office/drawing/2015/10/21/chartex">
+          <mc:Fallback>
             <w:pict>
               <v:shape w14:anchorId="12EE6B34" id="_x0000_s1037" type="#_x0000_t202" style="position:absolute;margin-left:218.9pt;margin-top:28.1pt;width:36pt;height:20.25pt;z-index:251696128;visibility:visible;mso-wrap-style:square;mso-width-percent:0;mso-height-percent:0;mso-wrap-distance-left:9pt;mso-wrap-distance-top:3.6pt;mso-wrap-distance-right:9pt;mso-wrap-distance-bottom:3.6pt;mso-position-horizontal:absolute;mso-position-horizontal-relative:margin;mso-position-vertical:absolute;mso-position-vertical-relative:text;mso-width-percent:0;mso-height-percent:0;mso-width-relative:margin;mso-height-relative:margin;v-text-anchor:top" o:gfxdata="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" stroked="f">
                 <v:textbox>
@@ -2459,7 +2479,7 @@
               </wp:anchor>
             </w:drawing>
           </mc:Choice>
-          <mc:Fallback xmlns:cx1="http://schemas.microsoft.com/office/drawing/2015/9/8/chartex" xmlns:cx2="http://schemas.microsoft.com/office/drawing/2015/10/21/chartex">
+          <mc:Fallback>
             <w:pict>
               <v:shape id="_x0000_s1038" type="#_x0000_t202" style="position:absolute;margin-left:71.25pt;margin-top:26.6pt;width:36pt;height:20.25pt;z-index:251694080;visibility:visible;mso-wrap-style:square;mso-width-percent:0;mso-height-percent:0;mso-wrap-distance-left:9pt;mso-wrap-distance-top:3.6pt;mso-wrap-distance-right:9pt;mso-wrap-distance-bottom:3.6pt;mso-position-horizontal:absolute;mso-position-horizontal-relative:text;mso-position-vertical:absolute;mso-position-vertical-relative:text;mso-width-percent:0;mso-height-percent:0;mso-width-relative:margin;mso-height-relative:margin;v-text-anchor:top" o:gfxdata="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" stroked="f">
                 <v:textbox>
@@ -2535,7 +2555,7 @@
               </wp:anchor>
             </w:drawing>
           </mc:Choice>
-          <mc:Fallback xmlns:cx1="http://schemas.microsoft.com/office/drawing/2015/9/8/chartex" xmlns:cx2="http://schemas.microsoft.com/office/drawing/2015/10/21/chartex">
+          <mc:Fallback>
             <w:pict>
               <v:shape w14:anchorId="4F9A8183" id="Straight Arrow Connector 33" o:spid="_x0000_s1026" type="#_x0000_t32" style="position:absolute;margin-left:313.5pt;margin-top:78.35pt;width:0;height:44.25pt;z-index:251692032;visibility:visible;mso-wrap-style:square;mso-wrap-distance-left:9pt;mso-wrap-distance-top:0;mso-wrap-distance-right:9pt;mso-wrap-distance-bottom:0;mso-position-horizontal:absolute;mso-position-horizontal-relative:text;mso-position-vertical:absolute;mso-position-vertical-relative:text" o:gfxdata="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" strokecolor="#5b9bd5 [3204]" strokeweight=".5pt">
                 <v:stroke endarrow="block" joinstyle="miter"/>
@@ -2602,7 +2622,7 @@
               </wp:anchor>
             </w:drawing>
           </mc:Choice>
-          <mc:Fallback xmlns:cx1="http://schemas.microsoft.com/office/drawing/2015/9/8/chartex" xmlns:cx2="http://schemas.microsoft.com/office/drawing/2015/10/21/chartex">
+          <mc:Fallback>
             <w:pict>
               <v:shape w14:anchorId="1A95AFD8" id="Straight Arrow Connector 32" o:spid="_x0000_s1026" type="#_x0000_t32" style="position:absolute;margin-left:198.75pt;margin-top:50.6pt;width:79.5pt;height:0;z-index:251691008;visibility:visible;mso-wrap-style:square;mso-wrap-distance-left:9pt;mso-wrap-distance-top:0;mso-wrap-distance-right:9pt;mso-wrap-distance-bottom:0;mso-position-horizontal:absolute;mso-position-horizontal-relative:text;mso-position-vertical:absolute;mso-position-vertical-relative:text" o:gfxdata="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" strokecolor="#5b9bd5 [3204]" strokeweight=".5pt">
                 <v:stroke endarrow="block" joinstyle="miter"/>
@@ -2669,7 +2689,7 @@
               </wp:anchor>
             </w:drawing>
           </mc:Choice>
-          <mc:Fallback xmlns:cx1="http://schemas.microsoft.com/office/drawing/2015/9/8/chartex" xmlns:cx2="http://schemas.microsoft.com/office/drawing/2015/10/21/chartex">
+          <mc:Fallback>
             <w:pict>
               <v:shape w14:anchorId="626C5D40" id="Straight Arrow Connector 31" o:spid="_x0000_s1026" type="#_x0000_t32" style="position:absolute;margin-left:59.25pt;margin-top:49.1pt;width:62.25pt;height:0;z-index:251689984;visibility:visible;mso-wrap-style:square;mso-wrap-distance-left:9pt;mso-wrap-distance-top:0;mso-wrap-distance-right:9pt;mso-wrap-distance-bottom:0;mso-position-horizontal:absolute;mso-position-horizontal-relative:text;mso-position-vertical:absolute;mso-position-vertical-relative:text" o:gfxdata="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" strokecolor="#5b9bd5 [3204]" strokeweight=".5pt">
                 <v:stroke endarrow="block" joinstyle="miter"/>
@@ -2734,9 +2754,11 @@
                             <w:pPr>
                               <w:jc w:val="center"/>
                             </w:pPr>
+                            <w:proofErr w:type="spellStart"/>
                             <w:r>
                               <w:t>GPrint</w:t>
                             </w:r>
+                            <w:proofErr w:type="spellEnd"/>
                           </w:p>
                         </w:txbxContent>
                       </wps:txbx>
@@ -2755,7 +2777,7 @@
               </wp:anchor>
             </w:drawing>
           </mc:Choice>
-          <mc:Fallback xmlns:cx1="http://schemas.microsoft.com/office/drawing/2015/9/8/chartex" xmlns:cx2="http://schemas.microsoft.com/office/drawing/2015/10/21/chartex">
+          <mc:Fallback>
             <w:pict>
               <v:rect w14:anchorId="4CB7827C" id="Rectangle 30" o:spid="_x0000_s1039" style="position:absolute;margin-left:275.25pt;margin-top:121.1pt;width:79.5pt;height:57pt;z-index:251688960;visibility:visible;mso-wrap-style:square;mso-width-percent:0;mso-wrap-distance-left:9pt;mso-wrap-distance-top:0;mso-wrap-distance-right:9pt;mso-wrap-distance-bottom:0;mso-position-horizontal:absolute;mso-position-horizontal-relative:text;mso-position-vertical:absolute;mso-position-vertical-relative:text;mso-width-percent:0;mso-width-relative:margin;v-text-anchor:middle" o:gfxdata="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" fillcolor="#5b9bd5 [3204]" strokecolor="#1f4d78 [1604]" strokeweight="1pt">
                 <v:textbox>
@@ -2764,9 +2786,11 @@
                       <w:pPr>
                         <w:jc w:val="center"/>
                       </w:pPr>
+                      <w:proofErr w:type="spellStart"/>
                       <w:r>
                         <w:t>GPrint</w:t>
                       </w:r>
+                      <w:proofErr w:type="spellEnd"/>
                     </w:p>
                   </w:txbxContent>
                 </v:textbox>
@@ -2831,9 +2855,11 @@
                             <w:pPr>
                               <w:jc w:val="center"/>
                             </w:pPr>
+                            <w:proofErr w:type="spellStart"/>
                             <w:r>
                               <w:t>GIntegrate</w:t>
                             </w:r>
+                            <w:proofErr w:type="spellEnd"/>
                           </w:p>
                         </w:txbxContent>
                       </wps:txbx>
@@ -2852,7 +2878,7 @@
               </wp:anchor>
             </w:drawing>
           </mc:Choice>
-          <mc:Fallback xmlns:cx1="http://schemas.microsoft.com/office/drawing/2015/9/8/chartex" xmlns:cx2="http://schemas.microsoft.com/office/drawing/2015/10/21/chartex">
+          <mc:Fallback>
             <w:pict>
               <v:rect w14:anchorId="3C93AAA7" id="Rectangle 28" o:spid="_x0000_s1040" style="position:absolute;margin-left:119.25pt;margin-top:14.25pt;width:79.5pt;height:57pt;z-index:251684864;visibility:visible;mso-wrap-style:square;mso-width-percent:0;mso-wrap-distance-left:9pt;mso-wrap-distance-top:0;mso-wrap-distance-right:9pt;mso-wrap-distance-bottom:0;mso-position-horizontal:absolute;mso-position-horizontal-relative:text;mso-position-vertical:absolute;mso-position-vertical-relative:text;mso-width-percent:0;mso-width-relative:margin;v-text-anchor:middle" o:gfxdata="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" fillcolor="#5b9bd5 [3204]" strokecolor="#1f4d78 [1604]" strokeweight="1pt">
                 <v:textbox>
@@ -2861,9 +2887,11 @@
                       <w:pPr>
                         <w:jc w:val="center"/>
                       </w:pPr>
+                      <w:proofErr w:type="spellStart"/>
                       <w:r>
                         <w:t>GIntegrate</w:t>
                       </w:r>
+                      <w:proofErr w:type="spellEnd"/>
                     </w:p>
                   </w:txbxContent>
                 </v:textbox>
@@ -2949,7 +2977,7 @@
               </wp:anchor>
             </w:drawing>
           </mc:Choice>
-          <mc:Fallback xmlns:cx1="http://schemas.microsoft.com/office/drawing/2015/9/8/chartex" xmlns:cx2="http://schemas.microsoft.com/office/drawing/2015/10/21/chartex">
+          <mc:Fallback>
             <w:pict>
               <v:rect w14:anchorId="213D90B3" id="Rectangle 29" o:spid="_x0000_s1041" style="position:absolute;margin-left:275.25pt;margin-top:20.25pt;width:79.5pt;height:57pt;z-index:251686912;visibility:visible;mso-wrap-style:square;mso-width-percent:0;mso-wrap-distance-left:9pt;mso-wrap-distance-top:0;mso-wrap-distance-right:9pt;mso-wrap-distance-bottom:0;mso-position-horizontal:absolute;mso-position-horizontal-relative:text;mso-position-vertical:absolute;mso-position-vertical-relative:text;mso-width-percent:0;mso-width-relative:margin;v-text-anchor:middle" o:gfxdata="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" fillcolor="#5b9bd5 [3204]" strokecolor="#1f4d78 [1604]" strokeweight="1pt">
                 <v:textbox>
@@ -3025,9 +3053,11 @@
                             <w:pPr>
                               <w:jc w:val="center"/>
                             </w:pPr>
+                            <w:proofErr w:type="spellStart"/>
                             <w:r>
                               <w:t>GNumbers</w:t>
                             </w:r>
+                            <w:proofErr w:type="spellEnd"/>
                           </w:p>
                         </w:txbxContent>
                       </wps:txbx>
@@ -3046,7 +3076,7 @@
               </wp:anchor>
             </w:drawing>
           </mc:Choice>
-          <mc:Fallback xmlns:cx1="http://schemas.microsoft.com/office/drawing/2015/9/8/chartex" xmlns:cx2="http://schemas.microsoft.com/office/drawing/2015/10/21/chartex">
+          <mc:Fallback>
             <w:pict>
               <v:rect id="Rectangle 26" o:spid="_x0000_s1042" style="position:absolute;margin-left:-20.25pt;margin-top:19.1pt;width:79.5pt;height:57pt;z-index:251682816;visibility:visible;mso-wrap-style:square;mso-width-percent:0;mso-wrap-distance-left:9pt;mso-wrap-distance-top:0;mso-wrap-distance-right:9pt;mso-wrap-distance-bottom:0;mso-position-horizontal:absolute;mso-position-horizontal-relative:text;mso-position-vertical:absolute;mso-position-vertical-relative:text;mso-width-percent:0;mso-width-relative:margin;v-text-anchor:middle" o:gfxdata="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" fillcolor="#5b9bd5 [3204]" strokecolor="#1f4d78 [1604]" strokeweight="1pt">
                 <v:textbox>
@@ -3055,9 +3085,11 @@
                       <w:pPr>
                         <w:jc w:val="center"/>
                       </w:pPr>
+                      <w:proofErr w:type="spellStart"/>
                       <w:r>
                         <w:t>GNumbers</w:t>
                       </w:r>
+                      <w:proofErr w:type="spellEnd"/>
                     </w:p>
                   </w:txbxContent>
                 </v:textbox>
@@ -3169,7 +3201,7 @@
               </wp:anchor>
             </w:drawing>
           </mc:Choice>
-          <mc:Fallback xmlns:cx1="http://schemas.microsoft.com/office/drawing/2015/9/8/chartex" xmlns:cx2="http://schemas.microsoft.com/office/drawing/2015/10/21/chartex">
+          <mc:Fallback>
             <w:pict>
               <v:shape w14:anchorId="68AB4124" id="_x0000_s1043" type="#_x0000_t202" style="position:absolute;margin-left:192pt;margin-top:20.1pt;width:36pt;height:20.25pt;z-index:251712512;visibility:visible;mso-wrap-style:square;mso-width-percent:0;mso-height-percent:0;mso-wrap-distance-left:9pt;mso-wrap-distance-top:3.6pt;mso-wrap-distance-right:9pt;mso-wrap-distance-bottom:3.6pt;mso-position-horizontal:absolute;mso-position-horizontal-relative:text;mso-position-vertical:absolute;mso-position-vertical-relative:text;mso-width-percent:0;mso-height-percent:0;mso-width-relative:margin;mso-height-relative:margin;v-text-anchor:top" o:gfxdata="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" stroked="f">
                 <v:textbox>
@@ -3262,7 +3294,7 @@
               </wp:anchor>
             </w:drawing>
           </mc:Choice>
-          <mc:Fallback xmlns:cx1="http://schemas.microsoft.com/office/drawing/2015/9/8/chartex" xmlns:cx2="http://schemas.microsoft.com/office/drawing/2015/10/21/chartex">
+          <mc:Fallback>
             <w:pict>
               <v:rect w14:anchorId="19EC551E" id="Rectangle 39" o:spid="_x0000_s1044" style="position:absolute;margin-left:316.4pt;margin-top:21.75pt;width:76.5pt;height:57pt;z-index:251703296;visibility:visible;mso-wrap-style:square;mso-wrap-distance-left:9pt;mso-wrap-distance-top:0;mso-wrap-distance-right:9pt;mso-wrap-distance-bottom:0;mso-position-horizontal:absolute;mso-position-horizontal-relative:margin;mso-position-vertical:absolute;mso-position-vertical-relative:text;v-text-anchor:middle" o:gfxdata="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" fillcolor="#5b9bd5 [3204]" strokecolor="#1f4d78 [1604]" strokeweight="1pt">
                 <v:textbox>
@@ -3361,7 +3393,7 @@
               </wp:anchor>
             </w:drawing>
           </mc:Choice>
-          <mc:Fallback xmlns:cx1="http://schemas.microsoft.com/office/drawing/2015/9/8/chartex" xmlns:cx2="http://schemas.microsoft.com/office/drawing/2015/10/21/chartex">
+          <mc:Fallback>
             <w:pict>
               <v:shape w14:anchorId="7F6FB238" id="_x0000_s1045" type="#_x0000_t202" style="position:absolute;margin-left:-19.5pt;margin-top:41.1pt;width:36pt;height:20.25pt;z-index:251725824;visibility:visible;mso-wrap-style:square;mso-width-percent:0;mso-height-percent:0;mso-wrap-distance-left:9pt;mso-wrap-distance-top:3.6pt;mso-wrap-distance-right:9pt;mso-wrap-distance-bottom:3.6pt;mso-position-horizontal:absolute;mso-position-horizontal-relative:text;mso-position-vertical:absolute;mso-position-vertical-relative:text;mso-width-percent:0;mso-height-percent:0;mso-width-relative:margin;mso-height-relative:margin;v-text-anchor:top" o:gfxdata="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" stroked="f">
                 <v:textbox>
@@ -3450,7 +3482,7 @@
               </wp:anchor>
             </w:drawing>
           </mc:Choice>
-          <mc:Fallback xmlns:cx1="http://schemas.microsoft.com/office/drawing/2015/9/8/chartex" xmlns:cx2="http://schemas.microsoft.com/office/drawing/2015/10/21/chartex">
+          <mc:Fallback>
             <w:pict>
               <v:shape w14:anchorId="7377DA8C" id="_x0000_s1046" type="#_x0000_t202" style="position:absolute;margin-left:411.75pt;margin-top:32.7pt;width:36pt;height:20.25pt;z-index:251723776;visibility:visible;mso-wrap-style:square;mso-width-percent:0;mso-height-percent:0;mso-wrap-distance-left:9pt;mso-wrap-distance-top:3.6pt;mso-wrap-distance-right:9pt;mso-wrap-distance-bottom:3.6pt;mso-position-horizontal:absolute;mso-position-horizontal-relative:text;mso-position-vertical:absolute;mso-position-vertical-relative:text;mso-width-percent:0;mso-height-percent:0;mso-width-relative:margin;mso-height-relative:margin;v-text-anchor:top" o:gfxdata="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" stroked="f">
                 <v:textbox>
@@ -3526,7 +3558,7 @@
               </wp:anchor>
             </w:drawing>
           </mc:Choice>
-          <mc:Fallback xmlns:cx1="http://schemas.microsoft.com/office/drawing/2015/9/8/chartex" xmlns:cx2="http://schemas.microsoft.com/office/drawing/2015/10/21/chartex">
+          <mc:Fallback>
             <w:pict>
               <v:shape w14:anchorId="16F4F89A" id="Straight Arrow Connector 56" o:spid="_x0000_s1026" type="#_x0000_t32" style="position:absolute;margin-left:393pt;margin-top:29.7pt;width:78pt;height:0;z-index:251721728;visibility:visible;mso-wrap-style:square;mso-wrap-distance-left:9pt;mso-wrap-distance-top:0;mso-wrap-distance-right:9pt;mso-wrap-distance-bottom:0;mso-position-horizontal:absolute;mso-position-horizontal-relative:text;mso-position-vertical:absolute;mso-position-vertical-relative:text" o:gfxdata="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" strokecolor="#5b9bd5 [3204]" strokeweight=".5pt">
                 <v:stroke endarrow="block" joinstyle="miter"/>
@@ -3593,7 +3625,7 @@
               </wp:anchor>
             </w:drawing>
           </mc:Choice>
-          <mc:Fallback xmlns:cx1="http://schemas.microsoft.com/office/drawing/2015/9/8/chartex" xmlns:cx2="http://schemas.microsoft.com/office/drawing/2015/10/21/chartex">
+          <mc:Fallback>
             <w:pict>
               <v:shape w14:anchorId="2FC965E7" id="Straight Arrow Connector 55" o:spid="_x0000_s1026" type="#_x0000_t32" style="position:absolute;margin-left:-33pt;margin-top:33.45pt;width:63pt;height:1.5pt;z-index:251720704;visibility:visible;mso-wrap-style:square;mso-wrap-distance-left:9pt;mso-wrap-distance-top:0;mso-wrap-distance-right:9pt;mso-wrap-distance-bottom:0;mso-position-horizontal:absolute;mso-position-horizontal-relative:text;mso-position-vertical:absolute;mso-position-vertical-relative:text" o:gfxdata="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" strokecolor="#5b9bd5 [3204]" strokeweight=".5pt">
                 <v:stroke endarrow="block" joinstyle="miter"/>
@@ -3673,7 +3705,7 @@
               </wp:anchor>
             </w:drawing>
           </mc:Choice>
-          <mc:Fallback xmlns:cx1="http://schemas.microsoft.com/office/drawing/2015/9/8/chartex" xmlns:cx2="http://schemas.microsoft.com/office/drawing/2015/10/21/chartex">
+          <mc:Fallback>
             <w:pict>
               <v:shape w14:anchorId="6178648A" id="_x0000_s1047" type="#_x0000_t202" style="position:absolute;margin-left:123pt;margin-top:53.1pt;width:36pt;height:20.25pt;z-index:251714560;visibility:visible;mso-wrap-style:square;mso-width-percent:0;mso-height-percent:0;mso-wrap-distance-left:9pt;mso-wrap-distance-top:3.6pt;mso-wrap-distance-right:9pt;mso-wrap-distance-bottom:3.6pt;mso-position-horizontal:absolute;mso-position-horizontal-relative:text;mso-position-vertical:absolute;mso-position-vertical-relative:text;mso-width-percent:0;mso-height-percent:0;mso-width-relative:margin;mso-height-relative:margin;v-text-anchor:top" o:gfxdata="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" stroked="f">
                 <v:textbox>
@@ -3756,7 +3788,7 @@
               </wp:anchor>
             </w:drawing>
           </mc:Choice>
-          <mc:Fallback xmlns:cx1="http://schemas.microsoft.com/office/drawing/2015/9/8/chartex" xmlns:cx2="http://schemas.microsoft.com/office/drawing/2015/10/21/chartex">
+          <mc:Fallback>
             <w:pict>
               <v:shape w14:anchorId="5FF09558" id="Straight Arrow Connector 45" o:spid="_x0000_s1026" type="#_x0000_t32" style="position:absolute;margin-left:105.75pt;margin-top:18.45pt;width:208.5pt;height:1.5pt;z-index:251708416;visibility:visible;mso-wrap-style:square;mso-width-percent:0;mso-height-percent:0;mso-wrap-distance-left:9pt;mso-wrap-distance-top:0;mso-wrap-distance-right:9pt;mso-wrap-distance-bottom:0;mso-position-horizontal:absolute;mso-position-horizontal-relative:text;mso-position-vertical:absolute;mso-position-vertical-relative:text;mso-width-percent:0;mso-height-percent:0;mso-width-relative:margin;mso-height-relative:margin" o:gfxdata="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" strokecolor="#5b9bd5 [3204]" strokeweight=".5pt">
                 <v:stroke endarrow="block" joinstyle="miter"/>
@@ -3836,7 +3868,7 @@
               </wp:anchor>
             </w:drawing>
           </mc:Choice>
-          <mc:Fallback xmlns:cx1="http://schemas.microsoft.com/office/drawing/2015/9/8/chartex" xmlns:cx2="http://schemas.microsoft.com/office/drawing/2015/10/21/chartex">
+          <mc:Fallback>
             <w:pict>
               <v:shape w14:anchorId="026E7D17" id="_x0000_s1048" type="#_x0000_t202" style="position:absolute;margin-left:264.75pt;margin-top:52.35pt;width:36pt;height:20.25pt;z-index:251716608;visibility:visible;mso-wrap-style:square;mso-width-percent:0;mso-height-percent:0;mso-wrap-distance-left:9pt;mso-wrap-distance-top:3.6pt;mso-wrap-distance-right:9pt;mso-wrap-distance-bottom:3.6pt;mso-position-horizontal:absolute;mso-position-horizontal-relative:text;mso-position-vertical:absolute;mso-position-vertical-relative:text;mso-width-percent:0;mso-height-percent:0;mso-width-relative:margin;mso-height-relative:margin;v-text-anchor:top" o:gfxdata="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" stroked="f">
                 <v:textbox>
@@ -3913,7 +3945,7 @@
               </wp:anchor>
             </w:drawing>
           </mc:Choice>
-          <mc:Fallback xmlns:cx1="http://schemas.microsoft.com/office/drawing/2015/9/8/chartex" xmlns:cx2="http://schemas.microsoft.com/office/drawing/2015/10/21/chartex">
+          <mc:Fallback>
             <w:pict>
               <v:shape w14:anchorId="756C5322" id="Straight Arrow Connector 43" o:spid="_x0000_s1026" type="#_x0000_t32" style="position:absolute;margin-left:255.75pt;margin-top:49.2pt;width:59.25pt;height:0;z-index:251706368;visibility:visible;mso-wrap-style:square;mso-wrap-distance-left:9pt;mso-wrap-distance-top:0;mso-wrap-distance-right:9pt;mso-wrap-distance-bottom:0;mso-position-horizontal:absolute;mso-position-horizontal-relative:text;mso-position-vertical:absolute;mso-position-vertical-relative:text" o:gfxdata="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" strokecolor="#5b9bd5 [3204]" strokeweight=".5pt">
                 <v:stroke endarrow="block" joinstyle="miter"/>
@@ -3981,7 +4013,7 @@
               </wp:anchor>
             </w:drawing>
           </mc:Choice>
-          <mc:Fallback xmlns:cx1="http://schemas.microsoft.com/office/drawing/2015/9/8/chartex" xmlns:cx2="http://schemas.microsoft.com/office/drawing/2015/10/21/chartex">
+          <mc:Fallback>
             <w:pict>
               <v:shape w14:anchorId="4F73D54A" id="Straight Arrow Connector 44" o:spid="_x0000_s1026" type="#_x0000_t32" style="position:absolute;margin-left:105.75pt;margin-top:50.7pt;width:67.5pt;height:0;z-index:251707392;visibility:visible;mso-wrap-style:square;mso-wrap-distance-left:9pt;mso-wrap-distance-top:0;mso-wrap-distance-right:9pt;mso-wrap-distance-bottom:0;mso-position-horizontal:absolute;mso-position-horizontal-relative:text;mso-position-vertical:absolute;mso-position-vertical-relative:text" o:gfxdata="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" strokecolor="#5b9bd5 [3204]" strokeweight=".5pt">
                 <v:stroke endarrow="block" joinstyle="miter"/>
@@ -4047,9 +4079,11 @@
                             <w:pPr>
                               <w:jc w:val="center"/>
                             </w:pPr>
+                            <w:proofErr w:type="spellStart"/>
                             <w:r>
                               <w:t>GPrefix</w:t>
                             </w:r>
+                            <w:proofErr w:type="spellEnd"/>
                           </w:p>
                         </w:txbxContent>
                       </wps:txbx>
@@ -4065,7 +4099,7 @@
               </wp:anchor>
             </w:drawing>
           </mc:Choice>
-          <mc:Fallback xmlns:cx1="http://schemas.microsoft.com/office/drawing/2015/9/8/chartex" xmlns:cx2="http://schemas.microsoft.com/office/drawing/2015/10/21/chartex">
+          <mc:Fallback>
             <w:pict>
               <v:rect w14:anchorId="61714EC1" id="Rectangle 37" o:spid="_x0000_s1049" style="position:absolute;margin-left:176.9pt;margin-top:37.95pt;width:76.5pt;height:57pt;z-index:251699200;visibility:visible;mso-wrap-style:square;mso-wrap-distance-left:9pt;mso-wrap-distance-top:0;mso-wrap-distance-right:9pt;mso-wrap-distance-bottom:0;mso-position-horizontal:absolute;mso-position-horizontal-relative:margin;mso-position-vertical:absolute;mso-position-vertical-relative:text;v-text-anchor:middle" o:gfxdata="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" fillcolor="#5b9bd5 [3204]" strokecolor="#1f4d78 [1604]" strokeweight="1pt">
                 <v:textbox>
@@ -4074,9 +4108,11 @@
                       <w:pPr>
                         <w:jc w:val="center"/>
                       </w:pPr>
+                      <w:proofErr w:type="spellStart"/>
                       <w:r>
                         <w:t>GPrefix</w:t>
                       </w:r>
+                      <w:proofErr w:type="spellEnd"/>
                     </w:p>
                   </w:txbxContent>
                 </v:textbox>
@@ -4143,9 +4179,11 @@
                             <w:pPr>
                               <w:jc w:val="center"/>
                             </w:pPr>
+                            <w:proofErr w:type="spellStart"/>
                             <w:r>
                               <w:t>GPCopy</w:t>
                             </w:r>
+                            <w:proofErr w:type="spellEnd"/>
                           </w:p>
                         </w:txbxContent>
                       </wps:txbx>
@@ -4161,7 +4199,7 @@
               </wp:anchor>
             </w:drawing>
           </mc:Choice>
-          <mc:Fallback xmlns:cx1="http://schemas.microsoft.com/office/drawing/2015/9/8/chartex" xmlns:cx2="http://schemas.microsoft.com/office/drawing/2015/10/21/chartex">
+          <mc:Fallback>
             <w:pict>
               <v:rect w14:anchorId="2FB1A910" id="Rectangle 38" o:spid="_x0000_s1050" style="position:absolute;margin-left:27.75pt;margin-top:6pt;width:76.5pt;height:57pt;z-index:251701248;visibility:visible;mso-wrap-style:square;mso-wrap-distance-left:9pt;mso-wrap-distance-top:0;mso-wrap-distance-right:9pt;mso-wrap-distance-bottom:0;mso-position-horizontal:absolute;mso-position-horizontal-relative:text;mso-position-vertical:absolute;mso-position-vertical-relative:text;v-text-anchor:middle" o:gfxdata="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" fillcolor="#5b9bd5 [3204]" strokecolor="#1f4d78 [1604]" strokeweight="1pt">
                 <v:textbox>
@@ -4170,9 +4208,11 @@
                       <w:pPr>
                         <w:jc w:val="center"/>
                       </w:pPr>
+                      <w:proofErr w:type="spellStart"/>
                       <w:r>
                         <w:t>GPCopy</w:t>
                       </w:r>
+                      <w:proofErr w:type="spellEnd"/>
                     </w:p>
                   </w:txbxContent>
                 </v:textbox>
@@ -4248,7 +4288,7 @@
               </wp:anchor>
             </w:drawing>
           </mc:Choice>
-          <mc:Fallback xmlns:cx1="http://schemas.microsoft.com/office/drawing/2015/9/8/chartex" xmlns:cx2="http://schemas.microsoft.com/office/drawing/2015/10/21/chartex">
+          <mc:Fallback>
             <w:pict>
               <v:shape w14:anchorId="63AEAA79" id="_x0000_s1051" type="#_x0000_t202" style="position:absolute;margin-left:380.25pt;margin-top:128.85pt;width:36pt;height:20.25pt;z-index:251710464;visibility:visible;mso-wrap-style:square;mso-width-percent:0;mso-height-percent:0;mso-wrap-distance-left:9pt;mso-wrap-distance-top:3.6pt;mso-wrap-distance-right:9pt;mso-wrap-distance-bottom:3.6pt;mso-position-horizontal:absolute;mso-position-horizontal-relative:text;mso-position-vertical:absolute;mso-position-vertical-relative:text;mso-width-percent:0;mso-height-percent:0;mso-width-relative:margin;mso-height-relative:margin;v-text-anchor:top" o:gfxdata="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" stroked="f">
                 <v:textbox>
@@ -4272,12 +4312,14 @@
           <w:u w:val="single"/>
         </w:rPr>
       </w:pPr>
+      <w:proofErr w:type="spellStart"/>
       <w:r>
         <w:rPr>
           <w:u w:val="single"/>
         </w:rPr>
         <w:t>DifferentiateNeg</w:t>
       </w:r>
+      <w:proofErr w:type="spellEnd"/>
     </w:p>
     <w:p>
       <w:r>
@@ -4351,7 +4393,7 @@
               </wp:anchor>
             </w:drawing>
           </mc:Choice>
-          <mc:Fallback xmlns:cx1="http://schemas.microsoft.com/office/drawing/2015/9/8/chartex" xmlns:cx2="http://schemas.microsoft.com/office/drawing/2015/10/21/chartex">
+          <mc:Fallback>
             <w:pict>
               <v:shape w14:anchorId="41B4E155" id="_x0000_s1052" type="#_x0000_t202" style="position:absolute;margin-left:-268.5pt;margin-top:22.3pt;width:36pt;height:20.25pt;z-index:251745280;visibility:visible;mso-wrap-style:square;mso-width-percent:0;mso-height-percent:0;mso-wrap-distance-left:9pt;mso-wrap-distance-top:3.6pt;mso-wrap-distance-right:9pt;mso-wrap-distance-bottom:3.6pt;mso-position-horizontal:absolute;mso-position-horizontal-relative:right-margin-area;mso-position-vertical:absolute;mso-position-vertical-relative:text;mso-width-percent:0;mso-height-percent:0;mso-width-relative:margin;mso-height-relative:margin;v-text-anchor:top" o:gfxdata="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" stroked="f">
                 <v:textbox>
@@ -4442,7 +4484,7 @@
               </wp:anchor>
             </w:drawing>
           </mc:Choice>
-          <mc:Fallback xmlns:cx1="http://schemas.microsoft.com/office/drawing/2015/9/8/chartex" xmlns:cx2="http://schemas.microsoft.com/office/drawing/2015/10/21/chartex">
+          <mc:Fallback>
             <w:pict>
               <v:shape w14:anchorId="3FD3CBC6" id="_x0000_s1053" type="#_x0000_t202" style="position:absolute;margin-left:325.5pt;margin-top:62.8pt;width:36pt;height:20.25pt;z-index:251747328;visibility:visible;mso-wrap-style:square;mso-width-percent:0;mso-height-percent:0;mso-wrap-distance-left:9pt;mso-wrap-distance-top:3.6pt;mso-wrap-distance-right:9pt;mso-wrap-distance-bottom:3.6pt;mso-position-horizontal:absolute;mso-position-horizontal-relative:text;mso-position-vertical:absolute;mso-position-vertical-relative:text;mso-width-percent:0;mso-height-percent:0;mso-width-relative:margin;mso-height-relative:margin;v-text-anchor:top" o:gfxdata="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" stroked="f">
                 <v:textbox>
@@ -4531,7 +4573,7 @@
               </wp:anchor>
             </w:drawing>
           </mc:Choice>
-          <mc:Fallback xmlns:cx1="http://schemas.microsoft.com/office/drawing/2015/9/8/chartex" xmlns:cx2="http://schemas.microsoft.com/office/drawing/2015/10/21/chartex">
+          <mc:Fallback>
             <w:pict>
               <v:shape w14:anchorId="39AEFDCA" id="_x0000_s1054" type="#_x0000_t202" style="position:absolute;margin-left:-15.2pt;margin-top:32.8pt;width:36pt;height:20.25pt;z-index:251743232;visibility:visible;mso-wrap-style:square;mso-width-percent:0;mso-height-percent:0;mso-wrap-distance-left:9pt;mso-wrap-distance-top:3.6pt;mso-wrap-distance-right:9pt;mso-wrap-distance-bottom:3.6pt;mso-position-horizontal:right;mso-position-horizontal-relative:left-margin-area;mso-position-vertical:absolute;mso-position-vertical-relative:text;mso-width-percent:0;mso-height-percent:0;mso-width-relative:margin;mso-height-relative:margin;v-text-anchor:top" o:gfxdata="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" stroked="f">
                 <v:textbox>
@@ -4608,7 +4650,7 @@
               </wp:anchor>
             </w:drawing>
           </mc:Choice>
-          <mc:Fallback xmlns:cx1="http://schemas.microsoft.com/office/drawing/2015/9/8/chartex" xmlns:cx2="http://schemas.microsoft.com/office/drawing/2015/10/21/chartex">
+          <mc:Fallback>
             <w:pict>
               <v:shape w14:anchorId="1BC0BEC5" id="Straight Arrow Connector 198" o:spid="_x0000_s1026" type="#_x0000_t32" style="position:absolute;margin-left:447.75pt;margin-top:41pt;width:51pt;height:0;z-index:251741184;visibility:visible;mso-wrap-style:square;mso-wrap-distance-left:9pt;mso-wrap-distance-top:0;mso-wrap-distance-right:9pt;mso-wrap-distance-bottom:0;mso-position-horizontal:absolute;mso-position-horizontal-relative:text;mso-position-vertical:absolute;mso-position-vertical-relative:text" o:gfxdata="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" strokecolor="#5b9bd5 [3204]" strokeweight=".5pt">
                 <v:stroke endarrow="block" joinstyle="miter"/>
@@ -4676,7 +4718,7 @@
               </wp:anchor>
             </w:drawing>
           </mc:Choice>
-          <mc:Fallback xmlns:cx1="http://schemas.microsoft.com/office/drawing/2015/9/8/chartex" xmlns:cx2="http://schemas.microsoft.com/office/drawing/2015/10/21/chartex">
+          <mc:Fallback>
             <w:pict>
               <v:shape w14:anchorId="5329AB12" id="Straight Arrow Connector 197" o:spid="_x0000_s1026" type="#_x0000_t32" style="position:absolute;margin-left:-36.75pt;margin-top:26pt;width:38.25pt;height:0;z-index:251740160;visibility:visible;mso-wrap-style:square;mso-wrap-distance-left:9pt;mso-wrap-distance-top:0;mso-wrap-distance-right:9pt;mso-wrap-distance-bottom:0;mso-position-horizontal:absolute;mso-position-horizontal-relative:text;mso-position-vertical:absolute;mso-position-vertical-relative:text" o:gfxdata="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" strokecolor="#5b9bd5 [3204]" strokeweight=".5pt">
                 <v:stroke endarrow="block" joinstyle="miter"/>
@@ -4744,7 +4786,7 @@
               </wp:anchor>
             </w:drawing>
           </mc:Choice>
-          <mc:Fallback xmlns:cx1="http://schemas.microsoft.com/office/drawing/2015/9/8/chartex" xmlns:cx2="http://schemas.microsoft.com/office/drawing/2015/10/21/chartex">
+          <mc:Fallback>
             <w:pict>
               <v:shape w14:anchorId="170004FB" id="Straight Arrow Connector 196" o:spid="_x0000_s1026" type="#_x0000_t32" style="position:absolute;margin-left:319.5pt;margin-top:58.25pt;width:51.75pt;height:0;z-index:251739136;visibility:visible;mso-wrap-style:square;mso-wrap-distance-left:9pt;mso-wrap-distance-top:0;mso-wrap-distance-right:9pt;mso-wrap-distance-bottom:0;mso-position-horizontal:absolute;mso-position-horizontal-relative:text;mso-position-vertical:absolute;mso-position-vertical-relative:text" o:gfxdata="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" strokecolor="#5b9bd5 [3204]" strokeweight=".5pt">
                 <v:stroke endarrow="block" joinstyle="miter"/>
@@ -4812,7 +4854,7 @@
               </wp:anchor>
             </w:drawing>
           </mc:Choice>
-          <mc:Fallback xmlns:cx1="http://schemas.microsoft.com/office/drawing/2015/9/8/chartex" xmlns:cx2="http://schemas.microsoft.com/office/drawing/2015/10/21/chartex">
+          <mc:Fallback>
             <w:pict>
               <v:shape w14:anchorId="40872446" id="Straight Arrow Connector 195" o:spid="_x0000_s1026" type="#_x0000_t32" style="position:absolute;margin-left:207pt;margin-top:59.75pt;width:36pt;height:0;z-index:251738112;visibility:visible;mso-wrap-style:square;mso-wrap-distance-left:9pt;mso-wrap-distance-top:0;mso-wrap-distance-right:9pt;mso-wrap-distance-bottom:0;mso-position-horizontal:absolute;mso-position-horizontal-relative:text;mso-position-vertical:absolute;mso-position-vertical-relative:text" o:gfxdata="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" strokecolor="#5b9bd5 [3204]" strokeweight=".5pt">
                 <v:stroke endarrow="block" joinstyle="miter"/>
@@ -4880,7 +4922,7 @@
               </wp:anchor>
             </w:drawing>
           </mc:Choice>
-          <mc:Fallback xmlns:cx1="http://schemas.microsoft.com/office/drawing/2015/9/8/chartex" xmlns:cx2="http://schemas.microsoft.com/office/drawing/2015/10/21/chartex">
+          <mc:Fallback>
             <w:pict>
               <v:shape w14:anchorId="427FB0AC" id="Straight Arrow Connector 194" o:spid="_x0000_s1026" type="#_x0000_t32" style="position:absolute;margin-left:77.25pt;margin-top:20.75pt;width:296.25pt;height:0;z-index:251737088;visibility:visible;mso-wrap-style:square;mso-wrap-distance-left:9pt;mso-wrap-distance-top:0;mso-wrap-distance-right:9pt;mso-wrap-distance-bottom:0;mso-position-horizontal:absolute;mso-position-horizontal-relative:text;mso-position-vertical:absolute;mso-position-vertical-relative:text" o:gfxdata="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" strokecolor="#5b9bd5 [3204]" strokeweight=".5pt">
                 <v:stroke endarrow="block" joinstyle="miter"/>
@@ -4946,9 +4988,11 @@
                             <w:pPr>
                               <w:jc w:val="center"/>
                             </w:pPr>
+                            <w:proofErr w:type="spellStart"/>
                             <w:r>
                               <w:t>GPlus</w:t>
                             </w:r>
+                            <w:proofErr w:type="spellEnd"/>
                           </w:p>
                         </w:txbxContent>
                       </wps:txbx>
@@ -4964,7 +5008,7 @@
               </wp:anchor>
             </w:drawing>
           </mc:Choice>
-          <mc:Fallback xmlns:cx1="http://schemas.microsoft.com/office/drawing/2015/9/8/chartex" xmlns:cx2="http://schemas.microsoft.com/office/drawing/2015/10/21/chartex">
+          <mc:Fallback>
             <w:pict>
               <v:rect w14:anchorId="7AF8BCA7" id="Rectangle 192" o:spid="_x0000_s1055" style="position:absolute;margin-left:371.25pt;margin-top:8pt;width:76.5pt;height:57pt;z-index:251734016;visibility:visible;mso-wrap-style:square;mso-wrap-distance-left:9pt;mso-wrap-distance-top:0;mso-wrap-distance-right:9pt;mso-wrap-distance-bottom:0;mso-position-horizontal:absolute;mso-position-horizontal-relative:text;mso-position-vertical:absolute;mso-position-vertical-relative:text;v-text-anchor:middle" o:gfxdata="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" fillcolor="#5b9bd5 [3204]" strokecolor="#1f4d78 [1604]" strokeweight="1pt">
                 <v:textbox>
@@ -4973,9 +5017,11 @@
                       <w:pPr>
                         <w:jc w:val="center"/>
                       </w:pPr>
+                      <w:proofErr w:type="spellStart"/>
                       <w:r>
                         <w:t>GPlus</w:t>
                       </w:r>
+                      <w:proofErr w:type="spellEnd"/>
                     </w:p>
                   </w:txbxContent>
                 </v:textbox>
@@ -5041,9 +5087,11 @@
                             <w:pPr>
                               <w:jc w:val="center"/>
                             </w:pPr>
+                            <w:proofErr w:type="spellStart"/>
                             <w:r>
                               <w:t>Negator</w:t>
                             </w:r>
+                            <w:proofErr w:type="spellEnd"/>
                           </w:p>
                         </w:txbxContent>
                       </wps:txbx>
@@ -5059,7 +5107,7 @@
               </wp:anchor>
             </w:drawing>
           </mc:Choice>
-          <mc:Fallback xmlns:cx1="http://schemas.microsoft.com/office/drawing/2015/9/8/chartex" xmlns:cx2="http://schemas.microsoft.com/office/drawing/2015/10/21/chartex">
+          <mc:Fallback>
             <w:pict>
               <v:rect w14:anchorId="1130A461" id="Rectangle 193" o:spid="_x0000_s1056" style="position:absolute;margin-left:241.5pt;margin-top:48.5pt;width:76.5pt;height:57pt;z-index:251736064;visibility:visible;mso-wrap-style:square;mso-wrap-distance-left:9pt;mso-wrap-distance-top:0;mso-wrap-distance-right:9pt;mso-wrap-distance-bottom:0;mso-position-horizontal:absolute;mso-position-horizontal-relative:text;mso-position-vertical:absolute;mso-position-vertical-relative:text;v-text-anchor:middle" o:gfxdata="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" fillcolor="#5b9bd5 [3204]" strokecolor="#1f4d78 [1604]" strokeweight="1pt">
                 <v:textbox>
@@ -5068,9 +5116,11 @@
                       <w:pPr>
                         <w:jc w:val="center"/>
                       </w:pPr>
+                      <w:proofErr w:type="spellStart"/>
                       <w:r>
                         <w:t>Negator</w:t>
                       </w:r>
+                      <w:proofErr w:type="spellEnd"/>
                     </w:p>
                   </w:txbxContent>
                 </v:textbox>
@@ -5136,9 +5186,11 @@
                             <w:pPr>
                               <w:jc w:val="center"/>
                             </w:pPr>
+                            <w:proofErr w:type="spellStart"/>
                             <w:r>
                               <w:t>GPrefix</w:t>
                             </w:r>
+                            <w:proofErr w:type="spellEnd"/>
                           </w:p>
                         </w:txbxContent>
                       </wps:txbx>
@@ -5154,7 +5206,7 @@
               </wp:anchor>
             </w:drawing>
           </mc:Choice>
-          <mc:Fallback xmlns:cx1="http://schemas.microsoft.com/office/drawing/2015/9/8/chartex" xmlns:cx2="http://schemas.microsoft.com/office/drawing/2015/10/21/chartex">
+          <mc:Fallback>
             <w:pict>
               <v:rect w14:anchorId="4502D997" id="Rectangle 61" o:spid="_x0000_s1057" style="position:absolute;margin-left:129.75pt;margin-top:47pt;width:76.5pt;height:57pt;z-index:251729920;visibility:visible;mso-wrap-style:square;mso-wrap-distance-left:9pt;mso-wrap-distance-top:0;mso-wrap-distance-right:9pt;mso-wrap-distance-bottom:0;mso-position-horizontal:absolute;mso-position-horizontal-relative:text;mso-position-vertical:absolute;mso-position-vertical-relative:text;v-text-anchor:middle" o:gfxdata="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" fillcolor="#5b9bd5 [3204]" strokecolor="#1f4d78 [1604]" strokeweight="1pt">
                 <v:textbox>
@@ -5163,9 +5215,11 @@
                       <w:pPr>
                         <w:jc w:val="center"/>
                       </w:pPr>
+                      <w:proofErr w:type="spellStart"/>
                       <w:r>
                         <w:t>GPrefix</w:t>
                       </w:r>
+                      <w:proofErr w:type="spellEnd"/>
                     </w:p>
                   </w:txbxContent>
                 </v:textbox>
@@ -5233,7 +5287,7 @@
               </wp:anchor>
             </w:drawing>
           </mc:Choice>
-          <mc:Fallback xmlns:cx1="http://schemas.microsoft.com/office/drawing/2015/9/8/chartex" xmlns:cx2="http://schemas.microsoft.com/office/drawing/2015/10/21/chartex">
+          <mc:Fallback>
             <w:pict>
               <v:shape w14:anchorId="1CB7F208" id="Straight Arrow Connector 63" o:spid="_x0000_s1026" type="#_x0000_t32" style="position:absolute;margin-left:77.25pt;margin-top:52.25pt;width:51pt;height:0;z-index:251731968;visibility:visible;mso-wrap-style:square;mso-wrap-distance-left:9pt;mso-wrap-distance-top:0;mso-wrap-distance-right:9pt;mso-wrap-distance-bottom:0;mso-position-horizontal:absolute;mso-position-horizontal-relative:text;mso-position-vertical:absolute;mso-position-vertical-relative:text" o:gfxdata="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" strokecolor="#5b9bd5 [3204]" strokeweight=".5pt">
                 <v:stroke endarrow="block" joinstyle="miter"/>
@@ -5299,9 +5353,11 @@
                             <w:pPr>
                               <w:jc w:val="center"/>
                             </w:pPr>
+                            <w:proofErr w:type="spellStart"/>
                             <w:r>
                               <w:t>GPCopy</w:t>
                             </w:r>
+                            <w:proofErr w:type="spellEnd"/>
                           </w:p>
                         </w:txbxContent>
                       </wps:txbx>
@@ -5317,7 +5373,7 @@
               </wp:anchor>
             </w:drawing>
           </mc:Choice>
-          <mc:Fallback xmlns:cx1="http://schemas.microsoft.com/office/drawing/2015/9/8/chartex" xmlns:cx2="http://schemas.microsoft.com/office/drawing/2015/10/21/chartex">
+          <mc:Fallback>
             <w:pict>
               <v:rect w14:anchorId="100F20B3" id="Rectangle 59" o:spid="_x0000_s1058" style="position:absolute;margin-left:0;margin-top:-.05pt;width:76.5pt;height:57pt;z-index:251727872;visibility:visible;mso-wrap-style:square;mso-wrap-distance-left:9pt;mso-wrap-distance-top:0;mso-wrap-distance-right:9pt;mso-wrap-distance-bottom:0;mso-position-horizontal:absolute;mso-position-horizontal-relative:text;mso-position-vertical:absolute;mso-position-vertical-relative:text;v-text-anchor:middle" o:gfxdata="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" fillcolor="#5b9bd5 [3204]" strokecolor="#1f4d78 [1604]" strokeweight="1pt">
                 <v:textbox>
@@ -5326,9 +5382,11 @@
                       <w:pPr>
                         <w:jc w:val="center"/>
                       </w:pPr>
+                      <w:proofErr w:type="spellStart"/>
                       <w:r>
                         <w:t>GPCopy</w:t>
                       </w:r>
+                      <w:proofErr w:type="spellEnd"/>
                     </w:p>
                   </w:txbxContent>
                 </v:textbox>
@@ -5410,7 +5468,7 @@
               </wp:anchor>
             </w:drawing>
           </mc:Choice>
-          <mc:Fallback xmlns:cx1="http://schemas.microsoft.com/office/drawing/2015/9/8/chartex" xmlns:cx2="http://schemas.microsoft.com/office/drawing/2015/10/21/chartex">
+          <mc:Fallback>
             <w:pict>
               <v:shape w14:anchorId="7EA8FFF8" id="_x0000_s1059" type="#_x0000_t202" style="position:absolute;margin-left:0;margin-top:21.55pt;width:36pt;height:20.25pt;z-index:251749376;visibility:visible;mso-wrap-style:square;mso-width-percent:0;mso-height-percent:0;mso-wrap-distance-left:9pt;mso-wrap-distance-top:3.6pt;mso-wrap-distance-right:9pt;mso-wrap-distance-bottom:3.6pt;mso-position-horizontal:left;mso-position-horizontal-relative:right-margin-area;mso-position-vertical:absolute;mso-position-vertical-relative:text;mso-width-percent:0;mso-height-percent:0;mso-width-relative:margin;mso-height-relative:margin;v-text-anchor:top" o:gfxdata="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" stroked="f">
                 <v:textbox>
@@ -5504,7 +5562,7 @@
               </wp:anchor>
             </w:drawing>
           </mc:Choice>
-          <mc:Fallback xmlns:cx1="http://schemas.microsoft.com/office/drawing/2015/9/8/chartex" xmlns:cx2="http://schemas.microsoft.com/office/drawing/2015/10/21/chartex">
+          <mc:Fallback>
             <w:pict>
               <v:shape w14:anchorId="3BA79A9A" id="_x0000_s1060" type="#_x0000_t202" style="position:absolute;left:0;text-align:left;margin-left:207.75pt;margin-top:17.75pt;width:27.75pt;height:20.25pt;z-index:251751424;visibility:visible;mso-wrap-style:square;mso-width-percent:0;mso-height-percent:0;mso-wrap-distance-left:9pt;mso-wrap-distance-top:3.6pt;mso-wrap-distance-right:9pt;mso-wrap-distance-bottom:3.6pt;mso-position-horizontal:absolute;mso-position-horizontal-relative:margin;mso-position-vertical:absolute;mso-position-vertical-relative:text;mso-width-percent:0;mso-height-percent:0;mso-width-relative:margin;mso-height-relative:margin;v-text-anchor:top" o:gfxdata="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" stroked="f">
                 <v:textbox>
@@ -5593,7 +5651,7 @@
               </wp:anchor>
             </w:drawing>
           </mc:Choice>
-          <mc:Fallback xmlns:cx1="http://schemas.microsoft.com/office/drawing/2015/9/8/chartex" xmlns:cx2="http://schemas.microsoft.com/office/drawing/2015/10/21/chartex">
+          <mc:Fallback>
             <w:pict>
               <v:shape w14:anchorId="28097304" id="_x0000_s1061" type="#_x0000_t202" style="position:absolute;left:0;text-align:left;margin-left:86.25pt;margin-top:12.55pt;width:36pt;height:20.25pt;z-index:251753472;visibility:visible;mso-wrap-style:square;mso-width-percent:0;mso-height-percent:0;mso-wrap-distance-left:9pt;mso-wrap-distance-top:3.6pt;mso-wrap-distance-right:9pt;mso-wrap-distance-bottom:3.6pt;mso-position-horizontal:absolute;mso-position-horizontal-relative:text;mso-position-vertical:absolute;mso-position-vertical-relative:text;mso-width-percent:0;mso-height-percent:0;mso-width-relative:margin;mso-height-relative:margin;v-text-anchor:top" o:gfxdata="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" stroked="f">
                 <v:textbox>
@@ -5617,7 +5675,31 @@
     <w:p>
       <w:r>
         <w:lastRenderedPageBreak/>
-        <w:t>The original differentiate approach is better as it provides a more sensible solution to the problem. Also creating a minus process means it can be reused in the future. If we used the DifferentiateNeg approach we would have to ensure that the negator process occurs because the GPlus process in</w:t>
+        <w:t xml:space="preserve">The original differentiate approach is better as it provides a more sensible solution to the problem. Also creating a minus process means it can be reused in the future. If we used the </w:t>
+      </w:r>
+      <w:proofErr w:type="spellStart"/>
+      <w:r>
+        <w:t>DifferentiateNeg</w:t>
+      </w:r>
+      <w:proofErr w:type="spellEnd"/>
+      <w:r>
+        <w:t xml:space="preserve"> approach we would have to ensure that the </w:t>
+      </w:r>
+      <w:proofErr w:type="spellStart"/>
+      <w:r>
+        <w:t>negator</w:t>
+      </w:r>
+      <w:proofErr w:type="spellEnd"/>
+      <w:r>
+        <w:t xml:space="preserve"> process occurs because the </w:t>
+      </w:r>
+      <w:proofErr w:type="spellStart"/>
+      <w:r>
+        <w:t>GPlus</w:t>
+      </w:r>
+      <w:proofErr w:type="spellEnd"/>
+      <w:r>
+        <w:t xml:space="preserve"> process in</w:t>
       </w:r>
       <w:r>
         <w:t xml:space="preserve"> </w:t>
@@ -5710,13 +5792,9 @@
               </wp:anchor>
             </w:drawing>
           </mc:Choice>
-          <mc:Fallback xmlns:cx1="http://schemas.microsoft.com/office/drawing/2015/9/8/chartex" xmlns:cx2="http://schemas.microsoft.com/office/drawing/2015/10/21/chartex">
+          <mc:Fallback>
             <w:pict>
-              <v:shapetype w14:anchorId="238F1A1C" id="_x0000_t202" coordsize="21600,21600" o:spt="202" path="m,l,21600r21600,l21600,xe">
-                <v:stroke joinstyle="miter"/>
-                <v:path gradientshapeok="t" o:connecttype="rect"/>
-              </v:shapetype>
-              <v:shape id="Text Box 41" o:spid="_x0000_s1062" type="#_x0000_t202" style="position:absolute;margin-left:291.75pt;margin-top:68.3pt;width:27pt;height:19.5pt;z-index:251764736;visibility:visible;mso-wrap-style:square;mso-width-percent:0;mso-height-percent:0;mso-wrap-distance-left:9pt;mso-wrap-distance-top:0;mso-wrap-distance-right:9pt;mso-wrap-distance-bottom:0;mso-position-horizontal:absolute;mso-position-horizontal-relative:text;mso-position-vertical:absolute;mso-position-vertical-relative:text;mso-width-percent:0;mso-height-percent:0;mso-width-relative:margin;mso-height-relative:margin;v-text-anchor:top" o:gfxdata="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" filled="f" stroked="f" strokeweight=".5pt">
+              <v:shape w14:anchorId="238F1A1C" id="Text Box 41" o:spid="_x0000_s1062" type="#_x0000_t202" style="position:absolute;margin-left:291.75pt;margin-top:68.3pt;width:27pt;height:19.5pt;z-index:251764736;visibility:visible;mso-wrap-style:square;mso-width-percent:0;mso-height-percent:0;mso-wrap-distance-left:9pt;mso-wrap-distance-top:0;mso-wrap-distance-right:9pt;mso-wrap-distance-bottom:0;mso-position-horizontal:absolute;mso-position-horizontal-relative:text;mso-position-vertical:absolute;mso-position-vertical-relative:text;mso-width-percent:0;mso-height-percent:0;mso-width-relative:margin;mso-height-relative:margin;v-text-anchor:top" o:gfxdata="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" filled="f" stroked="f" strokeweight=".5pt">
                 <v:textbox>
                   <w:txbxContent>
                     <w:p>
@@ -5797,7 +5875,7 @@
               </wp:anchor>
             </w:drawing>
           </mc:Choice>
-          <mc:Fallback xmlns:cx1="http://schemas.microsoft.com/office/drawing/2015/9/8/chartex" xmlns:cx2="http://schemas.microsoft.com/office/drawing/2015/10/21/chartex">
+          <mc:Fallback>
             <w:pict>
               <v:shape w14:anchorId="25509A04" id="Text Box 40" o:spid="_x0000_s1063" type="#_x0000_t202" style="position:absolute;margin-left:105pt;margin-top:68.25pt;width:27pt;height:19.5pt;z-index:251762688;visibility:visible;mso-wrap-style:square;mso-width-percent:0;mso-height-percent:0;mso-wrap-distance-left:9pt;mso-wrap-distance-top:0;mso-wrap-distance-right:9pt;mso-wrap-distance-bottom:0;mso-position-horizontal:absolute;mso-position-horizontal-relative:text;mso-position-vertical:absolute;mso-position-vertical-relative:text;mso-width-percent:0;mso-height-percent:0;mso-width-relative:margin;mso-height-relative:margin;v-text-anchor:top" o:gfxdata="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" filled="f" stroked="f" strokeweight=".5pt">
                 <v:textbox>
@@ -5945,7 +6023,7 @@
               </wp:anchor>
             </w:drawing>
           </mc:Choice>
-          <mc:Fallback xmlns:cx1="http://schemas.microsoft.com/office/drawing/2015/9/8/chartex" xmlns:cx2="http://schemas.microsoft.com/office/drawing/2015/10/21/chartex">
+          <mc:Fallback>
             <w:pict>
               <v:shape w14:anchorId="1292D318" id="Straight Arrow Connector 20" o:spid="_x0000_s1026" type="#_x0000_t32" style="position:absolute;margin-left:86.25pt;margin-top:87.8pt;width:69.75pt;height:0;z-index:251758592;visibility:visible;mso-wrap-style:square;mso-wrap-distance-left:9pt;mso-wrap-distance-top:0;mso-wrap-distance-right:9pt;mso-wrap-distance-bottom:0;mso-position-horizontal:absolute;mso-position-horizontal-relative:text;mso-position-vertical:absolute;mso-position-vertical-relative:text" o:gfxdata="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" strokecolor="#5b9bd5 [3204]" strokeweight=".5pt">
                 <v:stroke endarrow="block" joinstyle="miter"/>
@@ -6013,7 +6091,7 @@
               </wp:anchor>
             </w:drawing>
           </mc:Choice>
-          <mc:Fallback xmlns:cx1="http://schemas.microsoft.com/office/drawing/2015/9/8/chartex" xmlns:cx2="http://schemas.microsoft.com/office/drawing/2015/10/21/chartex">
+          <mc:Fallback>
             <w:pict>
               <v:shape w14:anchorId="3394FCD6" id="Straight Arrow Connector 18" o:spid="_x0000_s1026" type="#_x0000_t32" style="position:absolute;margin-left:86.25pt;margin-top:44.3pt;width:253.5pt;height:0;z-index:251757568;visibility:visible;mso-wrap-style:square;mso-wrap-distance-left:9pt;mso-wrap-distance-top:0;mso-wrap-distance-right:9pt;mso-wrap-distance-bottom:0;mso-position-horizontal:absolute;mso-position-horizontal-relative:text;mso-position-vertical:absolute;mso-position-vertical-relative:text" o:gfxdata="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" strokecolor="#5b9bd5 [3204]" strokeweight=".5pt">
                 <v:stroke endarrow="block" joinstyle="miter"/>
@@ -6079,9 +6157,11 @@
                             <w:pPr>
                               <w:jc w:val="center"/>
                             </w:pPr>
+                            <w:proofErr w:type="spellStart"/>
                             <w:r>
                               <w:t>GTail</w:t>
                             </w:r>
+                            <w:proofErr w:type="spellEnd"/>
                           </w:p>
                         </w:txbxContent>
                       </wps:txbx>
@@ -6097,18 +6177,20 @@
               </wp:anchor>
             </w:drawing>
           </mc:Choice>
-          <mc:Fallback xmlns:cx1="http://schemas.microsoft.com/office/drawing/2015/9/8/chartex" xmlns:cx2="http://schemas.microsoft.com/office/drawing/2015/10/21/chartex">
+          <mc:Fallback>
             <w:pict>
-              <v:rect w14:anchorId="5714C594" id="Rectangle 5" o:spid="_x0000_s1065" style="position:absolute;margin-left:156pt;margin-top:78.8pt;width:111.75pt;height:48pt;z-index:251755520;visibility:visible;mso-wrap-style:square;mso-wrap-distance-left:9pt;mso-wrap-distance-top:0;mso-wrap-distance-right:9pt;mso-wrap-distance-bottom:0;mso-position-horizontal:absolute;mso-position-horizontal-relative:text;mso-position-vertical:absolute;mso-position-vertical-relative:text;v-text-anchor:middle" o:gfxdata="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" fillcolor="#5b9bd5 [3204]" strokecolor="#1f4d78 [1604]" strokeweight="1pt">
+              <v:rect w14:anchorId="3BF8C39A" id="Rectangle 5" o:spid="_x0000_s1064" style="position:absolute;margin-left:156pt;margin-top:78.8pt;width:111.75pt;height:48pt;z-index:251755520;visibility:visible;mso-wrap-style:square;mso-wrap-distance-left:9pt;mso-wrap-distance-top:0;mso-wrap-distance-right:9pt;mso-wrap-distance-bottom:0;mso-position-horizontal:absolute;mso-position-horizontal-relative:text;mso-position-vertical:absolute;mso-position-vertical-relative:text;v-text-anchor:middle" o:gfxdata="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" fillcolor="#5b9bd5 [3204]" strokecolor="#1f4d78 [1604]" strokeweight="1pt">
                 <v:textbox>
                   <w:txbxContent>
                     <w:p>
                       <w:pPr>
                         <w:jc w:val="center"/>
                       </w:pPr>
+                      <w:proofErr w:type="spellStart"/>
                       <w:r>
                         <w:t>GTail</w:t>
                       </w:r>
+                      <w:proofErr w:type="spellEnd"/>
                     </w:p>
                   </w:txbxContent>
                 </v:textbox>
@@ -6174,9 +6256,11 @@
                             <w:pPr>
                               <w:jc w:val="center"/>
                             </w:pPr>
+                            <w:proofErr w:type="spellStart"/>
                             <w:r>
                               <w:t>GPlus</w:t>
                             </w:r>
+                            <w:proofErr w:type="spellEnd"/>
                           </w:p>
                         </w:txbxContent>
                       </wps:txbx>
@@ -6192,18 +6276,20 @@
               </wp:anchor>
             </w:drawing>
           </mc:Choice>
-          <mc:Fallback xmlns:cx1="http://schemas.microsoft.com/office/drawing/2015/9/8/chartex" xmlns:cx2="http://schemas.microsoft.com/office/drawing/2015/10/21/chartex">
+          <mc:Fallback>
             <w:pict>
-              <v:rect w14:anchorId="0CF276A8" id="Rectangle 12" o:spid="_x0000_s1066" style="position:absolute;margin-left:340.5pt;margin-top:40.55pt;width:107.25pt;height:52.5pt;z-index:251756544;visibility:visible;mso-wrap-style:square;mso-wrap-distance-left:9pt;mso-wrap-distance-top:0;mso-wrap-distance-right:9pt;mso-wrap-distance-bottom:0;mso-position-horizontal:absolute;mso-position-horizontal-relative:text;mso-position-vertical:absolute;mso-position-vertical-relative:text;v-text-anchor:middle" o:gfxdata="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" fillcolor="#5b9bd5 [3204]" strokecolor="#1f4d78 [1604]" strokeweight="1pt">
+              <v:rect w14:anchorId="072FAA63" id="Rectangle 12" o:spid="_x0000_s1065" style="position:absolute;margin-left:340.5pt;margin-top:40.55pt;width:107.25pt;height:52.5pt;z-index:251756544;visibility:visible;mso-wrap-style:square;mso-wrap-distance-left:9pt;mso-wrap-distance-top:0;mso-wrap-distance-right:9pt;mso-wrap-distance-bottom:0;mso-position-horizontal:absolute;mso-position-horizontal-relative:text;mso-position-vertical:absolute;mso-position-vertical-relative:text;v-text-anchor:middle" o:gfxdata="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" fillcolor="#5b9bd5 [3204]" strokecolor="#1f4d78 [1604]" strokeweight="1pt">
                 <v:textbox>
                   <w:txbxContent>
                     <w:p>
                       <w:pPr>
                         <w:jc w:val="center"/>
                       </w:pPr>
+                      <w:proofErr w:type="spellStart"/>
                       <w:r>
                         <w:t>GPlus</w:t>
                       </w:r>
+                      <w:proofErr w:type="spellEnd"/>
                     </w:p>
                   </w:txbxContent>
                 </v:textbox>
@@ -6269,9 +6355,11 @@
                             <w:pPr>
                               <w:jc w:val="center"/>
                             </w:pPr>
+                            <w:proofErr w:type="spellStart"/>
                             <w:r>
                               <w:t>GSCopy</w:t>
                             </w:r>
+                            <w:proofErr w:type="spellEnd"/>
                           </w:p>
                         </w:txbxContent>
                       </wps:txbx>
@@ -6287,18 +6375,20 @@
               </wp:anchor>
             </w:drawing>
           </mc:Choice>
-          <mc:Fallback xmlns:cx1="http://schemas.microsoft.com/office/drawing/2015/9/8/chartex" xmlns:cx2="http://schemas.microsoft.com/office/drawing/2015/10/21/chartex">
+          <mc:Fallback>
             <w:pict>
-              <v:rect id="Rectangle 4" o:spid="_x0000_s1067" style="position:absolute;margin-left:-3pt;margin-top:38.3pt;width:89.25pt;height:52.5pt;z-index:251754496;visibility:visible;mso-wrap-style:square;mso-wrap-distance-left:9pt;mso-wrap-distance-top:0;mso-wrap-distance-right:9pt;mso-wrap-distance-bottom:0;mso-position-horizontal:absolute;mso-position-horizontal-relative:text;mso-position-vertical:absolute;mso-position-vertical-relative:text;v-text-anchor:middle" o:gfxdata="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" fillcolor="#5b9bd5 [3204]" strokecolor="#1f4d78 [1604]" strokeweight="1pt">
+              <v:rect w14:anchorId="33BF529B" id="Rectangle 4" o:spid="_x0000_s1066" style="position:absolute;margin-left:-3pt;margin-top:38.3pt;width:89.25pt;height:52.5pt;z-index:251754496;visibility:visible;mso-wrap-style:square;mso-wrap-distance-left:9pt;mso-wrap-distance-top:0;mso-wrap-distance-right:9pt;mso-wrap-distance-bottom:0;mso-position-horizontal:absolute;mso-position-horizontal-relative:text;mso-position-vertical:absolute;mso-position-vertical-relative:text;v-text-anchor:middle" o:gfxdata="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" fillcolor="#5b9bd5 [3204]" strokecolor="#1f4d78 [1604]" strokeweight="1pt">
                 <v:textbox>
                   <w:txbxContent>
                     <w:p>
                       <w:pPr>
                         <w:jc w:val="center"/>
                       </w:pPr>
+                      <w:proofErr w:type="spellStart"/>
                       <w:r>
                         <w:t>GSCopy</w:t>
                       </w:r>
+                      <w:proofErr w:type="spellEnd"/>
                     </w:p>
                   </w:txbxContent>
                 </v:textbox>
@@ -6307,12 +6397,14 @@
           </mc:Fallback>
         </mc:AlternateContent>
       </w:r>
+      <w:proofErr w:type="spellStart"/>
       <w:r>
         <w:rPr>
           <w:u w:val="single"/>
         </w:rPr>
         <w:t>GSPairsA</w:t>
       </w:r>
+      <w:proofErr w:type="spellEnd"/>
     </w:p>
     <w:p>
       <w:r>
@@ -6386,11 +6478,7 @@
           </mc:Choice>
           <mc:Fallback>
             <w:pict>
-              <v:shapetype w14:anchorId="6B959DE6" id="_x0000_t202" coordsize="21600,21600" o:spt="202" path="m,l,21600r21600,l21600,xe">
-                <v:stroke joinstyle="miter"/>
-                <v:path gradientshapeok="t" o:connecttype="rect"/>
-              </v:shapetype>
-              <v:shape id="Text Box 34" o:spid="_x0000_s1067" type="#_x0000_t202" style="position:absolute;margin-left:193.5pt;margin-top:1.55pt;width:112.5pt;height:19.5pt;z-index:251760640;visibility:visible;mso-wrap-style:square;mso-width-percent:0;mso-height-percent:0;mso-wrap-distance-left:9pt;mso-wrap-distance-top:0;mso-wrap-distance-right:9pt;mso-wrap-distance-bottom:0;mso-position-horizontal:absolute;mso-position-horizontal-relative:text;mso-position-vertical:absolute;mso-position-vertical-relative:text;mso-width-percent:0;mso-height-percent:0;mso-width-relative:margin;mso-height-relative:margin;v-text-anchor:top" o:gfxdata="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" filled="f" stroked="f" strokeweight=".5pt">
+              <v:shape w14:anchorId="6B959DE6" id="Text Box 34" o:spid="_x0000_s1067" type="#_x0000_t202" style="position:absolute;margin-left:193.5pt;margin-top:1.55pt;width:112.5pt;height:19.5pt;z-index:251760640;visibility:visible;mso-wrap-style:square;mso-width-percent:0;mso-height-percent:0;mso-wrap-distance-left:9pt;mso-wrap-distance-top:0;mso-wrap-distance-right:9pt;mso-wrap-distance-bottom:0;mso-position-horizontal:absolute;mso-position-horizontal-relative:text;mso-position-vertical:absolute;mso-position-vertical-relative:text;mso-width-percent:0;mso-height-percent:0;mso-width-relative:margin;mso-height-relative:margin;v-text-anchor:top" o:gfxdata="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" filled="f" stroked="f" strokeweight=".5pt">
                 <v:textbox>
                   <w:txbxContent>
                     <w:p>
@@ -6553,7 +6641,7 @@
               </wp:anchor>
             </w:drawing>
           </mc:Choice>
-          <mc:Fallback xmlns:cx1="http://schemas.microsoft.com/office/drawing/2015/9/8/chartex" xmlns:cx2="http://schemas.microsoft.com/office/drawing/2015/10/21/chartex">
+          <mc:Fallback>
             <w:pict>
               <v:shape w14:anchorId="3B61A5DD" id="Text Box 46" o:spid="_x0000_s1068" type="#_x0000_t202" style="position:absolute;margin-left:291.75pt;margin-top:68.3pt;width:27pt;height:19.5pt;z-index:251774976;visibility:visible;mso-wrap-style:square;mso-width-percent:0;mso-height-percent:0;mso-wrap-distance-left:9pt;mso-wrap-distance-top:0;mso-wrap-distance-right:9pt;mso-wrap-distance-bottom:0;mso-position-horizontal:absolute;mso-position-horizontal-relative:text;mso-position-vertical:absolute;mso-position-vertical-relative:text;mso-width-percent:0;mso-height-percent:0;mso-width-relative:margin;mso-height-relative:margin;v-text-anchor:top" o:gfxdata="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" filled="f" stroked="f" strokeweight=".5pt">
                 <v:textbox>
@@ -6780,7 +6868,7 @@
               </wp:anchor>
             </w:drawing>
           </mc:Choice>
-          <mc:Fallback xmlns:cx1="http://schemas.microsoft.com/office/drawing/2015/9/8/chartex" xmlns:cx2="http://schemas.microsoft.com/office/drawing/2015/10/21/chartex">
+          <mc:Fallback>
             <w:pict>
               <v:shape w14:anchorId="67E59093" id="Straight Arrow Connector 205" o:spid="_x0000_s1026" type="#_x0000_t32" style="position:absolute;margin-left:86.25pt;margin-top:87.8pt;width:69.75pt;height:0;z-index:251770880;visibility:visible;mso-wrap-style:square;mso-wrap-distance-left:9pt;mso-wrap-distance-top:0;mso-wrap-distance-right:9pt;mso-wrap-distance-bottom:0;mso-position-horizontal:absolute;mso-position-horizontal-relative:text;mso-position-vertical:absolute;mso-position-vertical-relative:text" o:gfxdata="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" strokecolor="#5b9bd5 [3204]" strokeweight=".5pt">
                 <v:stroke endarrow="block" joinstyle="miter"/>
@@ -6848,7 +6936,7 @@
               </wp:anchor>
             </w:drawing>
           </mc:Choice>
-          <mc:Fallback xmlns:cx1="http://schemas.microsoft.com/office/drawing/2015/9/8/chartex" xmlns:cx2="http://schemas.microsoft.com/office/drawing/2015/10/21/chartex">
+          <mc:Fallback>
             <w:pict>
               <v:shape w14:anchorId="29F399DB" id="Straight Arrow Connector 206" o:spid="_x0000_s1026" type="#_x0000_t32" style="position:absolute;margin-left:86.25pt;margin-top:44.3pt;width:253.5pt;height:0;z-index:251769856;visibility:visible;mso-wrap-style:square;mso-wrap-distance-left:9pt;mso-wrap-distance-top:0;mso-wrap-distance-right:9pt;mso-wrap-distance-bottom:0;mso-position-horizontal:absolute;mso-position-horizontal-relative:text;mso-position-vertical:absolute;mso-position-vertical-relative:text" o:gfxdata="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" strokecolor="#5b9bd5 [3204]" strokeweight=".5pt">
                 <v:stroke endarrow="block" joinstyle="miter"/>
@@ -6914,14 +7002,11 @@
                             <w:pPr>
                               <w:jc w:val="center"/>
                             </w:pPr>
+                            <w:proofErr w:type="spellStart"/>
                             <w:r>
-                              <w:t>GTa</w:t>
+                              <w:t>GTail</w:t>
                             </w:r>
-                            <w:bookmarkStart w:id="0" w:name="_GoBack"/>
-                            <w:bookmarkEnd w:id="0"/>
-                            <w:r>
-                              <w:t>il</w:t>
-                            </w:r>
+                            <w:proofErr w:type="spellEnd"/>
                           </w:p>
                         </w:txbxContent>
                       </wps:txbx>
@@ -6937,18 +7022,20 @@
               </wp:anchor>
             </w:drawing>
           </mc:Choice>
-          <mc:Fallback xmlns:cx1="http://schemas.microsoft.com/office/drawing/2015/9/8/chartex" xmlns:cx2="http://schemas.microsoft.com/office/drawing/2015/10/21/chartex">
+          <mc:Fallback>
             <w:pict>
-              <v:rect w14:anchorId="7FD7E673" id="Rectangle 207" o:spid="_x0000_s1071" style="position:absolute;margin-left:156pt;margin-top:78.8pt;width:111.75pt;height:48pt;z-index:251767808;visibility:visible;mso-wrap-style:square;mso-wrap-distance-left:9pt;mso-wrap-distance-top:0;mso-wrap-distance-right:9pt;mso-wrap-distance-bottom:0;mso-position-horizontal:absolute;mso-position-horizontal-relative:text;mso-position-vertical:absolute;mso-position-vertical-relative:text;v-text-anchor:middle" o:gfxdata="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" fillcolor="#5b9bd5 [3204]" strokecolor="#1f4d78 [1604]" strokeweight="1pt">
+              <v:rect w14:anchorId="7FAAE155" id="Rectangle 207" o:spid="_x0000_s1070" style="position:absolute;margin-left:156pt;margin-top:78.8pt;width:111.75pt;height:48pt;z-index:251767808;visibility:visible;mso-wrap-style:square;mso-wrap-distance-left:9pt;mso-wrap-distance-top:0;mso-wrap-distance-right:9pt;mso-wrap-distance-bottom:0;mso-position-horizontal:absolute;mso-position-horizontal-relative:text;mso-position-vertical:absolute;mso-position-vertical-relative:text;v-text-anchor:middle" o:gfxdata="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" fillcolor="#5b9bd5 [3204]" strokecolor="#1f4d78 [1604]" strokeweight="1pt">
                 <v:textbox>
                   <w:txbxContent>
                     <w:p>
                       <w:pPr>
                         <w:jc w:val="center"/>
                       </w:pPr>
+                      <w:proofErr w:type="spellStart"/>
                       <w:r>
                         <w:t>GTail</w:t>
                       </w:r>
+                      <w:proofErr w:type="spellEnd"/>
                     </w:p>
                   </w:txbxContent>
                 </v:textbox>
@@ -7014,9 +7101,11 @@
                             <w:pPr>
                               <w:jc w:val="center"/>
                             </w:pPr>
+                            <w:proofErr w:type="spellStart"/>
                             <w:r>
                               <w:t>GPlus</w:t>
                             </w:r>
+                            <w:proofErr w:type="spellEnd"/>
                           </w:p>
                         </w:txbxContent>
                       </wps:txbx>
@@ -7032,18 +7121,20 @@
               </wp:anchor>
             </w:drawing>
           </mc:Choice>
-          <mc:Fallback xmlns:cx1="http://schemas.microsoft.com/office/drawing/2015/9/8/chartex" xmlns:cx2="http://schemas.microsoft.com/office/drawing/2015/10/21/chartex">
+          <mc:Fallback>
             <w:pict>
-              <v:rect w14:anchorId="5395E922" id="Rectangle 208" o:spid="_x0000_s1072" style="position:absolute;margin-left:340.5pt;margin-top:40.55pt;width:107.25pt;height:52.5pt;z-index:251768832;visibility:visible;mso-wrap-style:square;mso-wrap-distance-left:9pt;mso-wrap-distance-top:0;mso-wrap-distance-right:9pt;mso-wrap-distance-bottom:0;mso-position-horizontal:absolute;mso-position-horizontal-relative:text;mso-position-vertical:absolute;mso-position-vertical-relative:text;v-text-anchor:middle" o:gfxdata="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" fillcolor="#5b9bd5 [3204]" strokecolor="#1f4d78 [1604]" strokeweight="1pt">
+              <v:rect w14:anchorId="0B155A10" id="Rectangle 208" o:spid="_x0000_s1071" style="position:absolute;margin-left:340.5pt;margin-top:40.55pt;width:107.25pt;height:52.5pt;z-index:251768832;visibility:visible;mso-wrap-style:square;mso-wrap-distance-left:9pt;mso-wrap-distance-top:0;mso-wrap-distance-right:9pt;mso-wrap-distance-bottom:0;mso-position-horizontal:absolute;mso-position-horizontal-relative:text;mso-position-vertical:absolute;mso-position-vertical-relative:text;v-text-anchor:middle" o:gfxdata="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" fillcolor="#5b9bd5 [3204]" strokecolor="#1f4d78 [1604]" strokeweight="1pt">
                 <v:textbox>
                   <w:txbxContent>
                     <w:p>
                       <w:pPr>
                         <w:jc w:val="center"/>
                       </w:pPr>
+                      <w:proofErr w:type="spellStart"/>
                       <w:r>
                         <w:t>GPlus</w:t>
                       </w:r>
+                      <w:proofErr w:type="spellEnd"/>
                     </w:p>
                   </w:txbxContent>
                 </v:textbox>
@@ -7109,9 +7200,11 @@
                             <w:pPr>
                               <w:jc w:val="center"/>
                             </w:pPr>
+                            <w:proofErr w:type="spellStart"/>
                             <w:r>
                               <w:t>GSCopy</w:t>
                             </w:r>
+                            <w:proofErr w:type="spellEnd"/>
                           </w:p>
                         </w:txbxContent>
                       </wps:txbx>
@@ -7127,18 +7220,20 @@
               </wp:anchor>
             </w:drawing>
           </mc:Choice>
-          <mc:Fallback xmlns:cx1="http://schemas.microsoft.com/office/drawing/2015/9/8/chartex" xmlns:cx2="http://schemas.microsoft.com/office/drawing/2015/10/21/chartex">
+          <mc:Fallback>
             <w:pict>
-              <v:rect w14:anchorId="3F12E66A" id="Rectangle 209" o:spid="_x0000_s1073" style="position:absolute;margin-left:-3pt;margin-top:38.3pt;width:89.25pt;height:52.5pt;z-index:251766784;visibility:visible;mso-wrap-style:square;mso-wrap-distance-left:9pt;mso-wrap-distance-top:0;mso-wrap-distance-right:9pt;mso-wrap-distance-bottom:0;mso-position-horizontal:absolute;mso-position-horizontal-relative:text;mso-position-vertical:absolute;mso-position-vertical-relative:text;v-text-anchor:middle" o:gfxdata="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" fillcolor="#5b9bd5 [3204]" strokecolor="#1f4d78 [1604]" strokeweight="1pt">
+              <v:rect w14:anchorId="4DC421EC" id="Rectangle 209" o:spid="_x0000_s1072" style="position:absolute;margin-left:-3pt;margin-top:38.3pt;width:89.25pt;height:52.5pt;z-index:251766784;visibility:visible;mso-wrap-style:square;mso-wrap-distance-left:9pt;mso-wrap-distance-top:0;mso-wrap-distance-right:9pt;mso-wrap-distance-bottom:0;mso-position-horizontal:absolute;mso-position-horizontal-relative:text;mso-position-vertical:absolute;mso-position-vertical-relative:text;v-text-anchor:middle" o:gfxdata="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" fillcolor="#5b9bd5 [3204]" strokecolor="#1f4d78 [1604]" strokeweight="1pt">
                 <v:textbox>
                   <w:txbxContent>
                     <w:p>
                       <w:pPr>
                         <w:jc w:val="center"/>
                       </w:pPr>
+                      <w:proofErr w:type="spellStart"/>
                       <w:r>
                         <w:t>GSCopy</w:t>
                       </w:r>
+                      <w:proofErr w:type="spellEnd"/>
                     </w:p>
                   </w:txbxContent>
                 </v:textbox>
@@ -7147,12 +7242,14 @@
           </mc:Fallback>
         </mc:AlternateContent>
       </w:r>
+      <w:proofErr w:type="spellStart"/>
       <w:r>
         <w:rPr>
           <w:u w:val="single"/>
         </w:rPr>
         <w:t>GSPairsB</w:t>
       </w:r>
+      <w:proofErr w:type="spellEnd"/>
     </w:p>
     <w:p>
       <w:r>
@@ -7370,14 +7467,51 @@
           <w:tab w:val="left" w:pos="5670"/>
         </w:tabs>
       </w:pPr>
-      <w:r>
-        <w:t xml:space="preserve">GSPairsA does not work as the process GPlus will keep asking for another value from the C channel. This input cannot be </w:t>
+      <w:proofErr w:type="spellStart"/>
+      <w:r>
+        <w:t>GSPairsA</w:t>
+      </w:r>
+      <w:proofErr w:type="spellEnd"/>
+      <w:r>
+        <w:t xml:space="preserve"> does not work as the process </w:t>
+      </w:r>
+      <w:proofErr w:type="spellStart"/>
+      <w:r>
+        <w:t>GPlus</w:t>
+      </w:r>
+      <w:proofErr w:type="spellEnd"/>
+      <w:r>
+        <w:t xml:space="preserve"> will keep asking for another value from the C channel. This input cannot be </w:t>
       </w:r>
       <w:r>
         <w:t>provided</w:t>
       </w:r>
       <w:r>
-        <w:t xml:space="preserve"> as C needs an value outputted from GTail. This process also cannot get a result as GSCopy cannot execute as there is still a value on the A Channel which cannot be read, thus the entire system fails. </w:t>
+        <w:t xml:space="preserve"> as C needs </w:t>
+      </w:r>
+      <w:proofErr w:type="gramStart"/>
+      <w:r>
+        <w:t>an</w:t>
+      </w:r>
+      <w:proofErr w:type="gramEnd"/>
+      <w:r>
+        <w:t xml:space="preserve"> value outputted from </w:t>
+      </w:r>
+      <w:proofErr w:type="spellStart"/>
+      <w:r>
+        <w:t>GTail</w:t>
+      </w:r>
+      <w:proofErr w:type="spellEnd"/>
+      <w:r>
+        <w:t xml:space="preserve">. This process also cannot get a result as </w:t>
+      </w:r>
+      <w:proofErr w:type="spellStart"/>
+      <w:r>
+        <w:t>GSCopy</w:t>
+      </w:r>
+      <w:proofErr w:type="spellEnd"/>
+      <w:r>
+        <w:t xml:space="preserve"> cannot execute as there is still a value on the A Channel which cannot be read, thus the entire system fails. </w:t>
       </w:r>
     </w:p>
     <w:p>
@@ -7386,8 +7520,45 @@
           <w:tab w:val="left" w:pos="5670"/>
         </w:tabs>
       </w:pPr>
-      <w:r>
-        <w:t xml:space="preserve">GSPairsB can run as the order of the channels being written too sequentially is correct. As it writes to A first then goes into GTail. After that the value is put onto channel B which GPlus will then ask ask for a value from the C channel. Once this happens the next value from GSCopy can then be put onto the </w:t>
+      <w:proofErr w:type="spellStart"/>
+      <w:r>
+        <w:t>GSPairsB</w:t>
+      </w:r>
+      <w:proofErr w:type="spellEnd"/>
+      <w:r>
+        <w:t xml:space="preserve"> can run as the order of the channels being written too sequentially is correct. As it writes to A first then goes into </w:t>
+      </w:r>
+      <w:proofErr w:type="spellStart"/>
+      <w:r>
+        <w:t>GTail</w:t>
+      </w:r>
+      <w:proofErr w:type="spellEnd"/>
+      <w:r>
+        <w:t xml:space="preserve">. After that the value is put onto channel B which </w:t>
+      </w:r>
+      <w:proofErr w:type="spellStart"/>
+      <w:r>
+        <w:t>GPlus</w:t>
+      </w:r>
+      <w:proofErr w:type="spellEnd"/>
+      <w:r>
+        <w:t xml:space="preserve"> will then ask </w:t>
+      </w:r>
+      <w:proofErr w:type="spellStart"/>
+      <w:r>
+        <w:t>ask</w:t>
+      </w:r>
+      <w:proofErr w:type="spellEnd"/>
+      <w:r>
+        <w:t xml:space="preserve"> for a value from the C channel. Once this happens the next value from </w:t>
+      </w:r>
+      <w:proofErr w:type="spellStart"/>
+      <w:r>
+        <w:t>GSCopy</w:t>
+      </w:r>
+      <w:proofErr w:type="spellEnd"/>
+      <w:r>
+        <w:t xml:space="preserve"> can then be put onto the </w:t>
       </w:r>
       <w:r>
         <w:t>‘</w:t>
@@ -7399,7 +7570,31 @@
         <w:t>’</w:t>
       </w:r>
       <w:r>
-        <w:t xml:space="preserve"> channel, as it is outputting sequentially and not in parallel. This value will go through the GTail process and then will allow the GPlus process to execute. Once it is executed then GSCopy can output onto channel B and the cycle continues.</w:t>
+        <w:t xml:space="preserve"> channel, as it is outputting sequentially and not in parallel. This value will go through the </w:t>
+      </w:r>
+      <w:proofErr w:type="spellStart"/>
+      <w:r>
+        <w:t>GTail</w:t>
+      </w:r>
+      <w:proofErr w:type="spellEnd"/>
+      <w:r>
+        <w:t xml:space="preserve"> process and then will allow the </w:t>
+      </w:r>
+      <w:proofErr w:type="spellStart"/>
+      <w:r>
+        <w:t>GPlus</w:t>
+      </w:r>
+      <w:proofErr w:type="spellEnd"/>
+      <w:r>
+        <w:t xml:space="preserve"> process to execute. Once it is executed then </w:t>
+      </w:r>
+      <w:proofErr w:type="spellStart"/>
+      <w:r>
+        <w:t>GSCopy</w:t>
+      </w:r>
+      <w:proofErr w:type="spellEnd"/>
+      <w:r>
+        <w:t xml:space="preserve"> can output onto channel B and the cycle continues.</w:t>
       </w:r>
     </w:p>
     <w:p>
@@ -7442,12 +7637,14 @@
       </w:r>
     </w:p>
     <w:p>
+      <w:proofErr w:type="spellStart"/>
       <w:r>
         <w:rPr>
           <w:u w:val="single"/>
         </w:rPr>
         <w:t>ResetNumbers</w:t>
       </w:r>
+      <w:proofErr w:type="spellEnd"/>
     </w:p>
     <w:p/>
     <w:p>
@@ -7524,11 +7721,7 @@
           </mc:Choice>
           <mc:Fallback>
             <w:pict>
-              <v:shapetype w14:anchorId="544325A9" id="_x0000_t202" coordsize="21600,21600" o:spt="202" path="m,l,21600r21600,l21600,xe">
-                <v:stroke joinstyle="miter"/>
-                <v:path gradientshapeok="t" o:connecttype="rect"/>
-              </v:shapetype>
-              <v:shape id="_x0000_s1074" type="#_x0000_t202" style="position:absolute;margin-left:365.25pt;margin-top:9.2pt;width:56.25pt;height:21pt;z-index:251793408;visibility:visible;mso-wrap-style:square;mso-width-percent:0;mso-height-percent:0;mso-wrap-distance-left:9pt;mso-wrap-distance-top:3.6pt;mso-wrap-distance-right:9pt;mso-wrap-distance-bottom:3.6pt;mso-position-horizontal:absolute;mso-position-horizontal-relative:text;mso-position-vertical:absolute;mso-position-vertical-relative:text;mso-width-percent:0;mso-height-percent:0;mso-width-relative:margin;mso-height-relative:margin;v-text-anchor:top" o:gfxdata="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" stroked="f">
+              <v:shape w14:anchorId="544325A9" id="_x0000_s1074" type="#_x0000_t202" style="position:absolute;margin-left:365.25pt;margin-top:9.2pt;width:56.25pt;height:21pt;z-index:251793408;visibility:visible;mso-wrap-style:square;mso-width-percent:0;mso-height-percent:0;mso-wrap-distance-left:9pt;mso-wrap-distance-top:3.6pt;mso-wrap-distance-right:9pt;mso-wrap-distance-bottom:3.6pt;mso-position-horizontal:absolute;mso-position-horizontal-relative:text;mso-position-vertical:absolute;mso-position-vertical-relative:text;mso-width-percent:0;mso-height-percent:0;mso-width-relative:margin;mso-height-relative:margin;v-text-anchor:top" o:gfxdata="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" stroked="f">
                 <v:textbox>
                   <w:txbxContent>
                     <w:p>
@@ -7689,9 +7882,11 @@
                             <w:pPr>
                               <w:jc w:val="center"/>
                             </w:pPr>
+                            <w:proofErr w:type="spellStart"/>
                             <w:r>
                               <w:t>GPCopy</w:t>
                             </w:r>
+                            <w:proofErr w:type="spellEnd"/>
                           </w:p>
                         </w:txbxContent>
                       </wps:txbx>
@@ -7716,9 +7911,11 @@
                       <w:pPr>
                         <w:jc w:val="center"/>
                       </w:pPr>
+                      <w:proofErr w:type="spellStart"/>
                       <w:r>
                         <w:t>GPCopy</w:t>
                       </w:r>
+                      <w:proofErr w:type="spellEnd"/>
                     </w:p>
                   </w:txbxContent>
                 </v:textbox>
@@ -7783,9 +7980,11 @@
                             <w:pPr>
                               <w:jc w:val="center"/>
                             </w:pPr>
+                            <w:proofErr w:type="spellStart"/>
                             <w:r>
                               <w:t>GPrefix</w:t>
                             </w:r>
+                            <w:proofErr w:type="spellEnd"/>
                           </w:p>
                         </w:txbxContent>
                       </wps:txbx>
@@ -7810,9 +8009,11 @@
                       <w:pPr>
                         <w:jc w:val="center"/>
                       </w:pPr>
+                      <w:proofErr w:type="spellStart"/>
                       <w:r>
                         <w:t>GPrefix</w:t>
                       </w:r>
+                      <w:proofErr w:type="spellEnd"/>
                     </w:p>
                   </w:txbxContent>
                 </v:textbox>
@@ -8261,9 +8462,11 @@
                             <w:pPr>
                               <w:jc w:val="center"/>
                             </w:pPr>
+                            <w:proofErr w:type="spellStart"/>
                             <w:r>
                               <w:t>ResetSuccessor</w:t>
                             </w:r>
+                            <w:proofErr w:type="spellEnd"/>
                           </w:p>
                         </w:txbxContent>
                       </wps:txbx>
@@ -8288,9 +8491,11 @@
                       <w:pPr>
                         <w:jc w:val="center"/>
                       </w:pPr>
+                      <w:proofErr w:type="spellStart"/>
                       <w:r>
                         <w:t>ResetSuccessor</w:t>
                       </w:r>
+                      <w:proofErr w:type="spellEnd"/>
                     </w:p>
                   </w:txbxContent>
                 </v:textbox>
@@ -8929,9 +9134,11 @@
                             <w:pPr>
                               <w:jc w:val="center"/>
                             </w:pPr>
+                            <w:proofErr w:type="spellStart"/>
                             <w:r>
                               <w:t>QConsumer</w:t>
                             </w:r>
+                            <w:proofErr w:type="spellEnd"/>
                           </w:p>
                         </w:txbxContent>
                       </wps:txbx>
@@ -8956,9 +9163,11 @@
                       <w:pPr>
                         <w:jc w:val="center"/>
                       </w:pPr>
+                      <w:proofErr w:type="spellStart"/>
                       <w:r>
                         <w:t>QConsumer</w:t>
                       </w:r>
+                      <w:proofErr w:type="spellEnd"/>
                     </w:p>
                   </w:txbxContent>
                 </v:textbox>
@@ -9119,9 +9328,11 @@
                             <w:pPr>
                               <w:jc w:val="center"/>
                             </w:pPr>
+                            <w:proofErr w:type="spellStart"/>
                             <w:r>
                               <w:t>QProducer</w:t>
                             </w:r>
+                            <w:proofErr w:type="spellEnd"/>
                           </w:p>
                         </w:txbxContent>
                       </wps:txbx>
@@ -9146,9 +9357,11 @@
                       <w:pPr>
                         <w:jc w:val="center"/>
                       </w:pPr>
+                      <w:proofErr w:type="spellStart"/>
                       <w:r>
                         <w:t>QProducer</w:t>
                       </w:r>
+                      <w:proofErr w:type="spellEnd"/>
                     </w:p>
                   </w:txbxContent>
                 </v:textbox>
@@ -9468,7 +9681,31 @@
     <w:p/>
     <w:p>
       <w:r>
-        <w:t>Regardless of what delays that are put on the QProducer and QConsumer the output will always be the same. Which is printing out in the correct order (1 .. 50). The reason for this is the Queue process manages the information exchange thus it ensures that the data is processed in the correct order.</w:t>
+        <w:t xml:space="preserve">Regardless of what delays that are put on the </w:t>
+      </w:r>
+      <w:proofErr w:type="spellStart"/>
+      <w:r>
+        <w:t>QProducer</w:t>
+      </w:r>
+      <w:proofErr w:type="spellEnd"/>
+      <w:r>
+        <w:t xml:space="preserve"> and </w:t>
+      </w:r>
+      <w:proofErr w:type="spellStart"/>
+      <w:r>
+        <w:t>QConsumer</w:t>
+      </w:r>
+      <w:proofErr w:type="spellEnd"/>
+      <w:r>
+        <w:t xml:space="preserve"> the output will always be the same. Which is printing out in the correct order (1</w:t>
+      </w:r>
+      <w:proofErr w:type="gramStart"/>
+      <w:r>
+        <w:t xml:space="preserve"> ..</w:t>
+      </w:r>
+      <w:proofErr w:type="gramEnd"/>
+      <w:r>
+        <w:t xml:space="preserve"> 50). The reason for this is the Queue process manages the information exchange thus it ensures that the data is processed in the correct order.</w:t>
       </w:r>
     </w:p>
     <w:p>
@@ -10143,9 +10380,11 @@
                             <w:pPr>
                               <w:jc w:val="center"/>
                             </w:pPr>
+                            <w:proofErr w:type="spellStart"/>
                             <w:r>
                               <w:t>GFixedDelay</w:t>
                             </w:r>
+                            <w:proofErr w:type="spellEnd"/>
                           </w:p>
                         </w:txbxContent>
                       </wps:txbx>
@@ -10170,12 +10409,11 @@
                       <w:pPr>
                         <w:jc w:val="center"/>
                       </w:pPr>
+                      <w:proofErr w:type="spellStart"/>
                       <w:r>
-                        <w:t>G</w:t>
+                        <w:t>GFixedDelay</w:t>
                       </w:r>
-                      <w:r>
-                        <w:t>FixedDelay</w:t>
-                      </w:r>
+                      <w:proofErr w:type="spellEnd"/>
                     </w:p>
                   </w:txbxContent>
                 </v:textbox>
@@ -10428,9 +10666,11 @@
                             <w:pPr>
                               <w:jc w:val="center"/>
                             </w:pPr>
+                            <w:proofErr w:type="spellStart"/>
                             <w:r>
                               <w:t>GNumbers</w:t>
                             </w:r>
+                            <w:proofErr w:type="spellEnd"/>
                           </w:p>
                         </w:txbxContent>
                       </wps:txbx>
@@ -10455,9 +10695,11 @@
                       <w:pPr>
                         <w:jc w:val="center"/>
                       </w:pPr>
+                      <w:proofErr w:type="spellStart"/>
                       <w:r>
                         <w:t>GNumbers</w:t>
                       </w:r>
+                      <w:proofErr w:type="spellEnd"/>
                     </w:p>
                   </w:txbxContent>
                 </v:textbox>
@@ -10752,9 +10994,11 @@
                       <wps:txbx>
                         <w:txbxContent>
                           <w:p>
+                            <w:proofErr w:type="spellStart"/>
                             <w:r>
                               <w:t>TimedData</w:t>
                             </w:r>
+                            <w:proofErr w:type="spellEnd"/>
                           </w:p>
                         </w:txbxContent>
                       </wps:txbx>
@@ -10779,9 +11023,11 @@
                 <v:textbox>
                   <w:txbxContent>
                     <w:p>
+                      <w:proofErr w:type="spellStart"/>
                       <w:r>
                         <w:t>TimedData</w:t>
                       </w:r>
+                      <w:proofErr w:type="spellEnd"/>
                     </w:p>
                   </w:txbxContent>
                 </v:textbox>
@@ -10848,9 +11094,11 @@
                       <wps:txbx>
                         <w:txbxContent>
                           <w:p>
+                            <w:proofErr w:type="spellStart"/>
                             <w:r>
                               <w:t>scaledData</w:t>
                             </w:r>
+                            <w:proofErr w:type="spellEnd"/>
                           </w:p>
                         </w:txbxContent>
                       </wps:txbx>
@@ -10875,11 +11123,11 @@
                 <v:textbox>
                   <w:txbxContent>
                     <w:p>
+                      <w:proofErr w:type="spellStart"/>
                       <w:r>
                         <w:t>scaledData</w:t>
                       </w:r>
-                      <w:bookmarkStart w:id="1" w:name="_GoBack"/>
-                      <w:bookmarkEnd w:id="1"/>
+                      <w:proofErr w:type="spellEnd"/>
                     </w:p>
                   </w:txbxContent>
                 </v:textbox>
@@ -10953,9 +11201,11 @@
                             <w:pPr>
                               <w:jc w:val="center"/>
                             </w:pPr>
+                            <w:proofErr w:type="spellStart"/>
                             <w:r>
                               <w:t>GPrint</w:t>
                             </w:r>
+                            <w:proofErr w:type="spellEnd"/>
                           </w:p>
                         </w:txbxContent>
                       </wps:txbx>
@@ -10980,9 +11230,11 @@
                       <w:pPr>
                         <w:jc w:val="center"/>
                       </w:pPr>
+                      <w:proofErr w:type="spellStart"/>
                       <w:r>
                         <w:t>GPrint</w:t>
                       </w:r>
+                      <w:proofErr w:type="spellEnd"/>
                     </w:p>
                   </w:txbxContent>
                 </v:textbox>
@@ -11014,6 +11266,11 @@
       </w:pPr>
     </w:p>
     <w:p>
+      <w:r>
+        <w:t>Pre-conditions are the more elegant solution as it makes the solution more modular. Also It helps reduce complexity of the program as it eliminates the nesting issues that occurs with nested alternatives.</w:t>
+      </w:r>
+    </w:p>
+    <w:p>
       <w:pPr>
         <w:rPr>
           <w:u w:val="single"/>
@@ -11026,7 +11283,15 @@
           <w:u w:val="single"/>
         </w:rPr>
       </w:pPr>
+      <w:r>
+        <w:rPr>
+          <w:u w:val="single"/>
+        </w:rPr>
+        <w:lastRenderedPageBreak/>
+        <w:t>Exercise 6-1</w:t>
+      </w:r>
     </w:p>
+    <w:p/>
     <w:p>
       <w:pPr>
         <w:rPr>
@@ -11040,9 +11305,269 @@
           <w:u w:val="single"/>
         </w:rPr>
       </w:pPr>
+      <w:r>
+        <w:rPr>
+          <w:noProof/>
+          <w:lang w:eastAsia="en-GB"/>
+        </w:rPr>
+        <w:drawing>
+          <wp:inline distT="0" distB="0" distL="0" distR="0" wp14:anchorId="1C13F9AD" wp14:editId="455E334B">
+            <wp:extent cx="4297680" cy="3790080"/>
+            <wp:effectExtent l="0" t="0" r="7620" b="1270"/>
+            <wp:docPr id="229" name="Picture 229"/>
+            <wp:cNvGraphicFramePr>
+              <a:graphicFrameLocks xmlns:a="http://schemas.openxmlformats.org/drawingml/2006/main" noChangeAspect="1"/>
+            </wp:cNvGraphicFramePr>
+            <a:graphic xmlns:a="http://schemas.openxmlformats.org/drawingml/2006/main">
+              <a:graphicData uri="http://schemas.openxmlformats.org/drawingml/2006/picture">
+                <pic:pic xmlns:pic="http://schemas.openxmlformats.org/drawingml/2006/picture">
+                  <pic:nvPicPr>
+                    <pic:cNvPr id="1" name=""/>
+                    <pic:cNvPicPr/>
+                  </pic:nvPicPr>
+                  <pic:blipFill rotWithShape="1">
+                    <a:blip r:embed="rId18"/>
+                    <a:srcRect l="26191" t="8923" r="40040" b="35563"/>
+                    <a:stretch/>
+                  </pic:blipFill>
+                  <pic:spPr bwMode="auto">
+                    <a:xfrm>
+                      <a:off x="0" y="0"/>
+                      <a:ext cx="4297680" cy="3790080"/>
+                    </a:xfrm>
+                    <a:prstGeom prst="rect">
+                      <a:avLst/>
+                    </a:prstGeom>
+                    <a:ln>
+                      <a:noFill/>
+                    </a:ln>
+                    <a:extLst>
+                      <a:ext uri="{53640926-AAD7-44D8-BBD7-CCE9431645EC}">
+                        <a14:shadowObscured xmlns:a14="http://schemas.microsoft.com/office/drawing/2010/main"/>
+                      </a:ext>
+                    </a:extLst>
+                  </pic:spPr>
+                </pic:pic>
+              </a:graphicData>
+            </a:graphic>
+          </wp:inline>
+        </w:drawing>
+      </w:r>
+      <w:r>
+        <w:rPr>
+          <w:noProof/>
+          <w:lang w:eastAsia="en-GB"/>
+        </w:rPr>
+        <w:drawing>
+          <wp:inline distT="0" distB="0" distL="0" distR="0" wp14:anchorId="503ABB75" wp14:editId="783644C0">
+            <wp:extent cx="5484419" cy="3695700"/>
+            <wp:effectExtent l="0" t="0" r="2540" b="0"/>
+            <wp:docPr id="228" name="Picture 228"/>
+            <wp:cNvGraphicFramePr>
+              <a:graphicFrameLocks xmlns:a="http://schemas.openxmlformats.org/drawingml/2006/main" noChangeAspect="1"/>
+            </wp:cNvGraphicFramePr>
+            <a:graphic xmlns:a="http://schemas.openxmlformats.org/drawingml/2006/main">
+              <a:graphicData uri="http://schemas.openxmlformats.org/drawingml/2006/picture">
+                <pic:pic xmlns:pic="http://schemas.openxmlformats.org/drawingml/2006/picture">
+                  <pic:nvPicPr>
+                    <pic:cNvPr id="1" name=""/>
+                    <pic:cNvPicPr/>
+                  </pic:nvPicPr>
+                  <pic:blipFill rotWithShape="1">
+                    <a:blip r:embed="rId19"/>
+                    <a:srcRect l="26059" t="9913" r="24617" b="28129"/>
+                    <a:stretch/>
+                  </pic:blipFill>
+                  <pic:spPr bwMode="auto">
+                    <a:xfrm>
+                      <a:off x="0" y="0"/>
+                      <a:ext cx="5489101" cy="3698855"/>
+                    </a:xfrm>
+                    <a:prstGeom prst="rect">
+                      <a:avLst/>
+                    </a:prstGeom>
+                    <a:ln>
+                      <a:noFill/>
+                    </a:ln>
+                    <a:extLst>
+                      <a:ext uri="{53640926-AAD7-44D8-BBD7-CCE9431645EC}">
+                        <a14:shadowObscured xmlns:a14="http://schemas.microsoft.com/office/drawing/2010/main"/>
+                      </a:ext>
+                    </a:extLst>
+                  </pic:spPr>
+                </pic:pic>
+              </a:graphicData>
+            </a:graphic>
+          </wp:inline>
+        </w:drawing>
+      </w:r>
     </w:p>
     <w:p>
       <w:pPr>
+        <w:tabs>
+          <w:tab w:val="left" w:pos="1068"/>
+        </w:tabs>
+      </w:pPr>
+      <w:r>
+        <w:tab/>
+      </w:r>
+    </w:p>
+    <w:p>
+      <w:pPr>
+        <w:tabs>
+          <w:tab w:val="left" w:pos="1068"/>
+        </w:tabs>
+        <w:rPr>
+          <w:noProof/>
+          <w:lang w:eastAsia="en-GB"/>
+        </w:rPr>
+      </w:pPr>
+    </w:p>
+    <w:p>
+      <w:pPr>
+        <w:tabs>
+          <w:tab w:val="left" w:pos="1068"/>
+        </w:tabs>
+        <w:rPr>
+          <w:noProof/>
+          <w:lang w:eastAsia="en-GB"/>
+        </w:rPr>
+      </w:pPr>
+      <w:r>
+        <w:rPr>
+          <w:noProof/>
+          <w:lang w:eastAsia="en-GB"/>
+        </w:rPr>
+        <w:drawing>
+          <wp:inline distT="0" distB="0" distL="0" distR="0" wp14:anchorId="0C020C5C" wp14:editId="77C8D8B7">
+            <wp:extent cx="6331238" cy="1234440"/>
+            <wp:effectExtent l="0" t="0" r="0" b="3810"/>
+            <wp:docPr id="215" name="Picture 215"/>
+            <wp:cNvGraphicFramePr>
+              <a:graphicFrameLocks xmlns:a="http://schemas.openxmlformats.org/drawingml/2006/main" noChangeAspect="1"/>
+            </wp:cNvGraphicFramePr>
+            <a:graphic xmlns:a="http://schemas.openxmlformats.org/drawingml/2006/main">
+              <a:graphicData uri="http://schemas.openxmlformats.org/drawingml/2006/picture">
+                <pic:pic xmlns:pic="http://schemas.openxmlformats.org/drawingml/2006/picture">
+                  <pic:nvPicPr>
+                    <pic:cNvPr id="1" name=""/>
+                    <pic:cNvPicPr/>
+                  </pic:nvPicPr>
+                  <pic:blipFill rotWithShape="1">
+                    <a:blip r:embed="rId20"/>
+                    <a:srcRect l="24728" t="79802" r="19699"/>
+                    <a:stretch/>
+                  </pic:blipFill>
+                  <pic:spPr bwMode="auto">
+                    <a:xfrm>
+                      <a:off x="0" y="0"/>
+                      <a:ext cx="6344783" cy="1237081"/>
+                    </a:xfrm>
+                    <a:prstGeom prst="rect">
+                      <a:avLst/>
+                    </a:prstGeom>
+                    <a:ln>
+                      <a:noFill/>
+                    </a:ln>
+                    <a:extLst>
+                      <a:ext uri="{53640926-AAD7-44D8-BBD7-CCE9431645EC}">
+                        <a14:shadowObscured xmlns:a14="http://schemas.microsoft.com/office/drawing/2010/main"/>
+                      </a:ext>
+                    </a:extLst>
+                  </pic:spPr>
+                </pic:pic>
+              </a:graphicData>
+            </a:graphic>
+          </wp:inline>
+        </w:drawing>
+      </w:r>
+    </w:p>
+    <w:p>
+      <w:pPr>
+        <w:tabs>
+          <w:tab w:val="left" w:pos="1068"/>
+        </w:tabs>
+        <w:rPr>
+          <w:noProof/>
+          <w:lang w:eastAsia="en-GB"/>
+        </w:rPr>
+      </w:pPr>
+      <w:r>
+        <w:rPr>
+          <w:noProof/>
+          <w:lang w:eastAsia="en-GB"/>
+        </w:rPr>
+        <w:drawing>
+          <wp:inline distT="0" distB="0" distL="0" distR="0" wp14:anchorId="0A734CDB" wp14:editId="368F74F6">
+            <wp:extent cx="3893820" cy="2259626"/>
+            <wp:effectExtent l="0" t="0" r="0" b="7620"/>
+            <wp:docPr id="256" name="Picture 256"/>
+            <wp:cNvGraphicFramePr>
+              <a:graphicFrameLocks xmlns:a="http://schemas.openxmlformats.org/drawingml/2006/main" noChangeAspect="1"/>
+            </wp:cNvGraphicFramePr>
+            <a:graphic xmlns:a="http://schemas.openxmlformats.org/drawingml/2006/main">
+              <a:graphicData uri="http://schemas.openxmlformats.org/drawingml/2006/picture">
+                <pic:pic xmlns:pic="http://schemas.openxmlformats.org/drawingml/2006/picture">
+                  <pic:nvPicPr>
+                    <pic:cNvPr id="1" name=""/>
+                    <pic:cNvPicPr/>
+                  </pic:nvPicPr>
+                  <pic:blipFill rotWithShape="1">
+                    <a:blip r:embed="rId20"/>
+                    <a:srcRect r="74341" b="72243"/>
+                    <a:stretch/>
+                  </pic:blipFill>
+                  <pic:spPr bwMode="auto">
+                    <a:xfrm>
+                      <a:off x="0" y="0"/>
+                      <a:ext cx="3903778" cy="2265405"/>
+                    </a:xfrm>
+                    <a:prstGeom prst="rect">
+                      <a:avLst/>
+                    </a:prstGeom>
+                    <a:ln>
+                      <a:noFill/>
+                    </a:ln>
+                    <a:extLst>
+                      <a:ext uri="{53640926-AAD7-44D8-BBD7-CCE9431645EC}">
+                        <a14:shadowObscured xmlns:a14="http://schemas.microsoft.com/office/drawing/2010/main"/>
+                      </a:ext>
+                    </a:extLst>
+                  </pic:spPr>
+                </pic:pic>
+              </a:graphicData>
+            </a:graphic>
+          </wp:inline>
+        </w:drawing>
+      </w:r>
+    </w:p>
+    <w:p>
+      <w:pPr>
+        <w:tabs>
+          <w:tab w:val="left" w:pos="1068"/>
+        </w:tabs>
+        <w:rPr>
+          <w:noProof/>
+          <w:lang w:eastAsia="en-GB"/>
+        </w:rPr>
+      </w:pPr>
+    </w:p>
+    <w:p>
+      <w:pPr>
+        <w:tabs>
+          <w:tab w:val="left" w:pos="1068"/>
+        </w:tabs>
+        <w:rPr>
+          <w:noProof/>
+          <w:lang w:eastAsia="en-GB"/>
+        </w:rPr>
+      </w:pPr>
+    </w:p>
+    <w:p>
+      <w:pPr>
+        <w:tabs>
+          <w:tab w:val="left" w:pos="1068"/>
+        </w:tabs>
         <w:rPr>
           <w:u w:val="single"/>
         </w:rPr>
@@ -11051,7 +11576,179 @@
         <w:rPr>
           <w:u w:val="single"/>
         </w:rPr>
-        <w:t>Exercise 6-1</w:t>
+        <w:t>Exercise 7-1</w:t>
+      </w:r>
+    </w:p>
+    <w:p>
+      <w:pPr>
+        <w:tabs>
+          <w:tab w:val="left" w:pos="1068"/>
+        </w:tabs>
+        <w:rPr>
+          <w:u w:val="single"/>
+        </w:rPr>
+      </w:pPr>
+      <w:r>
+        <w:rPr>
+          <w:noProof/>
+          <w:lang w:eastAsia="en-GB"/>
+        </w:rPr>
+        <w:drawing>
+          <wp:inline distT="0" distB="0" distL="0" distR="0" wp14:anchorId="3D0D0B2C" wp14:editId="3D4E98AE">
+            <wp:extent cx="5593080" cy="3385642"/>
+            <wp:effectExtent l="0" t="0" r="7620" b="5715"/>
+            <wp:docPr id="257" name="Picture 257"/>
+            <wp:cNvGraphicFramePr>
+              <a:graphicFrameLocks xmlns:a="http://schemas.openxmlformats.org/drawingml/2006/main" noChangeAspect="1"/>
+            </wp:cNvGraphicFramePr>
+            <a:graphic xmlns:a="http://schemas.openxmlformats.org/drawingml/2006/main">
+              <a:graphicData uri="http://schemas.openxmlformats.org/drawingml/2006/picture">
+                <pic:pic xmlns:pic="http://schemas.openxmlformats.org/drawingml/2006/picture">
+                  <pic:nvPicPr>
+                    <pic:cNvPr id="1" name=""/>
+                    <pic:cNvPicPr/>
+                  </pic:nvPicPr>
+                  <pic:blipFill rotWithShape="1">
+                    <a:blip r:embed="rId21"/>
+                    <a:srcRect l="26058" t="13135" r="19034" b="24907"/>
+                    <a:stretch/>
+                  </pic:blipFill>
+                  <pic:spPr bwMode="auto">
+                    <a:xfrm>
+                      <a:off x="0" y="0"/>
+                      <a:ext cx="5608580" cy="3395024"/>
+                    </a:xfrm>
+                    <a:prstGeom prst="rect">
+                      <a:avLst/>
+                    </a:prstGeom>
+                    <a:ln>
+                      <a:noFill/>
+                    </a:ln>
+                    <a:extLst>
+                      <a:ext uri="{53640926-AAD7-44D8-BBD7-CCE9431645EC}">
+                        <a14:shadowObscured xmlns:a14="http://schemas.microsoft.com/office/drawing/2010/main"/>
+                      </a:ext>
+                    </a:extLst>
+                  </pic:spPr>
+                </pic:pic>
+              </a:graphicData>
+            </a:graphic>
+          </wp:inline>
+        </w:drawing>
+      </w:r>
+    </w:p>
+    <w:p/>
+    <w:p>
+      <w:r>
+        <w:rPr>
+          <w:noProof/>
+          <w:lang w:eastAsia="en-GB"/>
+        </w:rPr>
+        <w:lastRenderedPageBreak/>
+        <w:drawing>
+          <wp:inline distT="0" distB="0" distL="0" distR="0" wp14:anchorId="6AA8C0DF" wp14:editId="3C5517E6">
+            <wp:extent cx="6426213" cy="1135380"/>
+            <wp:effectExtent l="0" t="0" r="0" b="7620"/>
+            <wp:docPr id="258" name="Picture 258"/>
+            <wp:cNvGraphicFramePr>
+              <a:graphicFrameLocks xmlns:a="http://schemas.openxmlformats.org/drawingml/2006/main" noChangeAspect="1"/>
+            </wp:cNvGraphicFramePr>
+            <a:graphic xmlns:a="http://schemas.openxmlformats.org/drawingml/2006/main">
+              <a:graphicData uri="http://schemas.openxmlformats.org/drawingml/2006/picture">
+                <pic:pic xmlns:pic="http://schemas.openxmlformats.org/drawingml/2006/picture">
+                  <pic:nvPicPr>
+                    <pic:cNvPr id="1" name=""/>
+                    <pic:cNvPicPr/>
+                  </pic:nvPicPr>
+                  <pic:blipFill rotWithShape="1">
+                    <a:blip r:embed="rId22"/>
+                    <a:srcRect l="25127" t="75341"/>
+                    <a:stretch/>
+                  </pic:blipFill>
+                  <pic:spPr bwMode="auto">
+                    <a:xfrm>
+                      <a:off x="0" y="0"/>
+                      <a:ext cx="6429566" cy="1135972"/>
+                    </a:xfrm>
+                    <a:prstGeom prst="rect">
+                      <a:avLst/>
+                    </a:prstGeom>
+                    <a:ln>
+                      <a:noFill/>
+                    </a:ln>
+                    <a:extLst>
+                      <a:ext uri="{53640926-AAD7-44D8-BBD7-CCE9431645EC}">
+                        <a14:shadowObscured xmlns:a14="http://schemas.microsoft.com/office/drawing/2010/main"/>
+                      </a:ext>
+                    </a:extLst>
+                  </pic:spPr>
+                </pic:pic>
+              </a:graphicData>
+            </a:graphic>
+          </wp:inline>
+        </w:drawing>
+      </w:r>
+    </w:p>
+    <w:p/>
+    <w:p/>
+    <w:p>
+      <w:pPr>
+        <w:tabs>
+          <w:tab w:val="left" w:pos="1308"/>
+        </w:tabs>
+      </w:pPr>
+      <w:bookmarkStart w:id="0" w:name="_GoBack"/>
+      <w:bookmarkEnd w:id="0"/>
+      <w:r>
+        <w:tab/>
+      </w:r>
+      <w:r>
+        <w:rPr>
+          <w:noProof/>
+          <w:lang w:eastAsia="en-GB"/>
+        </w:rPr>
+        <w:drawing>
+          <wp:inline distT="0" distB="0" distL="0" distR="0" wp14:anchorId="6A8666AC" wp14:editId="4925F186">
+            <wp:extent cx="3550920" cy="4734560"/>
+            <wp:effectExtent l="0" t="0" r="0" b="8890"/>
+            <wp:docPr id="260" name="Picture 260"/>
+            <wp:cNvGraphicFramePr>
+              <a:graphicFrameLocks xmlns:a="http://schemas.openxmlformats.org/drawingml/2006/main" noChangeAspect="1"/>
+            </wp:cNvGraphicFramePr>
+            <a:graphic xmlns:a="http://schemas.openxmlformats.org/drawingml/2006/main">
+              <a:graphicData uri="http://schemas.openxmlformats.org/drawingml/2006/picture">
+                <pic:pic xmlns:pic="http://schemas.openxmlformats.org/drawingml/2006/picture">
+                  <pic:nvPicPr>
+                    <pic:cNvPr id="1" name=""/>
+                    <pic:cNvPicPr/>
+                  </pic:nvPicPr>
+                  <pic:blipFill rotWithShape="1">
+                    <a:blip r:embed="rId23"/>
+                    <a:srcRect r="60913" b="2850"/>
+                    <a:stretch/>
+                  </pic:blipFill>
+                  <pic:spPr bwMode="auto">
+                    <a:xfrm>
+                      <a:off x="0" y="0"/>
+                      <a:ext cx="3550920" cy="4734560"/>
+                    </a:xfrm>
+                    <a:prstGeom prst="rect">
+                      <a:avLst/>
+                    </a:prstGeom>
+                    <a:ln>
+                      <a:noFill/>
+                    </a:ln>
+                    <a:extLst>
+                      <a:ext uri="{53640926-AAD7-44D8-BBD7-CCE9431645EC}">
+                        <a14:shadowObscured xmlns:a14="http://schemas.microsoft.com/office/drawing/2010/main"/>
+                      </a:ext>
+                    </a:extLst>
+                  </pic:spPr>
+                </pic:pic>
+              </a:graphicData>
+            </a:graphic>
+          </wp:inline>
+        </w:drawing>
       </w:r>
     </w:p>
     <w:sectPr>
@@ -11065,7 +11762,7 @@
 </file>
 
 <file path=word/endnotes.xml><?xml version="1.0" encoding="utf-8"?>
-<w:endnotes xmlns:wpc="http://schemas.microsoft.com/office/word/2010/wordprocessingCanvas" xmlns:cx="http://schemas.microsoft.com/office/drawing/2014/chartex" xmlns:mc="http://schemas.openxmlformats.org/markup-compatibility/2006" xmlns:o="urn:schemas-microsoft-com:office:office" xmlns:r="http://schemas.openxmlformats.org/officeDocument/2006/relationships" xmlns:m="http://schemas.openxmlformats.org/officeDocument/2006/math" xmlns:v="urn:schemas-microsoft-com:vml" xmlns:wp14="http://schemas.microsoft.com/office/word/2010/wordprocessingDrawing" xmlns:wp="http://schemas.openxmlformats.org/drawingml/2006/wordprocessingDrawing" xmlns:w10="urn:schemas-microsoft-com:office:word" xmlns:w="http://schemas.openxmlformats.org/wordprocessingml/2006/main" xmlns:w14="http://schemas.microsoft.com/office/word/2010/wordml" xmlns:w15="http://schemas.microsoft.com/office/word/2012/wordml" xmlns:w16se="http://schemas.microsoft.com/office/word/2015/wordml/symex" xmlns:wpg="http://schemas.microsoft.com/office/word/2010/wordprocessingGroup" xmlns:wpi="http://schemas.microsoft.com/office/word/2010/wordprocessingInk" xmlns:wne="http://schemas.microsoft.com/office/word/2006/wordml" xmlns:wps="http://schemas.microsoft.com/office/word/2010/wordprocessingShape" mc:Ignorable="w14 w15 w16se wp14">
+<w:endnotes xmlns:wpc="http://schemas.microsoft.com/office/word/2010/wordprocessingCanvas" xmlns:cx="http://schemas.microsoft.com/office/drawing/2014/chartex" xmlns:cx1="http://schemas.microsoft.com/office/drawing/2015/9/8/chartex" xmlns:cx2="http://schemas.microsoft.com/office/drawing/2015/10/21/chartex" xmlns:mc="http://schemas.openxmlformats.org/markup-compatibility/2006" xmlns:o="urn:schemas-microsoft-com:office:office" xmlns:r="http://schemas.openxmlformats.org/officeDocument/2006/relationships" xmlns:m="http://schemas.openxmlformats.org/officeDocument/2006/math" xmlns:v="urn:schemas-microsoft-com:vml" xmlns:wp14="http://schemas.microsoft.com/office/word/2010/wordprocessingDrawing" xmlns:wp="http://schemas.openxmlformats.org/drawingml/2006/wordprocessingDrawing" xmlns:w10="urn:schemas-microsoft-com:office:word" xmlns:w="http://schemas.openxmlformats.org/wordprocessingml/2006/main" xmlns:w14="http://schemas.microsoft.com/office/word/2010/wordml" xmlns:w15="http://schemas.microsoft.com/office/word/2012/wordml" xmlns:w16se="http://schemas.microsoft.com/office/word/2015/wordml/symex" xmlns:wpg="http://schemas.microsoft.com/office/word/2010/wordprocessingGroup" xmlns:wpi="http://schemas.microsoft.com/office/word/2010/wordprocessingInk" xmlns:wne="http://schemas.microsoft.com/office/word/2006/wordml" xmlns:wps="http://schemas.microsoft.com/office/word/2010/wordprocessingShape" mc:Ignorable="w14 w15 w16se wp14">
   <w:endnote w:type="separator" w:id="-1">
     <w:p>
       <w:pPr>
@@ -11090,7 +11787,7 @@
 </file>
 
 <file path=word/footnotes.xml><?xml version="1.0" encoding="utf-8"?>
-<w:footnotes xmlns:wpc="http://schemas.microsoft.com/office/word/2010/wordprocessingCanvas" xmlns:cx="http://schemas.microsoft.com/office/drawing/2014/chartex" xmlns:mc="http://schemas.openxmlformats.org/markup-compatibility/2006" xmlns:o="urn:schemas-microsoft-com:office:office" xmlns:r="http://schemas.openxmlformats.org/officeDocument/2006/relationships" xmlns:m="http://schemas.openxmlformats.org/officeDocument/2006/math" xmlns:v="urn:schemas-microsoft-com:vml" xmlns:wp14="http://schemas.microsoft.com/office/word/2010/wordprocessingDrawing" xmlns:wp="http://schemas.openxmlformats.org/drawingml/2006/wordprocessingDrawing" xmlns:w10="urn:schemas-microsoft-com:office:word" xmlns:w="http://schemas.openxmlformats.org/wordprocessingml/2006/main" xmlns:w14="http://schemas.microsoft.com/office/word/2010/wordml" xmlns:w15="http://schemas.microsoft.com/office/word/2012/wordml" xmlns:w16se="http://schemas.microsoft.com/office/word/2015/wordml/symex" xmlns:wpg="http://schemas.microsoft.com/office/word/2010/wordprocessingGroup" xmlns:wpi="http://schemas.microsoft.com/office/word/2010/wordprocessingInk" xmlns:wne="http://schemas.microsoft.com/office/word/2006/wordml" xmlns:wps="http://schemas.microsoft.com/office/word/2010/wordprocessingShape" mc:Ignorable="w14 w15 w16se wp14">
+<w:footnotes xmlns:wpc="http://schemas.microsoft.com/office/word/2010/wordprocessingCanvas" xmlns:cx="http://schemas.microsoft.com/office/drawing/2014/chartex" xmlns:cx1="http://schemas.microsoft.com/office/drawing/2015/9/8/chartex" xmlns:cx2="http://schemas.microsoft.com/office/drawing/2015/10/21/chartex" xmlns:mc="http://schemas.openxmlformats.org/markup-compatibility/2006" xmlns:o="urn:schemas-microsoft-com:office:office" xmlns:r="http://schemas.openxmlformats.org/officeDocument/2006/relationships" xmlns:m="http://schemas.openxmlformats.org/officeDocument/2006/math" xmlns:v="urn:schemas-microsoft-com:vml" xmlns:wp14="http://schemas.microsoft.com/office/word/2010/wordprocessingDrawing" xmlns:wp="http://schemas.openxmlformats.org/drawingml/2006/wordprocessingDrawing" xmlns:w10="urn:schemas-microsoft-com:office:word" xmlns:w="http://schemas.openxmlformats.org/wordprocessingml/2006/main" xmlns:w14="http://schemas.microsoft.com/office/word/2010/wordml" xmlns:w15="http://schemas.microsoft.com/office/word/2012/wordml" xmlns:w16se="http://schemas.microsoft.com/office/word/2015/wordml/symex" xmlns:wpg="http://schemas.microsoft.com/office/word/2010/wordprocessingGroup" xmlns:wpi="http://schemas.microsoft.com/office/word/2010/wordprocessingInk" xmlns:wne="http://schemas.microsoft.com/office/word/2006/wordml" xmlns:wps="http://schemas.microsoft.com/office/word/2010/wordprocessingShape" mc:Ignorable="w14 w15 w16se wp14">
   <w:footnote w:type="separator" w:id="-1">
     <w:p>
       <w:pPr>
@@ -11115,7 +11812,7 @@
 </file>
 
 <file path=word/numbering.xml><?xml version="1.0" encoding="utf-8"?>
-<w:numbering xmlns:wpc="http://schemas.microsoft.com/office/word/2010/wordprocessingCanvas" xmlns:cx="http://schemas.microsoft.com/office/drawing/2014/chartex" xmlns:mc="http://schemas.openxmlformats.org/markup-compatibility/2006" xmlns:o="urn:schemas-microsoft-com:office:office" xmlns:r="http://schemas.openxmlformats.org/officeDocument/2006/relationships" xmlns:m="http://schemas.openxmlformats.org/officeDocument/2006/math" xmlns:v="urn:schemas-microsoft-com:vml" xmlns:wp14="http://schemas.microsoft.com/office/word/2010/wordprocessingDrawing" xmlns:wp="http://schemas.openxmlformats.org/drawingml/2006/wordprocessingDrawing" xmlns:w10="urn:schemas-microsoft-com:office:word" xmlns:w="http://schemas.openxmlformats.org/wordprocessingml/2006/main" xmlns:w14="http://schemas.microsoft.com/office/word/2010/wordml" xmlns:w15="http://schemas.microsoft.com/office/word/2012/wordml" xmlns:w16se="http://schemas.microsoft.com/office/word/2015/wordml/symex" xmlns:wpg="http://schemas.microsoft.com/office/word/2010/wordprocessingGroup" xmlns:wpi="http://schemas.microsoft.com/office/word/2010/wordprocessingInk" xmlns:wne="http://schemas.microsoft.com/office/word/2006/wordml" xmlns:wps="http://schemas.microsoft.com/office/word/2010/wordprocessingShape" mc:Ignorable="w14 w15 w16se wp14">
+<w:numbering xmlns:wpc="http://schemas.microsoft.com/office/word/2010/wordprocessingCanvas" xmlns:cx="http://schemas.microsoft.com/office/drawing/2014/chartex" xmlns:cx1="http://schemas.microsoft.com/office/drawing/2015/9/8/chartex" xmlns:cx2="http://schemas.microsoft.com/office/drawing/2015/10/21/chartex" xmlns:mc="http://schemas.openxmlformats.org/markup-compatibility/2006" xmlns:o="urn:schemas-microsoft-com:office:office" xmlns:r="http://schemas.openxmlformats.org/officeDocument/2006/relationships" xmlns:m="http://schemas.openxmlformats.org/officeDocument/2006/math" xmlns:v="urn:schemas-microsoft-com:vml" xmlns:wp14="http://schemas.microsoft.com/office/word/2010/wordprocessingDrawing" xmlns:wp="http://schemas.openxmlformats.org/drawingml/2006/wordprocessingDrawing" xmlns:w10="urn:schemas-microsoft-com:office:word" xmlns:w="http://schemas.openxmlformats.org/wordprocessingml/2006/main" xmlns:w14="http://schemas.microsoft.com/office/word/2010/wordml" xmlns:w15="http://schemas.microsoft.com/office/word/2012/wordml" xmlns:w16se="http://schemas.microsoft.com/office/word/2015/wordml/symex" xmlns:wpg="http://schemas.microsoft.com/office/word/2010/wordprocessingGroup" xmlns:wpi="http://schemas.microsoft.com/office/word/2010/wordprocessingInk" xmlns:wne="http://schemas.microsoft.com/office/word/2006/wordml" xmlns:wps="http://schemas.microsoft.com/office/word/2010/wordprocessingShape" mc:Ignorable="w14 w15 w16se wp14">
   <w:abstractNum w:abstractNumId="0" w15:restartNumberingAfterBreak="0">
     <w:nsid w:val="0427708F"/>
     <w:multiLevelType w:val="hybridMultilevel"/>
@@ -11251,7 +11948,7 @@
       </w:pPr>
     </w:pPrDefault>
   </w:docDefaults>
-  <w:latentStyles w:defLockedState="0" w:defUIPriority="99" w:defSemiHidden="0" w:defUnhideWhenUsed="0" w:defQFormat="0" w:count="371">
+  <w:latentStyles w:defLockedState="0" w:defUIPriority="99" w:defSemiHidden="0" w:defUnhideWhenUsed="0" w:defQFormat="0" w:count="372">
     <w:lsdException w:name="Normal" w:uiPriority="0" w:qFormat="1"/>
     <w:lsdException w:name="heading 1" w:uiPriority="9" w:qFormat="1"/>
     <w:lsdException w:name="heading 2" w:semiHidden="1" w:uiPriority="9" w:unhideWhenUsed="1" w:qFormat="1"/>
@@ -11357,7 +12054,6 @@
     <w:lsdException w:name="HTML Sample" w:semiHidden="1" w:unhideWhenUsed="1"/>
     <w:lsdException w:name="HTML Typewriter" w:semiHidden="1" w:unhideWhenUsed="1"/>
     <w:lsdException w:name="HTML Variable" w:semiHidden="1" w:unhideWhenUsed="1"/>
-    <w:lsdException w:name="Normal Table" w:semiHidden="1" w:unhideWhenUsed="1"/>
     <w:lsdException w:name="annotation subject" w:semiHidden="1" w:unhideWhenUsed="1"/>
     <w:lsdException w:name="No List" w:semiHidden="1" w:unhideWhenUsed="1"/>
     <w:lsdException w:name="Outline List 1" w:semiHidden="1" w:unhideWhenUsed="1"/>
@@ -11404,10 +12100,8 @@
     <w:lsdException w:name="Table Subtle 2" w:semiHidden="1" w:unhideWhenUsed="1"/>
     <w:lsdException w:name="Table Web 1" w:semiHidden="1" w:unhideWhenUsed="1"/>
     <w:lsdException w:name="Table Web 2" w:semiHidden="1" w:unhideWhenUsed="1"/>
-    <w:lsdException w:name="Table Web 3" w:semiHidden="1" w:unhideWhenUsed="1"/>
     <w:lsdException w:name="Balloon Text" w:semiHidden="1" w:unhideWhenUsed="1"/>
     <w:lsdException w:name="Table Grid" w:uiPriority="39"/>
-    <w:lsdException w:name="Table Theme" w:semiHidden="1" w:unhideWhenUsed="1"/>
     <w:lsdException w:name="Placeholder Text" w:semiHidden="1"/>
     <w:lsdException w:name="No Spacing" w:uiPriority="1" w:qFormat="1"/>
     <w:lsdException w:name="Light Shading" w:uiPriority="60"/>
@@ -11623,6 +12317,7 @@
     <w:lsdException w:name="List Table 5 Dark Accent 6" w:uiPriority="50"/>
     <w:lsdException w:name="List Table 6 Colorful Accent 6" w:uiPriority="51"/>
     <w:lsdException w:name="List Table 7 Colorful Accent 6" w:uiPriority="52"/>
+    <w:lsdException w:name="Mention" w:semiHidden="1" w:unhideWhenUsed="1"/>
   </w:latentStyles>
   <w:style w:type="paragraph" w:default="1" w:styleId="Normal">
     <w:name w:val="Normal"/>

</xml_diff>